<commit_message>
Added comments and tasks explanations.
</commit_message>
<xml_diff>
--- a/02.Fundamentals/02.Data Types and Var/02-Data-Types-and-Variables-More-Exercises.docx
+++ b/02.Fundamentals/02.Data Types and Var/02-Data-Types-and-Variables-More-Exercises.docx
@@ -1,20 +1,14 @@
 
 <file path=word/document.xml><?xml version="1.0" encoding="utf-8"?>
-<w:document xmlns:wpc="http://schemas.microsoft.com/office/word/2010/wordprocessingCanvas" xmlns:cx="http://schemas.microsoft.com/office/drawing/2014/chartex" xmlns:cx1="http://schemas.microsoft.com/office/drawing/2015/9/8/chartex" xmlns:cx2="http://schemas.microsoft.com/office/drawing/2015/10/21/chartex" xmlns:cx3="http://schemas.microsoft.com/office/drawing/2016/5/9/chartex" xmlns:cx4="http://schemas.microsoft.com/office/drawing/2016/5/10/chartex" xmlns:cx5="http://schemas.microsoft.com/office/drawing/2016/5/11/chartex" xmlns:cx6="http://schemas.microsoft.com/office/drawing/2016/5/12/chartex" xmlns:cx7="http://schemas.microsoft.com/office/drawing/2016/5/13/chartex" xmlns:cx8="http://schemas.microsoft.com/office/drawing/2016/5/14/chartex" xmlns:mc="http://schemas.openxmlformats.org/markup-compatibility/2006" xmlns:aink="http://schemas.microsoft.com/office/drawing/2016/ink" xmlns:am3d="http://schemas.microsoft.com/office/drawing/2017/model3d" xmlns:o="urn:schemas-microsoft-com:office:office" xmlns:r="http://schemas.openxmlformats.org/officeDocument/2006/relationships" xmlns:m="http://schemas.openxmlformats.org/officeDocument/2006/math" xmlns:v="urn:schemas-microsoft-com:vml" xmlns:wp14="http://schemas.microsoft.com/office/word/2010/wordprocessingDrawing" xmlns:wp="http://schemas.openxmlformats.org/drawingml/2006/wordprocessingDrawing" xmlns:w10="urn:schemas-microsoft-com:office:word" xmlns:w="http://schemas.openxmlformats.org/wordprocessingml/2006/main" xmlns:w14="http://schemas.microsoft.com/office/word/2010/wordml" xmlns:w15="http://schemas.microsoft.com/office/word/2012/wordml" xmlns:w16cex="http://schemas.microsoft.com/office/word/2018/wordml/cex" xmlns:w16cid="http://schemas.microsoft.com/office/word/2016/wordml/cid" xmlns:w16="http://schemas.microsoft.com/office/word/2018/wordml" xmlns:w16sdtdh="http://schemas.microsoft.com/office/word/2020/wordml/sdtdatahash" xmlns:w16se="http://schemas.microsoft.com/office/word/2015/wordml/symex" xmlns:wpg="http://schemas.microsoft.com/office/word/2010/wordprocessingGroup" xmlns:wpi="http://schemas.microsoft.com/office/word/2010/wordprocessingInk" xmlns:wne="http://schemas.microsoft.com/office/word/2006/wordml" xmlns:wps="http://schemas.microsoft.com/office/word/2010/wordprocessingShape" mc:Ignorable="w14 w15 w16se w16cid w16 w16cex w16sdtdh wp14">
+<w:document xmlns:wpc="http://schemas.microsoft.com/office/word/2010/wordprocessingCanvas" xmlns:mc="http://schemas.openxmlformats.org/markup-compatibility/2006" xmlns:o="urn:schemas-microsoft-com:office:office" xmlns:r="http://schemas.openxmlformats.org/officeDocument/2006/relationships" xmlns:m="http://schemas.openxmlformats.org/officeDocument/2006/math" xmlns:v="urn:schemas-microsoft-com:vml" xmlns:wp14="http://schemas.microsoft.com/office/word/2010/wordprocessingDrawing" xmlns:wp="http://schemas.openxmlformats.org/drawingml/2006/wordprocessingDrawing" xmlns:w="http://schemas.openxmlformats.org/wordprocessingml/2006/main" xmlns:w14="http://schemas.microsoft.com/office/word/2010/wordml" xmlns:w10="urn:schemas-microsoft-com:office:word" xmlns:w15="http://schemas.microsoft.com/office/word/2012/wordml" xmlns:wpg="http://schemas.microsoft.com/office/word/2010/wordprocessingGroup" xmlns:wpi="http://schemas.microsoft.com/office/word/2010/wordprocessingInk" xmlns:wne="http://schemas.microsoft.com/office/word/2006/wordml" xmlns:wps="http://schemas.microsoft.com/office/word/2010/wordprocessingShape" xmlns:wpsCustomData="http://www.wps.cn/officeDocument/2013/wpsCustomData" mc:Ignorable="w14 w15 wp14">
   <w:body>
     <w:p>
       <w:pPr>
-        <w:pStyle w:val="Heading1"/>
+        <w:pStyle w:val="2"/>
         <w:jc w:val="center"/>
       </w:pPr>
       <w:r>
-        <w:t>More Exercise</w:t>
-      </w:r>
-      <w:r>
-        <w:t>s</w:t>
-      </w:r>
-      <w:r>
-        <w:t>: Data Types and Variables</w:t>
+        <w:t>More Exercises: Data Types and Variables</w:t>
       </w:r>
     </w:p>
     <w:p>
@@ -25,14 +19,27 @@
       <w:r>
         <w:t xml:space="preserve">Additional exercises for the </w:t>
       </w:r>
-      <w:hyperlink r:id="rId8">
-        <w:r>
-          <w:rPr>
-            <w:rStyle w:val="InternetLink"/>
-          </w:rPr>
-          <w:t>Python Fundamentals Course @SoftUni</w:t>
-        </w:r>
-      </w:hyperlink>
+      <w:r>
+        <w:fldChar w:fldCharType="begin"/>
+      </w:r>
+      <w:r>
+        <w:instrText xml:space="preserve"> HYPERLINK "https://softuni.bg/trainings/3450/programming-fundamentals-with-python-september-2021" \h </w:instrText>
+      </w:r>
+      <w:r>
+        <w:fldChar w:fldCharType="separate"/>
+      </w:r>
+      <w:r>
+        <w:rPr>
+          <w:rStyle w:val="23"/>
+        </w:rPr>
+        <w:t>Python Fundamentals Course @SoftUni</w:t>
+      </w:r>
+      <w:r>
+        <w:rPr>
+          <w:rStyle w:val="23"/>
+        </w:rPr>
+        <w:fldChar w:fldCharType="end"/>
+      </w:r>
       <w:r>
         <w:t xml:space="preserve">. </w:t>
       </w:r>
@@ -48,14 +55,27 @@
       <w:r>
         <w:t xml:space="preserve">Submit your solutions in the SoftUni judge system at </w:t>
       </w:r>
-      <w:hyperlink r:id="rId9">
-        <w:r>
-          <w:rPr>
-            <w:rStyle w:val="InternetLink"/>
-          </w:rPr>
-          <w:t>https://judge.softuni.org/Contests/1723</w:t>
-        </w:r>
-      </w:hyperlink>
+      <w:r>
+        <w:fldChar w:fldCharType="begin"/>
+      </w:r>
+      <w:r>
+        <w:instrText xml:space="preserve"> HYPERLINK "https://judge.softuni.org/Contests/1723" \h </w:instrText>
+      </w:r>
+      <w:r>
+        <w:fldChar w:fldCharType="separate"/>
+      </w:r>
+      <w:r>
+        <w:rPr>
+          <w:rStyle w:val="23"/>
+        </w:rPr>
+        <w:t>https://judge.softuni.org/Contests/1723</w:t>
+      </w:r>
+      <w:r>
+        <w:rPr>
+          <w:rStyle w:val="23"/>
+        </w:rPr>
+        <w:fldChar w:fldCharType="end"/>
+      </w:r>
       <w:r>
         <w:t>.</w:t>
       </w:r>
@@ -113,19 +133,7 @@
         </w:rPr>
       </w:pPr>
       <w:r>
-        <w:t>Read two integer numbers and</w:t>
-      </w:r>
-      <w:r>
-        <w:t>,</w:t>
-      </w:r>
-      <w:r>
-        <w:t xml:space="preserve"> after that</w:t>
-      </w:r>
-      <w:r>
-        <w:t>,</w:t>
-      </w:r>
-      <w:r>
-        <w:t xml:space="preserve"> </w:t>
+        <w:t xml:space="preserve">Read two integer numbers and, after that, </w:t>
       </w:r>
       <w:r>
         <w:rPr>
@@ -165,26 +173,50 @@
     </w:p>
     <w:tbl>
       <w:tblPr>
-        <w:tblStyle w:val="TableGrid31"/>
+        <w:tblStyle w:val="40"/>
         <w:tblW w:w="2020" w:type="dxa"/>
         <w:tblInd w:w="-5" w:type="dxa"/>
+        <w:tblBorders>
+          <w:top w:val="single" w:color="auto" w:sz="4" w:space="0"/>
+          <w:left w:val="single" w:color="auto" w:sz="4" w:space="0"/>
+          <w:bottom w:val="single" w:color="auto" w:sz="4" w:space="0"/>
+          <w:right w:val="single" w:color="auto" w:sz="4" w:space="0"/>
+          <w:insideH w:val="single" w:color="auto" w:sz="4" w:space="0"/>
+          <w:insideV w:val="single" w:color="auto" w:sz="4" w:space="0"/>
+        </w:tblBorders>
+        <w:tblLayout w:type="autofit"/>
         <w:tblCellMar>
           <w:top w:w="57" w:type="dxa"/>
           <w:left w:w="85" w:type="dxa"/>
           <w:bottom w:w="57" w:type="dxa"/>
           <w:right w:w="85" w:type="dxa"/>
         </w:tblCellMar>
-        <w:tblLook w:val="04A0" w:firstRow="1" w:lastRow="0" w:firstColumn="1" w:lastColumn="0" w:noHBand="0" w:noVBand="1"/>
       </w:tblPr>
       <w:tblGrid>
         <w:gridCol w:w="881"/>
         <w:gridCol w:w="1139"/>
       </w:tblGrid>
       <w:tr>
+        <w:tblPrEx>
+          <w:tblBorders>
+            <w:top w:val="single" w:color="auto" w:sz="4" w:space="0"/>
+            <w:left w:val="single" w:color="auto" w:sz="4" w:space="0"/>
+            <w:bottom w:val="single" w:color="auto" w:sz="4" w:space="0"/>
+            <w:right w:val="single" w:color="auto" w:sz="4" w:space="0"/>
+            <w:insideH w:val="single" w:color="auto" w:sz="4" w:space="0"/>
+            <w:insideV w:val="single" w:color="auto" w:sz="4" w:space="0"/>
+          </w:tblBorders>
+          <w:tblCellMar>
+            <w:top w:w="57" w:type="dxa"/>
+            <w:left w:w="85" w:type="dxa"/>
+            <w:bottom w:w="57" w:type="dxa"/>
+            <w:right w:w="85" w:type="dxa"/>
+          </w:tblCellMar>
+        </w:tblPrEx>
         <w:tc>
           <w:tcPr>
             <w:tcW w:w="881" w:type="dxa"/>
-            <w:shd w:val="clear" w:color="auto" w:fill="D9D9D9" w:themeFill="background1" w:themeFillShade="D9"/>
+            <w:shd w:val="clear" w:color="auto" w:fill="D8D8D8" w:themeFill="background1" w:themeFillShade="D9"/>
           </w:tcPr>
           <w:p>
             <w:pPr>
@@ -205,7 +237,7 @@
         <w:tc>
           <w:tcPr>
             <w:tcW w:w="1139" w:type="dxa"/>
-            <w:shd w:val="clear" w:color="auto" w:fill="D9D9D9" w:themeFill="background1" w:themeFillShade="D9"/>
+            <w:shd w:val="clear" w:color="auto" w:fill="D8D8D8" w:themeFill="background1" w:themeFillShade="D9"/>
           </w:tcPr>
           <w:p>
             <w:pPr>
@@ -225,8 +257,24 @@
         </w:tc>
       </w:tr>
       <w:tr>
+        <w:tblPrEx>
+          <w:tblBorders>
+            <w:top w:val="single" w:color="auto" w:sz="4" w:space="0"/>
+            <w:left w:val="single" w:color="auto" w:sz="4" w:space="0"/>
+            <w:bottom w:val="single" w:color="auto" w:sz="4" w:space="0"/>
+            <w:right w:val="single" w:color="auto" w:sz="4" w:space="0"/>
+            <w:insideH w:val="single" w:color="auto" w:sz="4" w:space="0"/>
+            <w:insideV w:val="single" w:color="auto" w:sz="4" w:space="0"/>
+          </w:tblBorders>
+          <w:tblCellMar>
+            <w:top w:w="57" w:type="dxa"/>
+            <w:left w:w="85" w:type="dxa"/>
+            <w:bottom w:w="57" w:type="dxa"/>
+            <w:right w:w="85" w:type="dxa"/>
+          </w:tblCellMar>
+        </w:tblPrEx>
         <w:trPr>
-          <w:trHeight w:val="337"/>
+          <w:trHeight w:val="337" w:hRule="atLeast"/>
         </w:trPr>
         <w:tc>
           <w:tcPr>
@@ -443,13 +491,13 @@
     </w:p>
     <w:p>
       <w:pPr>
-        <w:pStyle w:val="Heading2"/>
+        <w:pStyle w:val="3"/>
         <w:numPr>
           <w:ilvl w:val="0"/>
           <w:numId w:val="2"/>
         </w:numPr>
         <w:rPr>
-          <w:rFonts w:ascii="Calibri" w:eastAsia="SimSun" w:hAnsi="Calibri" w:cs="Times New Roman"/>
+          <w:rFonts w:ascii="Calibri" w:hAnsi="Calibri" w:eastAsia="SimSun" w:cs="Times New Roman"/>
           <w:bCs w:val="0"/>
           <w:lang w:val="bg-BG"/>
         </w:rPr>
@@ -485,67 +533,13 @@
         <w:rPr>
           <w:rFonts w:eastAsia="Calibri" w:cs="Arial"/>
         </w:rPr>
-        <w:t>.</w:t>
-      </w:r>
-      <w:r>
-        <w:rPr>
-          <w:rFonts w:eastAsia="Calibri" w:cs="Arial"/>
-        </w:rPr>
-        <w:t xml:space="preserve"> </w:t>
-      </w:r>
-      <w:r>
-        <w:rPr>
-          <w:rFonts w:eastAsia="Calibri" w:cs="Arial"/>
-        </w:rPr>
-        <w:t>A prime number is a natural number greater than 1</w:t>
-      </w:r>
-      <w:r>
-        <w:rPr>
-          <w:rFonts w:eastAsia="Calibri" w:cs="Arial"/>
-        </w:rPr>
-        <w:t>,</w:t>
-      </w:r>
-      <w:r>
-        <w:rPr>
-          <w:rFonts w:eastAsia="Calibri" w:cs="Arial"/>
-        </w:rPr>
-        <w:t xml:space="preserve"> not a product of two smaller natural numbers</w:t>
-      </w:r>
-      <w:r>
-        <w:rPr>
-          <w:rFonts w:eastAsia="Calibri" w:cs="Arial"/>
-        </w:rPr>
-        <w:t xml:space="preserve">. For example, </w:t>
-      </w:r>
-      <w:r>
-        <w:rPr>
-          <w:rFonts w:eastAsia="Calibri" w:cs="Arial"/>
-        </w:rPr>
-        <w:t xml:space="preserve">the only ways of writing </w:t>
-      </w:r>
-      <w:r>
-        <w:rPr>
-          <w:rFonts w:eastAsia="Calibri" w:cs="Arial"/>
-        </w:rPr>
-        <w:t>5</w:t>
-      </w:r>
-      <w:r>
-        <w:rPr>
-          <w:rFonts w:eastAsia="Calibri" w:cs="Arial"/>
-        </w:rPr>
-        <w:t xml:space="preserve"> as a product, 1 × 5 or 5 × 1, involve 5 itself</w:t>
-      </w:r>
-      <w:r>
-        <w:rPr>
-          <w:rFonts w:eastAsia="Calibri" w:cs="Arial"/>
-        </w:rPr>
-        <w:t>.</w:t>
+        <w:t>. A prime number is a natural number greater than 1, not a product of two smaller natural numbers. For example, the only ways of writing 5 as a product, 1 × 5 or 5 × 1, involve 5 itself.</w:t>
       </w:r>
     </w:p>
     <w:p>
       <w:pPr>
         <w:rPr>
-          <w:rFonts w:ascii="Calibri" w:eastAsia="Calibri" w:hAnsi="Calibri" w:cs="Arial"/>
+          <w:rFonts w:ascii="Calibri" w:hAnsi="Calibri" w:eastAsia="Calibri" w:cs="Arial"/>
           <w:lang w:val="bg-BG"/>
         </w:rPr>
       </w:pPr>
@@ -572,7 +566,7 @@
     <w:p>
       <w:pPr>
         <w:rPr>
-          <w:rFonts w:ascii="Calibri" w:eastAsia="Calibri" w:hAnsi="Calibri" w:cs="Arial"/>
+          <w:rFonts w:ascii="Calibri" w:hAnsi="Calibri" w:eastAsia="Calibri" w:cs="Arial"/>
           <w:lang w:val="bg-BG"/>
         </w:rPr>
       </w:pPr>
@@ -597,49 +591,23 @@
       </w:r>
       <w:r>
         <w:rPr>
-          <w:rFonts w:ascii="Consolas" w:eastAsia="Calibri" w:hAnsi="Consolas" w:cs="Arial"/>
+          <w:rFonts w:ascii="Consolas" w:hAnsi="Consolas" w:eastAsia="Calibri" w:cs="Arial"/>
           <w:b/>
         </w:rPr>
-        <w:t>Tr</w:t>
-      </w:r>
-      <w:r>
-        <w:rPr>
-          <w:rFonts w:ascii="Consolas" w:eastAsia="Calibri" w:hAnsi="Consolas" w:cs="Arial"/>
+        <w:t>True</w:t>
+      </w:r>
+      <w:r>
+        <w:rPr>
+          <w:rFonts w:eastAsia="Calibri" w:cs="Arial"/>
+        </w:rPr>
+        <w:t xml:space="preserve"> if the number is prime and </w:t>
+      </w:r>
+      <w:r>
+        <w:rPr>
+          <w:rFonts w:ascii="Consolas" w:hAnsi="Consolas" w:eastAsia="Calibri" w:cs="Arial"/>
           <w:b/>
         </w:rPr>
-        <w:t>ue</w:t>
-      </w:r>
-      <w:r>
-        <w:rPr>
-          <w:rFonts w:eastAsia="Calibri" w:cs="Arial"/>
-        </w:rPr>
-        <w:t xml:space="preserve"> </w:t>
-      </w:r>
-      <w:r>
-        <w:rPr>
-          <w:rFonts w:eastAsia="Calibri" w:cs="Arial"/>
-        </w:rPr>
-        <w:t>if the number is</w:t>
-      </w:r>
-      <w:r>
-        <w:rPr>
-          <w:rFonts w:eastAsia="Calibri" w:cs="Arial"/>
-        </w:rPr>
-        <w:t xml:space="preserve"> prime and </w:t>
-      </w:r>
-      <w:r>
-        <w:rPr>
-          <w:rFonts w:ascii="Consolas" w:eastAsia="Calibri" w:hAnsi="Consolas" w:cs="Arial"/>
-          <w:b/>
-        </w:rPr>
-        <w:t>F</w:t>
-      </w:r>
-      <w:r>
-        <w:rPr>
-          <w:rFonts w:ascii="Consolas" w:eastAsia="Calibri" w:hAnsi="Consolas" w:cs="Arial"/>
-          <w:b/>
-        </w:rPr>
-        <w:t>alse</w:t>
+        <w:t>False</w:t>
       </w:r>
       <w:r>
         <w:rPr>
@@ -655,7 +623,7 @@
         <w:spacing w:before="120" w:after="80"/>
         <w:outlineLvl w:val="2"/>
         <w:rPr>
-          <w:rFonts w:ascii="Calibri" w:eastAsia="SimSun" w:hAnsi="Calibri" w:cs="Times New Roman"/>
+          <w:rFonts w:ascii="Calibri" w:hAnsi="Calibri" w:eastAsia="SimSun" w:cs="Times New Roman"/>
           <w:b/>
           <w:color w:val="8F400B"/>
           <w:sz w:val="32"/>
@@ -676,28 +644,52 @@
     </w:p>
     <w:tbl>
       <w:tblPr>
-        <w:tblStyle w:val="TableGrid2"/>
+        <w:tblStyle w:val="39"/>
         <w:tblW w:w="6432" w:type="dxa"/>
         <w:tblInd w:w="23" w:type="dxa"/>
+        <w:tblBorders>
+          <w:top w:val="single" w:color="auto" w:sz="4" w:space="0"/>
+          <w:left w:val="single" w:color="auto" w:sz="4" w:space="0"/>
+          <w:bottom w:val="single" w:color="auto" w:sz="4" w:space="0"/>
+          <w:right w:val="single" w:color="auto" w:sz="4" w:space="0"/>
+          <w:insideH w:val="single" w:color="auto" w:sz="4" w:space="0"/>
+          <w:insideV w:val="single" w:color="auto" w:sz="4" w:space="0"/>
+        </w:tblBorders>
+        <w:tblLayout w:type="autofit"/>
         <w:tblCellMar>
           <w:top w:w="57" w:type="dxa"/>
           <w:left w:w="85" w:type="dxa"/>
           <w:bottom w:w="57" w:type="dxa"/>
           <w:right w:w="85" w:type="dxa"/>
         </w:tblCellMar>
-        <w:tblLook w:val="04A0" w:firstRow="1" w:lastRow="0" w:firstColumn="1" w:lastColumn="0" w:noHBand="0" w:noVBand="1"/>
       </w:tblPr>
       <w:tblGrid>
-        <w:gridCol w:w="769"/>
+        <w:gridCol w:w="768"/>
         <w:gridCol w:w="1135"/>
         <w:gridCol w:w="359"/>
         <w:gridCol w:w="769"/>
         <w:gridCol w:w="1135"/>
         <w:gridCol w:w="359"/>
         <w:gridCol w:w="769"/>
-        <w:gridCol w:w="1137"/>
+        <w:gridCol w:w="1138"/>
       </w:tblGrid>
       <w:tr>
+        <w:tblPrEx>
+          <w:tblBorders>
+            <w:top w:val="single" w:color="auto" w:sz="4" w:space="0"/>
+            <w:left w:val="single" w:color="auto" w:sz="4" w:space="0"/>
+            <w:bottom w:val="single" w:color="auto" w:sz="4" w:space="0"/>
+            <w:right w:val="single" w:color="auto" w:sz="4" w:space="0"/>
+            <w:insideH w:val="single" w:color="auto" w:sz="4" w:space="0"/>
+            <w:insideV w:val="single" w:color="auto" w:sz="4" w:space="0"/>
+          </w:tblBorders>
+          <w:tblCellMar>
+            <w:top w:w="57" w:type="dxa"/>
+            <w:left w:w="85" w:type="dxa"/>
+            <w:bottom w:w="57" w:type="dxa"/>
+            <w:right w:w="85" w:type="dxa"/>
+          </w:tblCellMar>
+        </w:tblPrEx>
         <w:tc>
           <w:tcPr>
             <w:tcW w:w="768" w:type="dxa"/>
@@ -758,7 +750,7 @@
               <w:spacing w:after="0" w:line="240" w:lineRule="auto"/>
               <w:jc w:val="center"/>
               <w:rPr>
-                <w:rFonts w:ascii="Calibri" w:eastAsia="Calibri" w:hAnsi="Calibri" w:cs="Arial"/>
+                <w:rFonts w:ascii="Calibri" w:hAnsi="Calibri" w:eastAsia="Calibri" w:cs="Arial"/>
                 <w:b/>
               </w:rPr>
             </w:pPr>
@@ -825,7 +817,7 @@
               <w:spacing w:after="0" w:line="240" w:lineRule="auto"/>
               <w:jc w:val="center"/>
               <w:rPr>
-                <w:rFonts w:ascii="Calibri" w:eastAsia="Calibri" w:hAnsi="Calibri" w:cs="Arial"/>
+                <w:rFonts w:ascii="Calibri" w:hAnsi="Calibri" w:eastAsia="Calibri" w:cs="Arial"/>
                 <w:b/>
               </w:rPr>
             </w:pPr>
@@ -879,6 +871,22 @@
         </w:tc>
       </w:tr>
       <w:tr>
+        <w:tblPrEx>
+          <w:tblBorders>
+            <w:top w:val="single" w:color="auto" w:sz="4" w:space="0"/>
+            <w:left w:val="single" w:color="auto" w:sz="4" w:space="0"/>
+            <w:bottom w:val="single" w:color="auto" w:sz="4" w:space="0"/>
+            <w:right w:val="single" w:color="auto" w:sz="4" w:space="0"/>
+            <w:insideH w:val="single" w:color="auto" w:sz="4" w:space="0"/>
+            <w:insideV w:val="single" w:color="auto" w:sz="4" w:space="0"/>
+          </w:tblBorders>
+          <w:tblCellMar>
+            <w:top w:w="57" w:type="dxa"/>
+            <w:left w:w="85" w:type="dxa"/>
+            <w:bottom w:w="57" w:type="dxa"/>
+            <w:right w:w="85" w:type="dxa"/>
+          </w:tblCellMar>
+        </w:tblPrEx>
         <w:tc>
           <w:tcPr>
             <w:tcW w:w="768" w:type="dxa"/>
@@ -893,7 +901,7 @@
             </w:pPr>
             <w:r>
               <w:rPr>
-                <w:rFonts w:ascii="Consolas" w:eastAsia="Calibri" w:hAnsi="Consolas" w:cs="Arial"/>
+                <w:rFonts w:ascii="Consolas" w:hAnsi="Consolas" w:eastAsia="Calibri" w:cs="Arial"/>
               </w:rPr>
               <w:t>7</w:t>
             </w:r>
@@ -914,7 +922,7 @@
             </w:pPr>
             <w:r>
               <w:rPr>
-                <w:rFonts w:ascii="Consolas" w:eastAsia="Calibri" w:hAnsi="Consolas" w:cs="Arial"/>
+                <w:rFonts w:ascii="Consolas" w:hAnsi="Consolas" w:eastAsia="Calibri" w:cs="Arial"/>
                 <w:bCs/>
               </w:rPr>
               <w:t>True</w:t>
@@ -934,7 +942,7 @@
             <w:pPr>
               <w:spacing w:after="0" w:line="240" w:lineRule="auto"/>
               <w:rPr>
-                <w:rFonts w:ascii="Consolas" w:eastAsia="Calibri" w:hAnsi="Consolas" w:cs="Arial"/>
+                <w:rFonts w:ascii="Consolas" w:hAnsi="Consolas" w:eastAsia="Calibri" w:cs="Arial"/>
                 <w:bCs/>
               </w:rPr>
             </w:pPr>
@@ -955,7 +963,7 @@
             </w:pPr>
             <w:r>
               <w:rPr>
-                <w:rFonts w:ascii="Consolas" w:eastAsia="Calibri" w:hAnsi="Consolas" w:cs="Arial"/>
+                <w:rFonts w:ascii="Consolas" w:hAnsi="Consolas" w:eastAsia="Calibri" w:cs="Arial"/>
                 <w:bCs/>
               </w:rPr>
               <w:t>8</w:t>
@@ -977,7 +985,7 @@
             </w:pPr>
             <w:r>
               <w:rPr>
-                <w:rFonts w:ascii="Consolas" w:eastAsia="Calibri" w:hAnsi="Consolas" w:cs="Arial"/>
+                <w:rFonts w:ascii="Consolas" w:hAnsi="Consolas" w:eastAsia="Calibri" w:cs="Arial"/>
                 <w:bCs/>
               </w:rPr>
               <w:t>False</w:t>
@@ -987,7 +995,7 @@
         <w:tc>
           <w:tcPr>
             <w:tcW w:w="359" w:type="dxa"/>
-            <w:vMerge/>
+            <w:vMerge w:val="continue"/>
             <w:tcBorders>
               <w:top w:val="nil"/>
               <w:bottom w:val="nil"/>
@@ -999,7 +1007,7 @@
             <w:pPr>
               <w:spacing w:after="0" w:line="240" w:lineRule="auto"/>
               <w:rPr>
-                <w:rFonts w:ascii="Calibri" w:eastAsia="Calibri" w:hAnsi="Calibri" w:cs="Arial"/>
+                <w:rFonts w:ascii="Calibri" w:hAnsi="Calibri" w:eastAsia="Calibri" w:cs="Arial"/>
                 <w:b/>
               </w:rPr>
             </w:pPr>
@@ -1020,7 +1028,7 @@
             </w:pPr>
             <w:r>
               <w:rPr>
-                <w:rFonts w:ascii="Consolas" w:eastAsia="Calibri" w:hAnsi="Consolas" w:cs="Arial"/>
+                <w:rFonts w:ascii="Consolas" w:hAnsi="Consolas" w:eastAsia="Calibri" w:cs="Arial"/>
                 <w:bCs/>
               </w:rPr>
               <w:t>81</w:t>
@@ -1042,7 +1050,7 @@
             </w:pPr>
             <w:r>
               <w:rPr>
-                <w:rFonts w:ascii="Consolas" w:eastAsia="Calibri" w:hAnsi="Consolas" w:cs="Arial"/>
+                <w:rFonts w:ascii="Consolas" w:hAnsi="Consolas" w:eastAsia="Calibri" w:cs="Arial"/>
                 <w:bCs/>
               </w:rPr>
               <w:t>False</w:t>
@@ -1053,7 +1061,7 @@
     </w:tbl>
     <w:p>
       <w:pPr>
-        <w:pStyle w:val="Heading2"/>
+        <w:pStyle w:val="3"/>
         <w:numPr>
           <w:ilvl w:val="0"/>
           <w:numId w:val="2"/>
@@ -1082,127 +1090,100 @@
         <w:t>first line</w:t>
       </w:r>
       <w:r>
+        <w:t xml:space="preserve">, you will receive a </w:t>
+      </w:r>
+      <w:r>
+        <w:rPr>
+          <w:b/>
+        </w:rPr>
+        <w:t xml:space="preserve">key </w:t>
+      </w:r>
+      <w:r>
+        <w:t>(</w:t>
+      </w:r>
+      <w:r>
+        <w:rPr>
+          <w:b/>
+        </w:rPr>
+        <w:t>integer</w:t>
+      </w:r>
+      <w:r>
+        <w:t xml:space="preserve">). On the </w:t>
+      </w:r>
+      <w:r>
+        <w:rPr>
+          <w:b/>
+        </w:rPr>
+        <w:t>second line</w:t>
+      </w:r>
+      <w:r>
         <w:t xml:space="preserve">, you will receive </w:t>
       </w:r>
       <w:r>
-        <w:t xml:space="preserve">a </w:t>
-      </w:r>
-      <w:r>
         <w:rPr>
           <w:b/>
         </w:rPr>
-        <w:t xml:space="preserve">key </w:t>
-      </w:r>
-      <w:r>
-        <w:t>(</w:t>
+        <w:t xml:space="preserve">n </w:t>
+      </w:r>
+      <w:r>
+        <w:t xml:space="preserve">– the number of </w:t>
       </w:r>
       <w:r>
         <w:rPr>
           <w:b/>
         </w:rPr>
-        <w:t>integer</w:t>
-      </w:r>
-      <w:r>
-        <w:t>)</w:t>
-      </w:r>
-      <w:r>
-        <w:t xml:space="preserve">. On the </w:t>
+        <w:t>lines</w:t>
+      </w:r>
+      <w:r>
+        <w:t xml:space="preserve">, which will </w:t>
       </w:r>
       <w:r>
         <w:rPr>
           <w:b/>
         </w:rPr>
-        <w:t>second line</w:t>
-      </w:r>
-      <w:r>
-        <w:t xml:space="preserve">, you will receive </w:t>
+        <w:t>follow</w:t>
+      </w:r>
+      <w:r>
+        <w:rPr>
+          <w:bCs/>
+        </w:rPr>
+        <w:t>.</w:t>
       </w:r>
       <w:r>
         <w:rPr>
           <w:b/>
         </w:rPr>
-        <w:t xml:space="preserve">n </w:t>
-      </w:r>
-      <w:r>
-        <w:t xml:space="preserve">– the number of </w:t>
+        <w:t xml:space="preserve"> </w:t>
+      </w:r>
+      <w:r>
+        <w:t xml:space="preserve">On the next </w:t>
       </w:r>
       <w:r>
         <w:rPr>
           <w:b/>
         </w:rPr>
-        <w:t>lines</w:t>
-      </w:r>
-      <w:r>
-        <w:t xml:space="preserve">, which will </w:t>
+        <w:t xml:space="preserve">n lines </w:t>
+      </w:r>
+      <w:r>
+        <w:t xml:space="preserve">– you will receive a </w:t>
       </w:r>
       <w:r>
         <w:rPr>
           <w:b/>
         </w:rPr>
-        <w:t>follow</w:t>
-      </w:r>
-      <w:r>
-        <w:rPr>
-          <w:bCs/>
-        </w:rPr>
-        <w:t>.</w:t>
+        <w:t>lower</w:t>
+      </w:r>
+      <w:r>
+        <w:t xml:space="preserve"> and an </w:t>
       </w:r>
       <w:r>
         <w:rPr>
           <w:b/>
         </w:rPr>
-        <w:t xml:space="preserve"> </w:t>
-      </w:r>
-      <w:r>
-        <w:t xml:space="preserve">On the next </w:t>
-      </w:r>
-      <w:r>
-        <w:rPr>
-          <w:b/>
-        </w:rPr>
-        <w:t xml:space="preserve">n lines </w:t>
-      </w:r>
-      <w:r>
-        <w:t xml:space="preserve">– you will receive </w:t>
-      </w:r>
-      <w:r>
-        <w:t xml:space="preserve">a </w:t>
-      </w:r>
-      <w:r>
-        <w:rPr>
-          <w:b/>
-        </w:rPr>
-        <w:t>lower</w:t>
-      </w:r>
-      <w:r>
-        <w:t xml:space="preserve"> and</w:t>
-      </w:r>
-      <w:r>
-        <w:t xml:space="preserve"> an</w:t>
-      </w:r>
-      <w:r>
-        <w:t xml:space="preserve"> </w:t>
-      </w:r>
-      <w:r>
-        <w:rPr>
-          <w:b/>
-        </w:rPr>
         <w:t>uppercase</w:t>
       </w:r>
       <w:r>
-        <w:t xml:space="preserve"> </w:t>
-      </w:r>
-      <w:r>
-        <w:t>letter</w:t>
-      </w:r>
-      <w:r>
-        <w:t xml:space="preserve"> </w:t>
-      </w:r>
-      <w:r>
-        <w:t>per line</w:t>
-      </w:r>
-      <w:r>
-        <w:t>.</w:t>
+        <w:t xml:space="preserve"> letter per line.</w:t>
       </w:r>
     </w:p>
     <w:p>
@@ -1221,13 +1202,7 @@
         <w:rPr>
           <w:b/>
         </w:rPr>
-        <w:t>a</w:t>
-      </w:r>
-      <w:r>
-        <w:rPr>
-          <w:b/>
-        </w:rPr>
-        <w:t>dd the key</w:t>
+        <w:t>add the key</w:t>
       </w:r>
       <w:r>
         <w:t xml:space="preserve"> to </w:t>
@@ -1237,55 +1212,45 @@
           <w:b/>
           <w:bCs/>
         </w:rPr>
-        <w:t>each of the characters</w:t>
-      </w:r>
-      <w:r>
-        <w:t xml:space="preserve"> and append them to a </w:t>
-      </w:r>
-      <w:r>
-        <w:rPr>
-          <w:b/>
-        </w:rPr>
-        <w:t>message</w:t>
-      </w:r>
-      <w:r>
-        <w:t xml:space="preserve">. </w:t>
-      </w:r>
-      <w:r>
-        <w:t>In</w:t>
-      </w:r>
-      <w:r>
-        <w:t xml:space="preserve"> the end</w:t>
-      </w:r>
-      <w:r>
-        <w:t>,</w:t>
-      </w:r>
-      <w:r>
-        <w:t xml:space="preserve"> </w:t>
-      </w:r>
+        <w:t>ea</w:t>
+      </w:r>
+      <w:bookmarkStart w:id="2" w:name="_GoBack"/>
+      <w:bookmarkEnd w:id="2"/>
       <w:r>
         <w:rPr>
           <w:b/>
           <w:bCs/>
         </w:rPr>
-        <w:t>print the</w:t>
-      </w:r>
-      <w:r>
-        <w:t xml:space="preserve"> </w:t>
+        <w:t>ch of the characters</w:t>
+      </w:r>
+      <w:r>
+        <w:t xml:space="preserve"> and append them to a </w:t>
+      </w:r>
+      <w:r>
+        <w:rPr>
+          <w:b/>
+        </w:rPr>
+        <w:t>message</w:t>
+      </w:r>
+      <w:r>
+        <w:t xml:space="preserve">. In the end, </w:t>
       </w:r>
       <w:r>
         <w:rPr>
           <w:b/>
           <w:bCs/>
         </w:rPr>
-        <w:t>decrypted</w:t>
+        <w:t>print the</w:t>
+      </w:r>
+      <w:r>
+        <w:t xml:space="preserve"> </w:t>
       </w:r>
       <w:r>
         <w:rPr>
           <w:b/>
           <w:bCs/>
         </w:rPr>
-        <w:t xml:space="preserve"> message</w:t>
+        <w:t>decrypted message</w:t>
       </w:r>
       <w:r>
         <w:t xml:space="preserve">. </w:t>
@@ -1293,7 +1258,7 @@
     </w:p>
     <w:p>
       <w:pPr>
-        <w:pStyle w:val="Heading3"/>
+        <w:pStyle w:val="4"/>
         <w:rPr>
           <w:lang w:val="bg-BG"/>
         </w:rPr>
@@ -1304,16 +1269,24 @@
     </w:p>
     <w:tbl>
       <w:tblPr>
-        <w:tblStyle w:val="TableGrid"/>
+        <w:tblStyle w:val="19"/>
         <w:tblW w:w="5218" w:type="dxa"/>
         <w:tblInd w:w="22" w:type="dxa"/>
+        <w:tblBorders>
+          <w:top w:val="single" w:color="auto" w:sz="4" w:space="0"/>
+          <w:left w:val="single" w:color="auto" w:sz="4" w:space="0"/>
+          <w:bottom w:val="single" w:color="auto" w:sz="4" w:space="0"/>
+          <w:right w:val="single" w:color="auto" w:sz="4" w:space="0"/>
+          <w:insideH w:val="single" w:color="auto" w:sz="4" w:space="0"/>
+          <w:insideV w:val="single" w:color="auto" w:sz="4" w:space="0"/>
+        </w:tblBorders>
+        <w:tblLayout w:type="autofit"/>
         <w:tblCellMar>
           <w:top w:w="57" w:type="dxa"/>
           <w:left w:w="85" w:type="dxa"/>
           <w:bottom w:w="57" w:type="dxa"/>
           <w:right w:w="85" w:type="dxa"/>
         </w:tblCellMar>
-        <w:tblLook w:val="04A0" w:firstRow="1" w:lastRow="0" w:firstColumn="1" w:lastColumn="0" w:noHBand="0" w:noVBand="1"/>
       </w:tblPr>
       <w:tblGrid>
         <w:gridCol w:w="965"/>
@@ -1323,10 +1296,26 @@
         <w:gridCol w:w="1561"/>
       </w:tblGrid>
       <w:tr>
+        <w:tblPrEx>
+          <w:tblBorders>
+            <w:top w:val="single" w:color="auto" w:sz="4" w:space="0"/>
+            <w:left w:val="single" w:color="auto" w:sz="4" w:space="0"/>
+            <w:bottom w:val="single" w:color="auto" w:sz="4" w:space="0"/>
+            <w:right w:val="single" w:color="auto" w:sz="4" w:space="0"/>
+            <w:insideH w:val="single" w:color="auto" w:sz="4" w:space="0"/>
+            <w:insideV w:val="single" w:color="auto" w:sz="4" w:space="0"/>
+          </w:tblBorders>
+          <w:tblCellMar>
+            <w:top w:w="57" w:type="dxa"/>
+            <w:left w:w="85" w:type="dxa"/>
+            <w:bottom w:w="57" w:type="dxa"/>
+            <w:right w:w="85" w:type="dxa"/>
+          </w:tblCellMar>
+        </w:tblPrEx>
         <w:tc>
           <w:tcPr>
             <w:tcW w:w="965" w:type="dxa"/>
-            <w:shd w:val="clear" w:color="auto" w:fill="D9D9D9" w:themeFill="background1" w:themeFillShade="D9"/>
+            <w:shd w:val="clear" w:color="auto" w:fill="D8D8D8" w:themeFill="background1" w:themeFillShade="D9"/>
           </w:tcPr>
           <w:p>
             <w:pPr>
@@ -1348,7 +1337,7 @@
         <w:tc>
           <w:tcPr>
             <w:tcW w:w="1134" w:type="dxa"/>
-            <w:shd w:val="clear" w:color="auto" w:fill="D9D9D9" w:themeFill="background1" w:themeFillShade="D9"/>
+            <w:shd w:val="clear" w:color="auto" w:fill="D8D8D8" w:themeFill="background1" w:themeFillShade="D9"/>
           </w:tcPr>
           <w:p>
             <w:pPr>
@@ -1388,7 +1377,7 @@
         <w:tc>
           <w:tcPr>
             <w:tcW w:w="1275" w:type="dxa"/>
-            <w:shd w:val="clear" w:color="auto" w:fill="D9D9D9" w:themeFill="background1" w:themeFillShade="D9"/>
+            <w:shd w:val="clear" w:color="auto" w:fill="D8D8D8" w:themeFill="background1" w:themeFillShade="D9"/>
           </w:tcPr>
           <w:p>
             <w:pPr>
@@ -1409,7 +1398,7 @@
         <w:tc>
           <w:tcPr>
             <w:tcW w:w="1561" w:type="dxa"/>
-            <w:shd w:val="clear" w:color="auto" w:fill="D9D9D9" w:themeFill="background1" w:themeFillShade="D9"/>
+            <w:shd w:val="clear" w:color="auto" w:fill="D8D8D8" w:themeFill="background1" w:themeFillShade="D9"/>
           </w:tcPr>
           <w:p>
             <w:pPr>
@@ -1429,8 +1418,24 @@
         </w:tc>
       </w:tr>
       <w:tr>
+        <w:tblPrEx>
+          <w:tblBorders>
+            <w:top w:val="single" w:color="auto" w:sz="4" w:space="0"/>
+            <w:left w:val="single" w:color="auto" w:sz="4" w:space="0"/>
+            <w:bottom w:val="single" w:color="auto" w:sz="4" w:space="0"/>
+            <w:right w:val="single" w:color="auto" w:sz="4" w:space="0"/>
+            <w:insideH w:val="single" w:color="auto" w:sz="4" w:space="0"/>
+            <w:insideV w:val="single" w:color="auto" w:sz="4" w:space="0"/>
+          </w:tblBorders>
+          <w:tblCellMar>
+            <w:top w:w="57" w:type="dxa"/>
+            <w:left w:w="85" w:type="dxa"/>
+            <w:bottom w:w="57" w:type="dxa"/>
+            <w:right w:w="85" w:type="dxa"/>
+          </w:tblCellMar>
+        </w:tblPrEx>
         <w:trPr>
-          <w:trHeight w:val="2156"/>
+          <w:trHeight w:val="2156" w:hRule="atLeast"/>
         </w:trPr>
         <w:tc>
           <w:tcPr>
@@ -1453,7 +1458,6 @@
                 <w:b/>
                 <w:bCs/>
               </w:rPr>
-              <w:lastRenderedPageBreak/>
               <w:t>3</w:t>
             </w:r>
           </w:p>
@@ -1822,7 +1826,7 @@
     </w:tbl>
     <w:p>
       <w:pPr>
-        <w:pStyle w:val="Heading2"/>
+        <w:pStyle w:val="3"/>
         <w:numPr>
           <w:ilvl w:val="0"/>
           <w:numId w:val="2"/>
@@ -1869,13 +1873,7 @@
         <w:t xml:space="preserve">. </w:t>
       </w:r>
       <w:r>
-        <w:t xml:space="preserve">On the </w:t>
-      </w:r>
-      <w:r>
-        <w:t>following</w:t>
-      </w:r>
-      <w:r>
-        <w:t xml:space="preserve"> </w:t>
+        <w:t xml:space="preserve">On the following </w:t>
       </w:r>
       <w:r>
         <w:rPr>
@@ -1884,10 +1882,7 @@
         <w:t xml:space="preserve">n </w:t>
       </w:r>
       <w:r>
-        <w:t>lines</w:t>
-      </w:r>
-      <w:r>
-        <w:t xml:space="preserve">, you will receive </w:t>
+        <w:t xml:space="preserve">lines, you will receive </w:t>
       </w:r>
       <w:r>
         <w:rPr>
@@ -1901,70 +1896,58 @@
     </w:p>
     <w:p>
       <w:pPr>
-        <w:pStyle w:val="ListParagraph"/>
+        <w:pStyle w:val="33"/>
         <w:numPr>
           <w:ilvl w:val="0"/>
-          <w:numId w:val="5"/>
+          <w:numId w:val="3"/>
         </w:numPr>
         <w:rPr>
           <w:lang w:val="bg-BG"/>
         </w:rPr>
       </w:pPr>
       <w:r>
-        <w:t xml:space="preserve">Opening bracket – </w:t>
-      </w:r>
-      <w:r>
-        <w:t>"</w:t>
-      </w:r>
-      <w:r>
-        <w:rPr>
-          <w:rStyle w:val="CodeChar"/>
+        <w:t>Opening bracket – "</w:t>
+      </w:r>
+      <w:r>
+        <w:rPr>
+          <w:rStyle w:val="29"/>
         </w:rPr>
         <w:t>(</w:t>
       </w:r>
       <w:r>
-        <w:t>"</w:t>
-      </w:r>
-      <w:r>
-        <w:t>,</w:t>
+        <w:t>",</w:t>
       </w:r>
     </w:p>
     <w:p>
       <w:pPr>
-        <w:pStyle w:val="ListParagraph"/>
+        <w:pStyle w:val="33"/>
         <w:numPr>
           <w:ilvl w:val="0"/>
-          <w:numId w:val="5"/>
+          <w:numId w:val="3"/>
         </w:numPr>
         <w:rPr>
           <w:lang w:val="bg-BG"/>
         </w:rPr>
       </w:pPr>
       <w:r>
-        <w:t xml:space="preserve">Closing bracket – </w:t>
-      </w:r>
-      <w:r>
-        <w:t>"</w:t>
-      </w:r>
-      <w:r>
-        <w:rPr>
-          <w:rStyle w:val="CodeChar"/>
+        <w:t>Closing bracket – "</w:t>
+      </w:r>
+      <w:r>
+        <w:rPr>
+          <w:rStyle w:val="29"/>
         </w:rPr>
         <w:t>)</w:t>
       </w:r>
       <w:r>
-        <w:t>"</w:t>
-      </w:r>
-      <w:r>
-        <w:t xml:space="preserve"> or</w:t>
+        <w:t>" or</w:t>
       </w:r>
     </w:p>
     <w:p>
       <w:pPr>
-        <w:pStyle w:val="ListParagraph"/>
+        <w:pStyle w:val="33"/>
         <w:numPr>
           <w:ilvl w:val="0"/>
-          <w:numId w:val="5"/>
+          <w:numId w:val="3"/>
         </w:numPr>
         <w:rPr>
           <w:b/>
@@ -2031,16 +2014,13 @@
         <w:t>not valid</w:t>
       </w:r>
       <w:r>
-        <w:t>, and if</w:t>
-      </w:r>
-      <w:r>
-        <w:t>,</w:t>
-      </w:r>
-      <w:r>
-        <w:t xml:space="preserve"> for example</w:t>
-      </w:r>
-      <w:r>
-        <w:t>,</w:t>
+        <w:t xml:space="preserve">, and if, for example, </w:t>
+      </w:r>
+      <w:r>
+        <w:rPr>
+          <w:b/>
+        </w:rPr>
+        <w:t>two</w:t>
       </w:r>
       <w:r>
         <w:t xml:space="preserve"> </w:t>
@@ -2049,69 +2029,42 @@
         <w:rPr>
           <w:b/>
         </w:rPr>
-        <w:t>two</w:t>
-      </w:r>
-      <w:r>
-        <w:t xml:space="preserve"> </w:t>
+        <w:t>consecutive opening brackets</w:t>
+      </w:r>
+      <w:r>
+        <w:t xml:space="preserve"> exist, the expression should be marked as </w:t>
       </w:r>
       <w:r>
         <w:rPr>
           <w:b/>
         </w:rPr>
-        <w:t>consecutive opening brackets</w:t>
-      </w:r>
-      <w:r>
-        <w:t xml:space="preserve"> exist, the expression should be marked as </w:t>
-      </w:r>
-      <w:r>
-        <w:rPr>
-          <w:b/>
-        </w:rPr>
         <w:t>unbalanced</w:t>
       </w:r>
       <w:r>
-        <w:t xml:space="preserve">. You </w:t>
-      </w:r>
-      <w:r>
-        <w:t>should</w:t>
-      </w:r>
-      <w:r>
-        <w:t xml:space="preserve"> print </w:t>
-      </w:r>
-      <w:r>
-        <w:t>"</w:t>
-      </w:r>
-      <w:r>
-        <w:rPr>
-          <w:rStyle w:val="CodeChar"/>
+        <w:t>. You should print "</w:t>
+      </w:r>
+      <w:r>
+        <w:rPr>
+          <w:rStyle w:val="29"/>
         </w:rPr>
         <w:t>BALANCED</w:t>
       </w:r>
       <w:r>
-        <w:t>"</w:t>
-      </w:r>
-      <w:r>
-        <w:t xml:space="preserve"> if the parentheses are balanced and </w:t>
-      </w:r>
-      <w:r>
-        <w:t>"</w:t>
-      </w:r>
-      <w:r>
-        <w:rPr>
-          <w:rStyle w:val="CodeChar"/>
+        <w:t>" if the parentheses are balanced and "</w:t>
+      </w:r>
+      <w:r>
+        <w:rPr>
+          <w:rStyle w:val="29"/>
         </w:rPr>
         <w:t>UNBALANCED</w:t>
       </w:r>
       <w:r>
-        <w:t>"</w:t>
-      </w:r>
-      <w:r>
-        <w:t xml:space="preserve"> otherwise.</w:t>
+        <w:t>" otherwise.</w:t>
       </w:r>
     </w:p>
     <w:p>
       <w:pPr>
-        <w:pStyle w:val="Heading3"/>
+        <w:pStyle w:val="4"/>
         <w:rPr>
           <w:lang w:val="bg-BG"/>
         </w:rPr>
@@ -2122,16 +2075,24 @@
     </w:p>
     <w:tbl>
       <w:tblPr>
-        <w:tblStyle w:val="TableGrid"/>
+        <w:tblStyle w:val="19"/>
         <w:tblW w:w="4865" w:type="dxa"/>
         <w:tblInd w:w="22" w:type="dxa"/>
+        <w:tblBorders>
+          <w:top w:val="single" w:color="auto" w:sz="4" w:space="0"/>
+          <w:left w:val="single" w:color="auto" w:sz="4" w:space="0"/>
+          <w:bottom w:val="single" w:color="auto" w:sz="4" w:space="0"/>
+          <w:right w:val="single" w:color="auto" w:sz="4" w:space="0"/>
+          <w:insideH w:val="single" w:color="auto" w:sz="4" w:space="0"/>
+          <w:insideV w:val="single" w:color="auto" w:sz="4" w:space="0"/>
+        </w:tblBorders>
+        <w:tblLayout w:type="autofit"/>
         <w:tblCellMar>
           <w:top w:w="57" w:type="dxa"/>
           <w:left w:w="85" w:type="dxa"/>
           <w:bottom w:w="57" w:type="dxa"/>
           <w:right w:w="85" w:type="dxa"/>
         </w:tblCellMar>
-        <w:tblLook w:val="04A0" w:firstRow="1" w:lastRow="0" w:firstColumn="1" w:lastColumn="0" w:noHBand="0" w:noVBand="1"/>
       </w:tblPr>
       <w:tblGrid>
         <w:gridCol w:w="872"/>
@@ -2141,10 +2102,26 @@
         <w:gridCol w:w="1534"/>
       </w:tblGrid>
       <w:tr>
+        <w:tblPrEx>
+          <w:tblBorders>
+            <w:top w:val="single" w:color="auto" w:sz="4" w:space="0"/>
+            <w:left w:val="single" w:color="auto" w:sz="4" w:space="0"/>
+            <w:bottom w:val="single" w:color="auto" w:sz="4" w:space="0"/>
+            <w:right w:val="single" w:color="auto" w:sz="4" w:space="0"/>
+            <w:insideH w:val="single" w:color="auto" w:sz="4" w:space="0"/>
+            <w:insideV w:val="single" w:color="auto" w:sz="4" w:space="0"/>
+          </w:tblBorders>
+          <w:tblCellMar>
+            <w:top w:w="57" w:type="dxa"/>
+            <w:left w:w="85" w:type="dxa"/>
+            <w:bottom w:w="57" w:type="dxa"/>
+            <w:right w:w="85" w:type="dxa"/>
+          </w:tblCellMar>
+        </w:tblPrEx>
         <w:tc>
           <w:tcPr>
             <w:tcW w:w="872" w:type="dxa"/>
-            <w:shd w:val="clear" w:color="auto" w:fill="D9D9D9" w:themeFill="background1" w:themeFillShade="D9"/>
+            <w:shd w:val="clear" w:color="auto" w:fill="D8D8D8" w:themeFill="background1" w:themeFillShade="D9"/>
           </w:tcPr>
           <w:p>
             <w:pPr>
@@ -2165,7 +2142,7 @@
         <w:tc>
           <w:tcPr>
             <w:tcW w:w="1230" w:type="dxa"/>
-            <w:shd w:val="clear" w:color="auto" w:fill="D9D9D9" w:themeFill="background1" w:themeFillShade="D9"/>
+            <w:shd w:val="clear" w:color="auto" w:fill="D8D8D8" w:themeFill="background1" w:themeFillShade="D9"/>
           </w:tcPr>
           <w:p>
             <w:pPr>
@@ -2205,7 +2182,7 @@
         <w:tc>
           <w:tcPr>
             <w:tcW w:w="959" w:type="dxa"/>
-            <w:shd w:val="clear" w:color="auto" w:fill="D9D9D9" w:themeFill="background1" w:themeFillShade="D9"/>
+            <w:shd w:val="clear" w:color="auto" w:fill="D8D8D8" w:themeFill="background1" w:themeFillShade="D9"/>
           </w:tcPr>
           <w:p>
             <w:pPr>
@@ -2226,7 +2203,7 @@
         <w:tc>
           <w:tcPr>
             <w:tcW w:w="1534" w:type="dxa"/>
-            <w:shd w:val="clear" w:color="auto" w:fill="D9D9D9" w:themeFill="background1" w:themeFillShade="D9"/>
+            <w:shd w:val="clear" w:color="auto" w:fill="D8D8D8" w:themeFill="background1" w:themeFillShade="D9"/>
           </w:tcPr>
           <w:p>
             <w:pPr>
@@ -2246,8 +2223,24 @@
         </w:tc>
       </w:tr>
       <w:tr>
+        <w:tblPrEx>
+          <w:tblBorders>
+            <w:top w:val="single" w:color="auto" w:sz="4" w:space="0"/>
+            <w:left w:val="single" w:color="auto" w:sz="4" w:space="0"/>
+            <w:bottom w:val="single" w:color="auto" w:sz="4" w:space="0"/>
+            <w:right w:val="single" w:color="auto" w:sz="4" w:space="0"/>
+            <w:insideH w:val="single" w:color="auto" w:sz="4" w:space="0"/>
+            <w:insideV w:val="single" w:color="auto" w:sz="4" w:space="0"/>
+          </w:tblBorders>
+          <w:tblCellMar>
+            <w:top w:w="57" w:type="dxa"/>
+            <w:left w:w="85" w:type="dxa"/>
+            <w:bottom w:w="57" w:type="dxa"/>
+            <w:right w:w="85" w:type="dxa"/>
+          </w:tblCellMar>
+        </w:tblPrEx>
         <w:trPr>
-          <w:trHeight w:val="2156"/>
+          <w:trHeight w:val="2156" w:hRule="atLeast"/>
         </w:trPr>
         <w:tc>
           <w:tcPr>
@@ -2588,15 +2581,15 @@
     </w:tbl>
     <w:p/>
     <w:sectPr>
-      <w:headerReference w:type="even" r:id="rId10"/>
-      <w:headerReference w:type="default" r:id="rId11"/>
-      <w:footerReference w:type="even" r:id="rId12"/>
-      <w:footerReference w:type="default" r:id="rId13"/>
-      <w:headerReference w:type="first" r:id="rId14"/>
-      <w:footerReference w:type="first" r:id="rId15"/>
+      <w:headerReference r:id="rId7" w:type="first"/>
+      <w:footerReference r:id="rId10" w:type="first"/>
+      <w:headerReference r:id="rId5" w:type="default"/>
+      <w:footerReference r:id="rId8" w:type="default"/>
+      <w:headerReference r:id="rId6" w:type="even"/>
+      <w:footerReference r:id="rId9" w:type="even"/>
       <w:pgSz w:w="11906" w:h="16838"/>
       <w:pgMar w:top="624" w:right="737" w:bottom="1077" w:left="737" w:header="567" w:footer="794" w:gutter="0"/>
-      <w:cols w:space="720"/>
+      <w:cols w:space="720" w:num="1"/>
       <w:formProt w:val="0"/>
       <w:docGrid w:linePitch="360" w:charSpace="4096"/>
     </w:sectPr>
@@ -2605,21 +2598,21 @@
 </file>
 
 <file path=word/endnotes.xml><?xml version="1.0" encoding="utf-8"?>
-<w:endnotes xmlns:wpc="http://schemas.microsoft.com/office/word/2010/wordprocessingCanvas" xmlns:cx="http://schemas.microsoft.com/office/drawing/2014/chartex" xmlns:cx1="http://schemas.microsoft.com/office/drawing/2015/9/8/chartex" xmlns:cx2="http://schemas.microsoft.com/office/drawing/2015/10/21/chartex" xmlns:cx3="http://schemas.microsoft.com/office/drawing/2016/5/9/chartex" xmlns:cx4="http://schemas.microsoft.com/office/drawing/2016/5/10/chartex" xmlns:cx5="http://schemas.microsoft.com/office/drawing/2016/5/11/chartex" xmlns:cx6="http://schemas.microsoft.com/office/drawing/2016/5/12/chartex" xmlns:cx7="http://schemas.microsoft.com/office/drawing/2016/5/13/chartex" xmlns:cx8="http://schemas.microsoft.com/office/drawing/2016/5/14/chartex" xmlns:mc="http://schemas.openxmlformats.org/markup-compatibility/2006" xmlns:aink="http://schemas.microsoft.com/office/drawing/2016/ink" xmlns:am3d="http://schemas.microsoft.com/office/drawing/2017/model3d" xmlns:o="urn:schemas-microsoft-com:office:office" xmlns:r="http://schemas.openxmlformats.org/officeDocument/2006/relationships" xmlns:m="http://schemas.openxmlformats.org/officeDocument/2006/math" xmlns:v="urn:schemas-microsoft-com:vml" xmlns:wp14="http://schemas.microsoft.com/office/word/2010/wordprocessingDrawing" xmlns:wp="http://schemas.openxmlformats.org/drawingml/2006/wordprocessingDrawing" xmlns:w10="urn:schemas-microsoft-com:office:word" xmlns:w="http://schemas.openxmlformats.org/wordprocessingml/2006/main" xmlns:w14="http://schemas.microsoft.com/office/word/2010/wordml" xmlns:w15="http://schemas.microsoft.com/office/word/2012/wordml" xmlns:w16cex="http://schemas.microsoft.com/office/word/2018/wordml/cex" xmlns:w16cid="http://schemas.microsoft.com/office/word/2016/wordml/cid" xmlns:w16="http://schemas.microsoft.com/office/word/2018/wordml" xmlns:w16sdtdh="http://schemas.microsoft.com/office/word/2020/wordml/sdtdatahash" xmlns:w16se="http://schemas.microsoft.com/office/word/2015/wordml/symex" xmlns:wpg="http://schemas.microsoft.com/office/word/2010/wordprocessingGroup" xmlns:wpi="http://schemas.microsoft.com/office/word/2010/wordprocessingInk" xmlns:wne="http://schemas.microsoft.com/office/word/2006/wordml" xmlns:wps="http://schemas.microsoft.com/office/word/2010/wordprocessingShape" mc:Ignorable="w14 w15 w16se w16cid w16 w16cex w16sdtdh wp14">
-  <w:endnote w:type="separator" w:id="-1">
+<w:endnotes xmlns:wpc="http://schemas.microsoft.com/office/word/2010/wordprocessingCanvas" xmlns:mc="http://schemas.openxmlformats.org/markup-compatibility/2006" xmlns:o="urn:schemas-microsoft-com:office:office" xmlns:r="http://schemas.openxmlformats.org/officeDocument/2006/relationships" xmlns:m="http://schemas.openxmlformats.org/officeDocument/2006/math" xmlns:v="urn:schemas-microsoft-com:vml" xmlns:wp14="http://schemas.microsoft.com/office/word/2010/wordprocessingDrawing" xmlns:wp="http://schemas.openxmlformats.org/drawingml/2006/wordprocessingDrawing" xmlns:w="http://schemas.openxmlformats.org/wordprocessingml/2006/main" xmlns:w14="http://schemas.microsoft.com/office/word/2010/wordml" xmlns:w15="http://schemas.microsoft.com/office/word/2012/wordml" xmlns:w10="urn:schemas-microsoft-com:office:word" xmlns:wpg="http://schemas.microsoft.com/office/word/2010/wordprocessingGroup" xmlns:wpi="http://schemas.microsoft.com/office/word/2010/wordprocessingInk" xmlns:wne="http://schemas.microsoft.com/office/word/2006/wordml" xmlns:wps="http://schemas.microsoft.com/office/word/2010/wordprocessingShape" xmlns:wpsCustomData="http://www.wps.cn/officeDocument/2013/wpsCustomData" mc:Ignorable="w14 w15 wp14">
+  <w:endnote w:type="separator" w:id="0">
     <w:p>
       <w:pPr>
-        <w:spacing w:before="0" w:after="0" w:line="240" w:lineRule="auto"/>
+        <w:spacing w:line="240" w:lineRule="auto"/>
       </w:pPr>
       <w:r>
         <w:separator/>
       </w:r>
     </w:p>
   </w:endnote>
-  <w:endnote w:type="continuationSeparator" w:id="0">
+  <w:endnote w:type="continuationSeparator" w:id="1">
     <w:p>
       <w:pPr>
-        <w:spacing w:before="0" w:after="0" w:line="240" w:lineRule="auto"/>
+        <w:spacing w:line="240" w:lineRule="auto"/>
       </w:pPr>
       <w:r>
         <w:continuationSeparator/>
@@ -2630,30 +2623,19 @@
 </file>
 
 <file path=word/footer1.xml><?xml version="1.0" encoding="utf-8"?>
-<w:ftr xmlns:wpc="http://schemas.microsoft.com/office/word/2010/wordprocessingCanvas" xmlns:cx="http://schemas.microsoft.com/office/drawing/2014/chartex" xmlns:cx1="http://schemas.microsoft.com/office/drawing/2015/9/8/chartex" xmlns:cx2="http://schemas.microsoft.com/office/drawing/2015/10/21/chartex" xmlns:cx3="http://schemas.microsoft.com/office/drawing/2016/5/9/chartex" xmlns:cx4="http://schemas.microsoft.com/office/drawing/2016/5/10/chartex" xmlns:cx5="http://schemas.microsoft.com/office/drawing/2016/5/11/chartex" xmlns:cx6="http://schemas.microsoft.com/office/drawing/2016/5/12/chartex" xmlns:cx7="http://schemas.microsoft.com/office/drawing/2016/5/13/chartex" xmlns:cx8="http://schemas.microsoft.com/office/drawing/2016/5/14/chartex" xmlns:mc="http://schemas.openxmlformats.org/markup-compatibility/2006" xmlns:aink="http://schemas.microsoft.com/office/drawing/2016/ink" xmlns:am3d="http://schemas.microsoft.com/office/drawing/2017/model3d" xmlns:o="urn:schemas-microsoft-com:office:office" xmlns:r="http://schemas.openxmlformats.org/officeDocument/2006/relationships" xmlns:m="http://schemas.openxmlformats.org/officeDocument/2006/math" xmlns:v="urn:schemas-microsoft-com:vml" xmlns:wp14="http://schemas.microsoft.com/office/word/2010/wordprocessingDrawing" xmlns:wp="http://schemas.openxmlformats.org/drawingml/2006/wordprocessingDrawing" xmlns:w10="urn:schemas-microsoft-com:office:word" xmlns:w="http://schemas.openxmlformats.org/wordprocessingml/2006/main" xmlns:w14="http://schemas.microsoft.com/office/word/2010/wordml" xmlns:w15="http://schemas.microsoft.com/office/word/2012/wordml" xmlns:w16cex="http://schemas.microsoft.com/office/word/2018/wordml/cex" xmlns:w16cid="http://schemas.microsoft.com/office/word/2016/wordml/cid" xmlns:w16="http://schemas.microsoft.com/office/word/2018/wordml" xmlns:w16sdtdh="http://schemas.microsoft.com/office/word/2020/wordml/sdtdatahash" xmlns:w16se="http://schemas.microsoft.com/office/word/2015/wordml/symex" xmlns:wpg="http://schemas.microsoft.com/office/word/2010/wordprocessingGroup" xmlns:wpi="http://schemas.microsoft.com/office/word/2010/wordprocessingInk" xmlns:wne="http://schemas.microsoft.com/office/word/2006/wordml" xmlns:wps="http://schemas.microsoft.com/office/word/2010/wordprocessingShape" mc:Ignorable="w14 w15 w16se w16cid w16 w16cex w16sdtdh wp14">
+<w:ftr xmlns:wpc="http://schemas.microsoft.com/office/word/2010/wordprocessingCanvas" xmlns:mc="http://schemas.openxmlformats.org/markup-compatibility/2006" xmlns:o="urn:schemas-microsoft-com:office:office" xmlns:r="http://schemas.openxmlformats.org/officeDocument/2006/relationships" xmlns:m="http://schemas.openxmlformats.org/officeDocument/2006/math" xmlns:v="urn:schemas-microsoft-com:vml" xmlns:wp14="http://schemas.microsoft.com/office/word/2010/wordprocessingDrawing" xmlns:wp="http://schemas.openxmlformats.org/drawingml/2006/wordprocessingDrawing" xmlns:w10="urn:schemas-microsoft-com:office:word" xmlns:w="http://schemas.openxmlformats.org/wordprocessingml/2006/main" xmlns:w14="http://schemas.microsoft.com/office/word/2010/wordml" xmlns:w15="http://schemas.microsoft.com/office/word/2012/wordml" xmlns:wpg="http://schemas.microsoft.com/office/word/2010/wordprocessingGroup" xmlns:wpi="http://schemas.microsoft.com/office/word/2010/wordprocessingInk" xmlns:wne="http://schemas.microsoft.com/office/word/2006/wordml" xmlns:wps="http://schemas.microsoft.com/office/word/2010/wordprocessingShape" xmlns:wpsCustomData="http://www.wps.cn/officeDocument/2013/wpsCustomData" mc:Ignorable="w14 w15 wp14">
   <w:p>
     <w:pPr>
-      <w:pStyle w:val="Footer"/>
-    </w:pPr>
-  </w:p>
-</w:ftr>
-</file>
-
-<file path=word/footer2.xml><?xml version="1.0" encoding="utf-8"?>
-<w:ftr xmlns:wpc="http://schemas.microsoft.com/office/word/2010/wordprocessingCanvas" xmlns:cx="http://schemas.microsoft.com/office/drawing/2014/chartex" xmlns:cx1="http://schemas.microsoft.com/office/drawing/2015/9/8/chartex" xmlns:cx2="http://schemas.microsoft.com/office/drawing/2015/10/21/chartex" xmlns:cx3="http://schemas.microsoft.com/office/drawing/2016/5/9/chartex" xmlns:cx4="http://schemas.microsoft.com/office/drawing/2016/5/10/chartex" xmlns:cx5="http://schemas.microsoft.com/office/drawing/2016/5/11/chartex" xmlns:cx6="http://schemas.microsoft.com/office/drawing/2016/5/12/chartex" xmlns:cx7="http://schemas.microsoft.com/office/drawing/2016/5/13/chartex" xmlns:cx8="http://schemas.microsoft.com/office/drawing/2016/5/14/chartex" xmlns:mc="http://schemas.openxmlformats.org/markup-compatibility/2006" xmlns:aink="http://schemas.microsoft.com/office/drawing/2016/ink" xmlns:am3d="http://schemas.microsoft.com/office/drawing/2017/model3d" xmlns:o="urn:schemas-microsoft-com:office:office" xmlns:r="http://schemas.openxmlformats.org/officeDocument/2006/relationships" xmlns:m="http://schemas.openxmlformats.org/officeDocument/2006/math" xmlns:v="urn:schemas-microsoft-com:vml" xmlns:wp14="http://schemas.microsoft.com/office/word/2010/wordprocessingDrawing" xmlns:wp="http://schemas.openxmlformats.org/drawingml/2006/wordprocessingDrawing" xmlns:w10="urn:schemas-microsoft-com:office:word" xmlns:w="http://schemas.openxmlformats.org/wordprocessingml/2006/main" xmlns:w14="http://schemas.microsoft.com/office/word/2010/wordml" xmlns:w15="http://schemas.microsoft.com/office/word/2012/wordml" xmlns:w16cex="http://schemas.microsoft.com/office/word/2018/wordml/cex" xmlns:w16cid="http://schemas.microsoft.com/office/word/2016/wordml/cid" xmlns:w16="http://schemas.microsoft.com/office/word/2018/wordml" xmlns:w16sdtdh="http://schemas.microsoft.com/office/word/2020/wordml/sdtdatahash" xmlns:w16se="http://schemas.microsoft.com/office/word/2015/wordml/symex" xmlns:wpg="http://schemas.microsoft.com/office/word/2010/wordprocessingGroup" xmlns:wpi="http://schemas.microsoft.com/office/word/2010/wordprocessingInk" xmlns:wne="http://schemas.microsoft.com/office/word/2006/wordml" xmlns:wps="http://schemas.microsoft.com/office/word/2010/wordprocessingShape" mc:Ignorable="w14 w15 w16se w16cid w16 w16cex w16sdtdh wp14">
-  <w:p>
-    <w:pPr>
-      <w:pStyle w:val="Footer"/>
+      <w:pStyle w:val="13"/>
     </w:pPr>
     <w:r>
       <w:rPr>
-        <w:noProof/>
         <w:lang w:val="bg-BG" w:eastAsia="bg-BG"/>
       </w:rPr>
       <mc:AlternateContent>
         <mc:Choice Requires="wps">
           <w:drawing>
-            <wp:anchor distT="0" distB="0" distL="0" distR="0" simplePos="0" relativeHeight="4" behindDoc="1" locked="0" layoutInCell="1" allowOverlap="1" wp14:anchorId="4A0B1B80" wp14:editId="272AE859">
+            <wp:anchor distT="0" distB="0" distL="0" distR="0" simplePos="0" relativeHeight="251659264" behindDoc="1" locked="0" layoutInCell="1" allowOverlap="1">
               <wp:simplePos x="0" y="0"/>
               <wp:positionH relativeFrom="column">
                 <wp:posOffset>-635</wp:posOffset>
@@ -2708,9 +2690,11 @@
         </mc:Choice>
         <mc:Fallback>
           <w:pict>
-            <v:line id="shape_0" from="-0.05pt,5.2pt" to="520.7pt,5.2pt" ID="Straight Connector 19" stroked="t" style="position:absolute" wp14:anchorId="6D6A420E">
-              <v:stroke color="#984807" weight="12600" joinstyle="round" endcap="round"/>
-              <v:fill o:detectmouseclick="t" on="false"/>
+            <v:line id="Straight Connector 19" o:spid="_x0000_s1026" o:spt="20" style="position:absolute;left:0pt;margin-left:-0.05pt;margin-top:5.2pt;height:0.1pt;width:520.85pt;z-index:-251657216;mso-width-relative:page;mso-height-relative:page;" filled="f" stroked="t" coordsize="21600,21600" o:gfxdata="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">
+              <v:fill on="f" focussize="0,0"/>
+              <v:stroke weight="0.992125984251969pt" color="#984807 [1609]" joinstyle="round" endcap="round"/>
+              <v:imagedata o:title=""/>
+              <o:lock v:ext="edit" aspectratio="f"/>
             </v:line>
           </w:pict>
         </mc:Fallback>
@@ -2718,13 +2702,12 @@
     </w:r>
     <w:r>
       <w:rPr>
-        <w:noProof/>
         <w:lang w:val="bg-BG" w:eastAsia="bg-BG"/>
       </w:rPr>
       <mc:AlternateContent>
         <mc:Choice Requires="wps">
           <w:drawing>
-            <wp:anchor distT="0" distB="0" distL="0" distR="0" simplePos="0" relativeHeight="7" behindDoc="1" locked="0" layoutInCell="1" allowOverlap="1" wp14:anchorId="342078EC" wp14:editId="5CCBC05D">
+            <wp:anchor distT="0" distB="0" distL="0" distR="0" simplePos="0" relativeHeight="251659264" behindDoc="1" locked="0" layoutInCell="1" allowOverlap="1">
               <wp:simplePos x="0" y="0"/>
               <wp:positionH relativeFrom="column">
                 <wp:posOffset>1384300</wp:posOffset>
@@ -2770,7 +2753,7 @@
                       <w:txbxContent>
                         <w:p>
                           <w:pPr>
-                            <w:pStyle w:val="FrameContents"/>
+                            <w:pStyle w:val="38"/>
                             <w:spacing w:before="40" w:after="100" w:line="240" w:lineRule="auto"/>
                           </w:pPr>
                           <w:r>
@@ -2780,17 +2763,33 @@
                             </w:rPr>
                             <w:t xml:space="preserve">© SoftUni – </w:t>
                           </w:r>
-                          <w:hyperlink r:id="rId1" w:history="1">
-                            <w:r>
-                              <w:rPr>
-                                <w:rStyle w:val="Hyperlink"/>
-                                <w:color w:val="0882DE"/>
-                                <w:sz w:val="17"/>
-                                <w:szCs w:val="17"/>
-                              </w:rPr>
-                              <w:t>about.softuni.bg</w:t>
-                            </w:r>
-                          </w:hyperlink>
+                          <w:r>
+                            <w:fldChar w:fldCharType="begin"/>
+                          </w:r>
+                          <w:r>
+                            <w:instrText xml:space="preserve"> HYPERLINK "https://about.softuni.bg/" </w:instrText>
+                          </w:r>
+                          <w:r>
+                            <w:fldChar w:fldCharType="separate"/>
+                          </w:r>
+                          <w:r>
+                            <w:rPr>
+                              <w:rStyle w:val="15"/>
+                              <w:color w:val="0882DE"/>
+                              <w:sz w:val="17"/>
+                              <w:szCs w:val="17"/>
+                            </w:rPr>
+                            <w:t>about.softuni.bg</w:t>
+                          </w:r>
+                          <w:r>
+                            <w:rPr>
+                              <w:rStyle w:val="15"/>
+                              <w:color w:val="0882DE"/>
+                              <w:sz w:val="17"/>
+                              <w:szCs w:val="17"/>
+                            </w:rPr>
+                            <w:fldChar w:fldCharType="end"/>
+                          </w:r>
                           <w:r>
                             <w:rPr>
                               <w:sz w:val="17"/>
@@ -2803,7 +2802,7 @@
                         </w:p>
                         <w:p>
                           <w:pPr>
-                            <w:pStyle w:val="FrameContents"/>
+                            <w:pStyle w:val="38"/>
                             <w:spacing w:line="240" w:lineRule="auto"/>
                             <w:ind w:left="567" w:firstLine="284"/>
                             <w:rPr>
@@ -2813,15 +2812,14 @@
                           </w:pPr>
                           <w:r>
                             <w:rPr>
-                              <w:noProof/>
                               <w:lang w:val="bg-BG" w:eastAsia="bg-BG"/>
                             </w:rPr>
                             <w:drawing>
-                              <wp:inline distT="0" distB="0" distL="0" distR="0" wp14:anchorId="20097BC9" wp14:editId="26DE9594">
+                              <wp:inline distT="0" distB="0" distL="0" distR="0">
                                 <wp:extent cx="179705" cy="179705"/>
                                 <wp:effectExtent l="0" t="0" r="0" b="0"/>
                                 <wp:docPr id="4" name="Picture 3">
-                                  <a:hlinkClick xmlns:a="http://schemas.openxmlformats.org/drawingml/2006/main" r:id="rId2"/>
+                                  <a:hlinkClick xmlns:a="http://schemas.openxmlformats.org/drawingml/2006/main" r:id="rId1"/>
                                 </wp:docPr>
                                 <wp:cNvGraphicFramePr>
                                   <a:graphicFrameLocks xmlns:a="http://schemas.openxmlformats.org/drawingml/2006/main" noChangeAspect="1"/>
@@ -2830,20 +2828,18 @@
                                   <a:graphicData uri="http://schemas.openxmlformats.org/drawingml/2006/picture">
                                     <pic:pic xmlns:pic="http://schemas.openxmlformats.org/drawingml/2006/picture">
                                       <pic:nvPicPr>
-                                        <pic:cNvPr id="4" name="Picture 3">
-                                          <a:hlinkClick r:id="rId2"/>
-                                        </pic:cNvPr>
+                                        <pic:cNvPr id="4" name="Picture 3"/>
                                         <pic:cNvPicPr>
                                           <a:picLocks noChangeAspect="1" noChangeArrowheads="1"/>
                                         </pic:cNvPicPr>
                                       </pic:nvPicPr>
                                       <pic:blipFill>
-                                        <a:blip r:embed="rId3"/>
+                                        <a:blip r:embed="rId2"/>
                                         <a:stretch>
                                           <a:fillRect/>
                                         </a:stretch>
                                       </pic:blipFill>
-                                      <pic:spPr bwMode="auto">
+                                      <pic:spPr>
                                         <a:xfrm>
                                           <a:off x="0" y="0"/>
                                           <a:ext cx="179705" cy="179705"/>
@@ -2868,15 +2864,14 @@
                           </w:r>
                           <w:r>
                             <w:rPr>
-                              <w:noProof/>
                               <w:lang w:val="bg-BG" w:eastAsia="bg-BG"/>
                             </w:rPr>
                             <w:drawing>
-                              <wp:inline distT="0" distB="0" distL="0" distR="0" wp14:anchorId="441D1426" wp14:editId="2A9AD74A">
+                              <wp:inline distT="0" distB="0" distL="0" distR="0">
                                 <wp:extent cx="179705" cy="179705"/>
                                 <wp:effectExtent l="0" t="0" r="0" b="0"/>
                                 <wp:docPr id="5" name="Picture 2">
-                                  <a:hlinkClick xmlns:a="http://schemas.openxmlformats.org/drawingml/2006/main" r:id="rId4"/>
+                                  <a:hlinkClick xmlns:a="http://schemas.openxmlformats.org/drawingml/2006/main" r:id="rId3"/>
                                 </wp:docPr>
                                 <wp:cNvGraphicFramePr>
                                   <a:graphicFrameLocks xmlns:a="http://schemas.openxmlformats.org/drawingml/2006/main" noChangeAspect="1"/>
@@ -2885,20 +2880,18 @@
                                   <a:graphicData uri="http://schemas.openxmlformats.org/drawingml/2006/picture">
                                     <pic:pic xmlns:pic="http://schemas.openxmlformats.org/drawingml/2006/picture">
                                       <pic:nvPicPr>
-                                        <pic:cNvPr id="5" name="Picture 2">
-                                          <a:hlinkClick r:id="rId4"/>
-                                        </pic:cNvPr>
+                                        <pic:cNvPr id="5" name="Picture 2"/>
                                         <pic:cNvPicPr>
                                           <a:picLocks noChangeAspect="1" noChangeArrowheads="1"/>
                                         </pic:cNvPicPr>
                                       </pic:nvPicPr>
                                       <pic:blipFill>
-                                        <a:blip r:embed="rId5"/>
+                                        <a:blip r:embed="rId4"/>
                                         <a:stretch>
                                           <a:fillRect/>
                                         </a:stretch>
                                       </pic:blipFill>
-                                      <pic:spPr bwMode="auto">
+                                      <pic:spPr>
                                         <a:xfrm>
                                           <a:off x="0" y="0"/>
                                           <a:ext cx="179705" cy="179705"/>
@@ -2923,15 +2916,14 @@
                           </w:r>
                           <w:r>
                             <w:rPr>
-                              <w:noProof/>
                               <w:lang w:val="bg-BG" w:eastAsia="bg-BG"/>
                             </w:rPr>
                             <w:drawing>
-                              <wp:inline distT="0" distB="0" distL="0" distR="0" wp14:anchorId="1141F16D" wp14:editId="29D79746">
+                              <wp:inline distT="0" distB="0" distL="0" distR="0">
                                 <wp:extent cx="179705" cy="179705"/>
                                 <wp:effectExtent l="0" t="0" r="0" b="0"/>
                                 <wp:docPr id="6" name="Picture 5">
-                                  <a:hlinkClick xmlns:a="http://schemas.openxmlformats.org/drawingml/2006/main" r:id="rId6"/>
+                                  <a:hlinkClick xmlns:a="http://schemas.openxmlformats.org/drawingml/2006/main" r:id="rId5"/>
                                 </wp:docPr>
                                 <wp:cNvGraphicFramePr>
                                   <a:graphicFrameLocks xmlns:a="http://schemas.openxmlformats.org/drawingml/2006/main" noChangeAspect="1"/>
@@ -2940,20 +2932,18 @@
                                   <a:graphicData uri="http://schemas.openxmlformats.org/drawingml/2006/picture">
                                     <pic:pic xmlns:pic="http://schemas.openxmlformats.org/drawingml/2006/picture">
                                       <pic:nvPicPr>
-                                        <pic:cNvPr id="6" name="Picture 5">
-                                          <a:hlinkClick r:id="rId6"/>
-                                        </pic:cNvPr>
+                                        <pic:cNvPr id="6" name="Picture 5"/>
                                         <pic:cNvPicPr>
                                           <a:picLocks noChangeAspect="1" noChangeArrowheads="1"/>
                                         </pic:cNvPicPr>
                                       </pic:nvPicPr>
                                       <pic:blipFill>
-                                        <a:blip r:embed="rId7"/>
+                                        <a:blip r:embed="rId6"/>
                                         <a:stretch>
                                           <a:fillRect/>
                                         </a:stretch>
                                       </pic:blipFill>
-                                      <pic:spPr bwMode="auto">
+                                      <pic:spPr>
                                         <a:xfrm>
                                           <a:off x="0" y="0"/>
                                           <a:ext cx="179705" cy="179705"/>
@@ -2977,15 +2967,14 @@
                           </w:r>
                           <w:r>
                             <w:rPr>
-                              <w:noProof/>
                               <w:lang w:val="bg-BG" w:eastAsia="bg-BG"/>
                             </w:rPr>
                             <w:drawing>
-                              <wp:inline distT="0" distB="0" distL="0" distR="0" wp14:anchorId="4ED32681" wp14:editId="1579070C">
+                              <wp:inline distT="0" distB="0" distL="0" distR="0">
                                 <wp:extent cx="179705" cy="179705"/>
                                 <wp:effectExtent l="0" t="0" r="0" b="0"/>
                                 <wp:docPr id="7" name="Picture 20">
-                                  <a:hlinkClick xmlns:a="http://schemas.openxmlformats.org/drawingml/2006/main" r:id="rId8"/>
+                                  <a:hlinkClick xmlns:a="http://schemas.openxmlformats.org/drawingml/2006/main" r:id="rId7"/>
                                 </wp:docPr>
                                 <wp:cNvGraphicFramePr>
                                   <a:graphicFrameLocks xmlns:a="http://schemas.openxmlformats.org/drawingml/2006/main" noChangeAspect="1"/>
@@ -2994,20 +2983,18 @@
                                   <a:graphicData uri="http://schemas.openxmlformats.org/drawingml/2006/picture">
                                     <pic:pic xmlns:pic="http://schemas.openxmlformats.org/drawingml/2006/picture">
                                       <pic:nvPicPr>
-                                        <pic:cNvPr id="7" name="Picture 20">
-                                          <a:hlinkClick r:id="rId8"/>
-                                        </pic:cNvPr>
+                                        <pic:cNvPr id="7" name="Picture 20"/>
                                         <pic:cNvPicPr>
                                           <a:picLocks noChangeAspect="1" noChangeArrowheads="1"/>
                                         </pic:cNvPicPr>
                                       </pic:nvPicPr>
                                       <pic:blipFill>
-                                        <a:blip r:embed="rId9"/>
+                                        <a:blip r:embed="rId8"/>
                                         <a:stretch>
                                           <a:fillRect/>
                                         </a:stretch>
                                       </pic:blipFill>
-                                      <pic:spPr bwMode="auto">
+                                      <pic:spPr>
                                         <a:xfrm>
                                           <a:off x="0" y="0"/>
                                           <a:ext cx="179705" cy="179705"/>
@@ -3031,15 +3018,14 @@
                           </w:r>
                           <w:r>
                             <w:rPr>
-                              <w:noProof/>
                               <w:lang w:val="bg-BG" w:eastAsia="bg-BG"/>
                             </w:rPr>
                             <w:drawing>
-                              <wp:inline distT="0" distB="0" distL="0" distR="0" wp14:anchorId="5F100537" wp14:editId="04A4EF1E">
+                              <wp:inline distT="0" distB="0" distL="0" distR="0">
                                 <wp:extent cx="179705" cy="179705"/>
                                 <wp:effectExtent l="0" t="0" r="0" b="0"/>
                                 <wp:docPr id="8" name="Picture 7">
-                                  <a:hlinkClick xmlns:a="http://schemas.openxmlformats.org/drawingml/2006/main" r:id="rId10"/>
+                                  <a:hlinkClick xmlns:a="http://schemas.openxmlformats.org/drawingml/2006/main" r:id="rId9"/>
                                 </wp:docPr>
                                 <wp:cNvGraphicFramePr>
                                   <a:graphicFrameLocks xmlns:a="http://schemas.openxmlformats.org/drawingml/2006/main" noChangeAspect="1"/>
@@ -3048,20 +3034,18 @@
                                   <a:graphicData uri="http://schemas.openxmlformats.org/drawingml/2006/picture">
                                     <pic:pic xmlns:pic="http://schemas.openxmlformats.org/drawingml/2006/picture">
                                       <pic:nvPicPr>
-                                        <pic:cNvPr id="8" name="Picture 7">
-                                          <a:hlinkClick r:id="rId10"/>
-                                        </pic:cNvPr>
+                                        <pic:cNvPr id="8" name="Picture 7"/>
                                         <pic:cNvPicPr>
                                           <a:picLocks noChangeAspect="1" noChangeArrowheads="1"/>
                                         </pic:cNvPicPr>
                                       </pic:nvPicPr>
                                       <pic:blipFill>
-                                        <a:blip r:embed="rId11"/>
+                                        <a:blip r:embed="rId10"/>
                                         <a:stretch>
                                           <a:fillRect/>
                                         </a:stretch>
                                       </pic:blipFill>
-                                      <pic:spPr bwMode="auto">
+                                      <pic:spPr>
                                         <a:xfrm>
                                           <a:off x="0" y="0"/>
                                           <a:ext cx="179705" cy="179705"/>
@@ -3085,15 +3069,14 @@
                           </w:r>
                           <w:r>
                             <w:rPr>
-                              <w:noProof/>
                               <w:lang w:val="bg-BG" w:eastAsia="bg-BG"/>
                             </w:rPr>
                             <w:drawing>
-                              <wp:inline distT="0" distB="0" distL="0" distR="0" wp14:anchorId="46760719" wp14:editId="38FB2293">
+                              <wp:inline distT="0" distB="0" distL="0" distR="0">
                                 <wp:extent cx="179705" cy="179705"/>
                                 <wp:effectExtent l="0" t="0" r="0" b="0"/>
                                 <wp:docPr id="9" name="Picture 17">
-                                  <a:hlinkClick xmlns:a="http://schemas.openxmlformats.org/drawingml/2006/main" r:id="rId12"/>
+                                  <a:hlinkClick xmlns:a="http://schemas.openxmlformats.org/drawingml/2006/main" r:id="rId11"/>
                                 </wp:docPr>
                                 <wp:cNvGraphicFramePr>
                                   <a:graphicFrameLocks xmlns:a="http://schemas.openxmlformats.org/drawingml/2006/main" noChangeAspect="1"/>
@@ -3102,20 +3085,18 @@
                                   <a:graphicData uri="http://schemas.openxmlformats.org/drawingml/2006/picture">
                                     <pic:pic xmlns:pic="http://schemas.openxmlformats.org/drawingml/2006/picture">
                                       <pic:nvPicPr>
-                                        <pic:cNvPr id="9" name="Picture 17">
-                                          <a:hlinkClick r:id="rId12"/>
-                                        </pic:cNvPr>
+                                        <pic:cNvPr id="9" name="Picture 17"/>
                                         <pic:cNvPicPr>
                                           <a:picLocks noChangeAspect="1" noChangeArrowheads="1"/>
                                         </pic:cNvPicPr>
                                       </pic:nvPicPr>
                                       <pic:blipFill>
-                                        <a:blip r:embed="rId13"/>
+                                        <a:blip r:embed="rId12"/>
                                         <a:stretch>
                                           <a:fillRect/>
                                         </a:stretch>
                                       </pic:blipFill>
-                                      <pic:spPr bwMode="auto">
+                                      <pic:spPr>
                                         <a:xfrm>
                                           <a:off x="0" y="0"/>
                                           <a:ext cx="179705" cy="179705"/>
@@ -3139,15 +3120,14 @@
                           </w:r>
                           <w:r>
                             <w:rPr>
-                              <w:noProof/>
                               <w:lang w:val="bg-BG" w:eastAsia="bg-BG"/>
                             </w:rPr>
                             <w:drawing>
-                              <wp:inline distT="0" distB="0" distL="0" distR="0" wp14:anchorId="156A28BD" wp14:editId="24A98B24">
+                              <wp:inline distT="0" distB="0" distL="0" distR="0">
                                 <wp:extent cx="179705" cy="179705"/>
                                 <wp:effectExtent l="0" t="0" r="0" b="0"/>
                                 <wp:docPr id="10" name="Picture 21">
-                                  <a:hlinkClick xmlns:a="http://schemas.openxmlformats.org/drawingml/2006/main" r:id="rId14"/>
+                                  <a:hlinkClick xmlns:a="http://schemas.openxmlformats.org/drawingml/2006/main" r:id="rId13"/>
                                 </wp:docPr>
                                 <wp:cNvGraphicFramePr>
                                   <a:graphicFrameLocks xmlns:a="http://schemas.openxmlformats.org/drawingml/2006/main" noChangeAspect="1"/>
@@ -3156,21 +3136,19 @@
                                   <a:graphicData uri="http://schemas.openxmlformats.org/drawingml/2006/picture">
                                     <pic:pic xmlns:pic="http://schemas.openxmlformats.org/drawingml/2006/picture">
                                       <pic:nvPicPr>
-                                        <pic:cNvPr id="10" name="Picture 21">
-                                          <a:hlinkClick r:id="rId14"/>
-                                        </pic:cNvPr>
+                                        <pic:cNvPr id="10" name="Picture 21"/>
                                         <pic:cNvPicPr>
                                           <a:picLocks noChangeAspect="1" noChangeArrowheads="1"/>
                                         </pic:cNvPicPr>
                                       </pic:nvPicPr>
                                       <pic:blipFill>
-                                        <a:blip r:embed="rId15"/>
+                                        <a:blip r:embed="rId14"/>
                                         <a:srcRect l="-154" t="-74" r="-154" b="-74"/>
                                         <a:stretch>
                                           <a:fillRect/>
                                         </a:stretch>
                                       </pic:blipFill>
-                                      <pic:spPr bwMode="auto">
+                                      <pic:spPr>
                                         <a:xfrm>
                                           <a:off x="0" y="0"/>
                                           <a:ext cx="179705" cy="179705"/>
@@ -3194,15 +3172,14 @@
                           </w:r>
                           <w:r>
                             <w:rPr>
-                              <w:noProof/>
                               <w:lang w:val="bg-BG" w:eastAsia="bg-BG"/>
                             </w:rPr>
                             <w:drawing>
-                              <wp:inline distT="0" distB="0" distL="0" distR="0" wp14:anchorId="174BAB90" wp14:editId="4D0171BA">
+                              <wp:inline distT="0" distB="0" distL="0" distR="0">
                                 <wp:extent cx="179705" cy="179705"/>
                                 <wp:effectExtent l="0" t="0" r="0" b="0"/>
                                 <wp:docPr id="11" name="Picture 22">
-                                  <a:hlinkClick xmlns:a="http://schemas.openxmlformats.org/drawingml/2006/main" r:id="rId16"/>
+                                  <a:hlinkClick xmlns:a="http://schemas.openxmlformats.org/drawingml/2006/main" r:id="rId15"/>
                                 </wp:docPr>
                                 <wp:cNvGraphicFramePr>
                                   <a:graphicFrameLocks xmlns:a="http://schemas.openxmlformats.org/drawingml/2006/main" noChangeAspect="1"/>
@@ -3211,20 +3188,18 @@
                                   <a:graphicData uri="http://schemas.openxmlformats.org/drawingml/2006/picture">
                                     <pic:pic xmlns:pic="http://schemas.openxmlformats.org/drawingml/2006/picture">
                                       <pic:nvPicPr>
-                                        <pic:cNvPr id="11" name="Picture 22">
-                                          <a:hlinkClick r:id="rId16"/>
-                                        </pic:cNvPr>
+                                        <pic:cNvPr id="11" name="Picture 22"/>
                                         <pic:cNvPicPr>
                                           <a:picLocks noChangeAspect="1" noChangeArrowheads="1"/>
                                         </pic:cNvPicPr>
                                       </pic:nvPicPr>
                                       <pic:blipFill>
-                                        <a:blip r:embed="rId17"/>
+                                        <a:blip r:embed="rId16"/>
                                         <a:stretch>
                                           <a:fillRect/>
                                         </a:stretch>
                                       </pic:blipFill>
-                                      <pic:spPr bwMode="auto">
+                                      <pic:spPr>
                                         <a:xfrm>
                                           <a:off x="0" y="0"/>
                                           <a:ext cx="179705" cy="179705"/>
@@ -3248,15 +3223,14 @@
                           </w:r>
                           <w:r>
                             <w:rPr>
-                              <w:noProof/>
                               <w:lang w:val="bg-BG" w:eastAsia="bg-BG"/>
                             </w:rPr>
                             <w:drawing>
-                              <wp:inline distT="0" distB="0" distL="0" distR="0" wp14:anchorId="4B74D22C" wp14:editId="5BAFC783">
+                              <wp:inline distT="0" distB="0" distL="0" distR="0">
                                 <wp:extent cx="179705" cy="179705"/>
                                 <wp:effectExtent l="0" t="0" r="0" b="0"/>
                                 <wp:docPr id="12" name="Picture 23">
-                                  <a:hlinkClick xmlns:a="http://schemas.openxmlformats.org/drawingml/2006/main" r:id="rId18"/>
+                                  <a:hlinkClick xmlns:a="http://schemas.openxmlformats.org/drawingml/2006/main" r:id="rId17"/>
                                 </wp:docPr>
                                 <wp:cNvGraphicFramePr>
                                   <a:graphicFrameLocks xmlns:a="http://schemas.openxmlformats.org/drawingml/2006/main" noChangeAspect="1"/>
@@ -3265,20 +3239,18 @@
                                   <a:graphicData uri="http://schemas.openxmlformats.org/drawingml/2006/picture">
                                     <pic:pic xmlns:pic="http://schemas.openxmlformats.org/drawingml/2006/picture">
                                       <pic:nvPicPr>
-                                        <pic:cNvPr id="12" name="Picture 23">
-                                          <a:hlinkClick r:id="rId18"/>
-                                        </pic:cNvPr>
+                                        <pic:cNvPr id="12" name="Picture 23"/>
                                         <pic:cNvPicPr>
                                           <a:picLocks noChangeAspect="1" noChangeArrowheads="1"/>
                                         </pic:cNvPicPr>
                                       </pic:nvPicPr>
                                       <pic:blipFill>
-                                        <a:blip r:embed="rId19"/>
+                                        <a:blip r:embed="rId18"/>
                                         <a:stretch>
                                           <a:fillRect/>
                                         </a:stretch>
                                       </pic:blipFill>
-                                      <pic:spPr bwMode="auto">
+                                      <pic:spPr>
                                         <a:xfrm>
                                           <a:off x="0" y="0"/>
                                           <a:ext cx="179705" cy="179705"/>
@@ -3307,12 +3279,16 @@
         </mc:Choice>
         <mc:Fallback>
           <w:pict>
-            <v:rect w14:anchorId="342078EC" id="Text Box 16" o:spid="_x0000_s1026" style="position:absolute;margin-left:109pt;margin-top:7pt;width:411.45pt;height:40.5pt;z-index:-503316473;visibility:visible;mso-wrap-style:square;mso-wrap-distance-left:0;mso-wrap-distance-top:0;mso-wrap-distance-right:0;mso-wrap-distance-bottom:0;mso-position-horizontal:absolute;mso-position-horizontal-relative:text;mso-position-vertical:absolute;mso-position-vertical-relative:text;v-text-anchor:top" o:gfxdata="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" filled="f" stroked="f" strokeweight=".26mm">
-              <v:textbox inset=".49mm,1.2mm,.49mm,.49mm">
+            <v:rect id="Text Box 16" o:spid="_x0000_s1026" o:spt="1" style="position:absolute;left:0pt;margin-left:109pt;margin-top:7pt;height:40.5pt;width:411.45pt;z-index:-251657216;mso-width-relative:page;mso-height-relative:page;" filled="f" stroked="f" coordsize="21600,21600" o:gfxdata="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">
+              <v:fill on="f" focussize="0,0"/>
+              <v:stroke on="f" weight="0.737007874015748pt"/>
+              <v:imagedata o:title=""/>
+              <o:lock v:ext="edit" aspectratio="f"/>
+              <v:textbox inset="0.49mm,1.2mm,0.49mm,0.49mm">
                 <w:txbxContent>
                   <w:p>
                     <w:pPr>
-                      <w:pStyle w:val="FrameContents"/>
+                      <w:pStyle w:val="38"/>
                       <w:spacing w:before="40" w:after="100" w:line="240" w:lineRule="auto"/>
                     </w:pPr>
                     <w:r>
@@ -3322,17 +3298,33 @@
                       </w:rPr>
                       <w:t xml:space="preserve">© SoftUni – </w:t>
                     </w:r>
-                    <w:hyperlink r:id="rId20" w:history="1">
-                      <w:r>
-                        <w:rPr>
-                          <w:rStyle w:val="Hyperlink"/>
-                          <w:color w:val="0882DE"/>
-                          <w:sz w:val="17"/>
-                          <w:szCs w:val="17"/>
-                        </w:rPr>
-                        <w:t>about.softuni.bg</w:t>
-                      </w:r>
-                    </w:hyperlink>
+                    <w:r>
+                      <w:fldChar w:fldCharType="begin"/>
+                    </w:r>
+                    <w:r>
+                      <w:instrText xml:space="preserve"> HYPERLINK "https://about.softuni.bg/" </w:instrText>
+                    </w:r>
+                    <w:r>
+                      <w:fldChar w:fldCharType="separate"/>
+                    </w:r>
+                    <w:r>
+                      <w:rPr>
+                        <w:rStyle w:val="15"/>
+                        <w:color w:val="0882DE"/>
+                        <w:sz w:val="17"/>
+                        <w:szCs w:val="17"/>
+                      </w:rPr>
+                      <w:t>about.softuni.bg</w:t>
+                    </w:r>
+                    <w:r>
+                      <w:rPr>
+                        <w:rStyle w:val="15"/>
+                        <w:color w:val="0882DE"/>
+                        <w:sz w:val="17"/>
+                        <w:szCs w:val="17"/>
+                      </w:rPr>
+                      <w:fldChar w:fldCharType="end"/>
+                    </w:r>
                     <w:r>
                       <w:rPr>
                         <w:sz w:val="17"/>
@@ -3340,12 +3332,12 @@
                       </w:rPr>
                       <w:t>. Copyrighted document. Unauthorized copy, reproduction or use is not permitted.</w:t>
                     </w:r>
-                    <w:bookmarkStart w:id="2" w:name="_Hlk24191091"/>
-                    <w:bookmarkEnd w:id="2"/>
+                    <w:bookmarkStart w:id="1" w:name="_Hlk24191091"/>
+                    <w:bookmarkEnd w:id="1"/>
                   </w:p>
                   <w:p>
                     <w:pPr>
-                      <w:pStyle w:val="FrameContents"/>
+                      <w:pStyle w:val="38"/>
                       <w:spacing w:line="240" w:lineRule="auto"/>
                       <w:ind w:left="567" w:firstLine="284"/>
                       <w:rPr>
@@ -3355,15 +3347,14 @@
                     </w:pPr>
                     <w:r>
                       <w:rPr>
-                        <w:noProof/>
                         <w:lang w:val="bg-BG" w:eastAsia="bg-BG"/>
                       </w:rPr>
                       <w:drawing>
-                        <wp:inline distT="0" distB="0" distL="0" distR="0" wp14:anchorId="20097BC9" wp14:editId="26DE9594">
+                        <wp:inline distT="0" distB="0" distL="0" distR="0">
                           <wp:extent cx="179705" cy="179705"/>
                           <wp:effectExtent l="0" t="0" r="0" b="0"/>
                           <wp:docPr id="4" name="Picture 3">
-                            <a:hlinkClick xmlns:a="http://schemas.openxmlformats.org/drawingml/2006/main" r:id="rId2"/>
+                            <a:hlinkClick xmlns:a="http://schemas.openxmlformats.org/drawingml/2006/main" r:id="rId1"/>
                           </wp:docPr>
                           <wp:cNvGraphicFramePr>
                             <a:graphicFrameLocks xmlns:a="http://schemas.openxmlformats.org/drawingml/2006/main" noChangeAspect="1"/>
@@ -3372,20 +3363,18 @@
                             <a:graphicData uri="http://schemas.openxmlformats.org/drawingml/2006/picture">
                               <pic:pic xmlns:pic="http://schemas.openxmlformats.org/drawingml/2006/picture">
                                 <pic:nvPicPr>
-                                  <pic:cNvPr id="4" name="Picture 3">
-                                    <a:hlinkClick r:id="rId2"/>
-                                  </pic:cNvPr>
+                                  <pic:cNvPr id="4" name="Picture 3"/>
                                   <pic:cNvPicPr>
                                     <a:picLocks noChangeAspect="1" noChangeArrowheads="1"/>
                                   </pic:cNvPicPr>
                                 </pic:nvPicPr>
                                 <pic:blipFill>
-                                  <a:blip r:embed="rId3"/>
+                                  <a:blip r:embed="rId2"/>
                                   <a:stretch>
                                     <a:fillRect/>
                                   </a:stretch>
                                 </pic:blipFill>
-                                <pic:spPr bwMode="auto">
+                                <pic:spPr>
                                   <a:xfrm>
                                     <a:off x="0" y="0"/>
                                     <a:ext cx="179705" cy="179705"/>
@@ -3410,15 +3399,14 @@
                     </w:r>
                     <w:r>
                       <w:rPr>
-                        <w:noProof/>
                         <w:lang w:val="bg-BG" w:eastAsia="bg-BG"/>
                       </w:rPr>
                       <w:drawing>
-                        <wp:inline distT="0" distB="0" distL="0" distR="0" wp14:anchorId="441D1426" wp14:editId="2A9AD74A">
+                        <wp:inline distT="0" distB="0" distL="0" distR="0">
                           <wp:extent cx="179705" cy="179705"/>
                           <wp:effectExtent l="0" t="0" r="0" b="0"/>
                           <wp:docPr id="5" name="Picture 2">
-                            <a:hlinkClick xmlns:a="http://schemas.openxmlformats.org/drawingml/2006/main" r:id="rId4"/>
+                            <a:hlinkClick xmlns:a="http://schemas.openxmlformats.org/drawingml/2006/main" r:id="rId3"/>
                           </wp:docPr>
                           <wp:cNvGraphicFramePr>
                             <a:graphicFrameLocks xmlns:a="http://schemas.openxmlformats.org/drawingml/2006/main" noChangeAspect="1"/>
@@ -3427,20 +3415,18 @@
                             <a:graphicData uri="http://schemas.openxmlformats.org/drawingml/2006/picture">
                               <pic:pic xmlns:pic="http://schemas.openxmlformats.org/drawingml/2006/picture">
                                 <pic:nvPicPr>
-                                  <pic:cNvPr id="5" name="Picture 2">
-                                    <a:hlinkClick r:id="rId4"/>
-                                  </pic:cNvPr>
+                                  <pic:cNvPr id="5" name="Picture 2"/>
                                   <pic:cNvPicPr>
                                     <a:picLocks noChangeAspect="1" noChangeArrowheads="1"/>
                                   </pic:cNvPicPr>
                                 </pic:nvPicPr>
                                 <pic:blipFill>
-                                  <a:blip r:embed="rId5"/>
+                                  <a:blip r:embed="rId4"/>
                                   <a:stretch>
                                     <a:fillRect/>
                                   </a:stretch>
                                 </pic:blipFill>
-                                <pic:spPr bwMode="auto">
+                                <pic:spPr>
                                   <a:xfrm>
                                     <a:off x="0" y="0"/>
                                     <a:ext cx="179705" cy="179705"/>
@@ -3465,15 +3451,14 @@
                     </w:r>
                     <w:r>
                       <w:rPr>
-                        <w:noProof/>
                         <w:lang w:val="bg-BG" w:eastAsia="bg-BG"/>
                       </w:rPr>
                       <w:drawing>
-                        <wp:inline distT="0" distB="0" distL="0" distR="0" wp14:anchorId="1141F16D" wp14:editId="29D79746">
+                        <wp:inline distT="0" distB="0" distL="0" distR="0">
                           <wp:extent cx="179705" cy="179705"/>
                           <wp:effectExtent l="0" t="0" r="0" b="0"/>
                           <wp:docPr id="6" name="Picture 5">
-                            <a:hlinkClick xmlns:a="http://schemas.openxmlformats.org/drawingml/2006/main" r:id="rId6"/>
+                            <a:hlinkClick xmlns:a="http://schemas.openxmlformats.org/drawingml/2006/main" r:id="rId5"/>
                           </wp:docPr>
                           <wp:cNvGraphicFramePr>
                             <a:graphicFrameLocks xmlns:a="http://schemas.openxmlformats.org/drawingml/2006/main" noChangeAspect="1"/>
@@ -3482,20 +3467,18 @@
                             <a:graphicData uri="http://schemas.openxmlformats.org/drawingml/2006/picture">
                               <pic:pic xmlns:pic="http://schemas.openxmlformats.org/drawingml/2006/picture">
                                 <pic:nvPicPr>
-                                  <pic:cNvPr id="6" name="Picture 5">
-                                    <a:hlinkClick r:id="rId6"/>
-                                  </pic:cNvPr>
+                                  <pic:cNvPr id="6" name="Picture 5"/>
                                   <pic:cNvPicPr>
                                     <a:picLocks noChangeAspect="1" noChangeArrowheads="1"/>
                                   </pic:cNvPicPr>
                                 </pic:nvPicPr>
                                 <pic:blipFill>
-                                  <a:blip r:embed="rId7"/>
+                                  <a:blip r:embed="rId6"/>
                                   <a:stretch>
                                     <a:fillRect/>
                                   </a:stretch>
                                 </pic:blipFill>
-                                <pic:spPr bwMode="auto">
+                                <pic:spPr>
                                   <a:xfrm>
                                     <a:off x="0" y="0"/>
                                     <a:ext cx="179705" cy="179705"/>
@@ -3519,15 +3502,14 @@
                     </w:r>
                     <w:r>
                       <w:rPr>
-                        <w:noProof/>
                         <w:lang w:val="bg-BG" w:eastAsia="bg-BG"/>
                       </w:rPr>
                       <w:drawing>
-                        <wp:inline distT="0" distB="0" distL="0" distR="0" wp14:anchorId="4ED32681" wp14:editId="1579070C">
+                        <wp:inline distT="0" distB="0" distL="0" distR="0">
                           <wp:extent cx="179705" cy="179705"/>
                           <wp:effectExtent l="0" t="0" r="0" b="0"/>
                           <wp:docPr id="7" name="Picture 20">
-                            <a:hlinkClick xmlns:a="http://schemas.openxmlformats.org/drawingml/2006/main" r:id="rId8"/>
+                            <a:hlinkClick xmlns:a="http://schemas.openxmlformats.org/drawingml/2006/main" r:id="rId7"/>
                           </wp:docPr>
                           <wp:cNvGraphicFramePr>
                             <a:graphicFrameLocks xmlns:a="http://schemas.openxmlformats.org/drawingml/2006/main" noChangeAspect="1"/>
@@ -3536,20 +3518,18 @@
                             <a:graphicData uri="http://schemas.openxmlformats.org/drawingml/2006/picture">
                               <pic:pic xmlns:pic="http://schemas.openxmlformats.org/drawingml/2006/picture">
                                 <pic:nvPicPr>
-                                  <pic:cNvPr id="7" name="Picture 20">
-                                    <a:hlinkClick r:id="rId8"/>
-                                  </pic:cNvPr>
+                                  <pic:cNvPr id="7" name="Picture 20"/>
                                   <pic:cNvPicPr>
                                     <a:picLocks noChangeAspect="1" noChangeArrowheads="1"/>
                                   </pic:cNvPicPr>
                                 </pic:nvPicPr>
                                 <pic:blipFill>
-                                  <a:blip r:embed="rId9"/>
+                                  <a:blip r:embed="rId8"/>
                                   <a:stretch>
                                     <a:fillRect/>
                                   </a:stretch>
                                 </pic:blipFill>
-                                <pic:spPr bwMode="auto">
+                                <pic:spPr>
                                   <a:xfrm>
                                     <a:off x="0" y="0"/>
                                     <a:ext cx="179705" cy="179705"/>
@@ -3573,15 +3553,14 @@
                     </w:r>
                     <w:r>
                       <w:rPr>
-                        <w:noProof/>
                         <w:lang w:val="bg-BG" w:eastAsia="bg-BG"/>
                       </w:rPr>
                       <w:drawing>
-                        <wp:inline distT="0" distB="0" distL="0" distR="0" wp14:anchorId="5F100537" wp14:editId="04A4EF1E">
+                        <wp:inline distT="0" distB="0" distL="0" distR="0">
                           <wp:extent cx="179705" cy="179705"/>
                           <wp:effectExtent l="0" t="0" r="0" b="0"/>
                           <wp:docPr id="8" name="Picture 7">
-                            <a:hlinkClick xmlns:a="http://schemas.openxmlformats.org/drawingml/2006/main" r:id="rId10"/>
+                            <a:hlinkClick xmlns:a="http://schemas.openxmlformats.org/drawingml/2006/main" r:id="rId9"/>
                           </wp:docPr>
                           <wp:cNvGraphicFramePr>
                             <a:graphicFrameLocks xmlns:a="http://schemas.openxmlformats.org/drawingml/2006/main" noChangeAspect="1"/>
@@ -3590,20 +3569,18 @@
                             <a:graphicData uri="http://schemas.openxmlformats.org/drawingml/2006/picture">
                               <pic:pic xmlns:pic="http://schemas.openxmlformats.org/drawingml/2006/picture">
                                 <pic:nvPicPr>
-                                  <pic:cNvPr id="8" name="Picture 7">
-                                    <a:hlinkClick r:id="rId10"/>
-                                  </pic:cNvPr>
+                                  <pic:cNvPr id="8" name="Picture 7"/>
                                   <pic:cNvPicPr>
                                     <a:picLocks noChangeAspect="1" noChangeArrowheads="1"/>
                                   </pic:cNvPicPr>
                                 </pic:nvPicPr>
                                 <pic:blipFill>
-                                  <a:blip r:embed="rId11"/>
+                                  <a:blip r:embed="rId10"/>
                                   <a:stretch>
                                     <a:fillRect/>
                                   </a:stretch>
                                 </pic:blipFill>
-                                <pic:spPr bwMode="auto">
+                                <pic:spPr>
                                   <a:xfrm>
                                     <a:off x="0" y="0"/>
                                     <a:ext cx="179705" cy="179705"/>
@@ -3627,15 +3604,14 @@
                     </w:r>
                     <w:r>
                       <w:rPr>
-                        <w:noProof/>
                         <w:lang w:val="bg-BG" w:eastAsia="bg-BG"/>
                       </w:rPr>
                       <w:drawing>
-                        <wp:inline distT="0" distB="0" distL="0" distR="0" wp14:anchorId="46760719" wp14:editId="38FB2293">
+                        <wp:inline distT="0" distB="0" distL="0" distR="0">
                           <wp:extent cx="179705" cy="179705"/>
                           <wp:effectExtent l="0" t="0" r="0" b="0"/>
                           <wp:docPr id="9" name="Picture 17">
-                            <a:hlinkClick xmlns:a="http://schemas.openxmlformats.org/drawingml/2006/main" r:id="rId12"/>
+                            <a:hlinkClick xmlns:a="http://schemas.openxmlformats.org/drawingml/2006/main" r:id="rId11"/>
                           </wp:docPr>
                           <wp:cNvGraphicFramePr>
                             <a:graphicFrameLocks xmlns:a="http://schemas.openxmlformats.org/drawingml/2006/main" noChangeAspect="1"/>
@@ -3644,20 +3620,18 @@
                             <a:graphicData uri="http://schemas.openxmlformats.org/drawingml/2006/picture">
                               <pic:pic xmlns:pic="http://schemas.openxmlformats.org/drawingml/2006/picture">
                                 <pic:nvPicPr>
-                                  <pic:cNvPr id="9" name="Picture 17">
-                                    <a:hlinkClick r:id="rId12"/>
-                                  </pic:cNvPr>
+                                  <pic:cNvPr id="9" name="Picture 17"/>
                                   <pic:cNvPicPr>
                                     <a:picLocks noChangeAspect="1" noChangeArrowheads="1"/>
                                   </pic:cNvPicPr>
                                 </pic:nvPicPr>
                                 <pic:blipFill>
-                                  <a:blip r:embed="rId13"/>
+                                  <a:blip r:embed="rId12"/>
                                   <a:stretch>
                                     <a:fillRect/>
                                   </a:stretch>
                                 </pic:blipFill>
-                                <pic:spPr bwMode="auto">
+                                <pic:spPr>
                                   <a:xfrm>
                                     <a:off x="0" y="0"/>
                                     <a:ext cx="179705" cy="179705"/>
@@ -3681,15 +3655,14 @@
                     </w:r>
                     <w:r>
                       <w:rPr>
-                        <w:noProof/>
                         <w:lang w:val="bg-BG" w:eastAsia="bg-BG"/>
                       </w:rPr>
                       <w:drawing>
-                        <wp:inline distT="0" distB="0" distL="0" distR="0" wp14:anchorId="156A28BD" wp14:editId="24A98B24">
+                        <wp:inline distT="0" distB="0" distL="0" distR="0">
                           <wp:extent cx="179705" cy="179705"/>
                           <wp:effectExtent l="0" t="0" r="0" b="0"/>
                           <wp:docPr id="10" name="Picture 21">
-                            <a:hlinkClick xmlns:a="http://schemas.openxmlformats.org/drawingml/2006/main" r:id="rId14"/>
+                            <a:hlinkClick xmlns:a="http://schemas.openxmlformats.org/drawingml/2006/main" r:id="rId13"/>
                           </wp:docPr>
                           <wp:cNvGraphicFramePr>
                             <a:graphicFrameLocks xmlns:a="http://schemas.openxmlformats.org/drawingml/2006/main" noChangeAspect="1"/>
@@ -3698,21 +3671,19 @@
                             <a:graphicData uri="http://schemas.openxmlformats.org/drawingml/2006/picture">
                               <pic:pic xmlns:pic="http://schemas.openxmlformats.org/drawingml/2006/picture">
                                 <pic:nvPicPr>
-                                  <pic:cNvPr id="10" name="Picture 21">
-                                    <a:hlinkClick r:id="rId14"/>
-                                  </pic:cNvPr>
+                                  <pic:cNvPr id="10" name="Picture 21"/>
                                   <pic:cNvPicPr>
                                     <a:picLocks noChangeAspect="1" noChangeArrowheads="1"/>
                                   </pic:cNvPicPr>
                                 </pic:nvPicPr>
                                 <pic:blipFill>
-                                  <a:blip r:embed="rId15"/>
+                                  <a:blip r:embed="rId14"/>
                                   <a:srcRect l="-154" t="-74" r="-154" b="-74"/>
                                   <a:stretch>
                                     <a:fillRect/>
                                   </a:stretch>
                                 </pic:blipFill>
-                                <pic:spPr bwMode="auto">
+                                <pic:spPr>
                                   <a:xfrm>
                                     <a:off x="0" y="0"/>
                                     <a:ext cx="179705" cy="179705"/>
@@ -3736,15 +3707,14 @@
                     </w:r>
                     <w:r>
                       <w:rPr>
-                        <w:noProof/>
                         <w:lang w:val="bg-BG" w:eastAsia="bg-BG"/>
                       </w:rPr>
                       <w:drawing>
-                        <wp:inline distT="0" distB="0" distL="0" distR="0" wp14:anchorId="174BAB90" wp14:editId="4D0171BA">
+                        <wp:inline distT="0" distB="0" distL="0" distR="0">
                           <wp:extent cx="179705" cy="179705"/>
                           <wp:effectExtent l="0" t="0" r="0" b="0"/>
                           <wp:docPr id="11" name="Picture 22">
-                            <a:hlinkClick xmlns:a="http://schemas.openxmlformats.org/drawingml/2006/main" r:id="rId16"/>
+                            <a:hlinkClick xmlns:a="http://schemas.openxmlformats.org/drawingml/2006/main" r:id="rId15"/>
                           </wp:docPr>
                           <wp:cNvGraphicFramePr>
                             <a:graphicFrameLocks xmlns:a="http://schemas.openxmlformats.org/drawingml/2006/main" noChangeAspect="1"/>
@@ -3753,20 +3723,18 @@
                             <a:graphicData uri="http://schemas.openxmlformats.org/drawingml/2006/picture">
                               <pic:pic xmlns:pic="http://schemas.openxmlformats.org/drawingml/2006/picture">
                                 <pic:nvPicPr>
-                                  <pic:cNvPr id="11" name="Picture 22">
-                                    <a:hlinkClick r:id="rId16"/>
-                                  </pic:cNvPr>
+                                  <pic:cNvPr id="11" name="Picture 22"/>
                                   <pic:cNvPicPr>
                                     <a:picLocks noChangeAspect="1" noChangeArrowheads="1"/>
                                   </pic:cNvPicPr>
                                 </pic:nvPicPr>
                                 <pic:blipFill>
-                                  <a:blip r:embed="rId17"/>
+                                  <a:blip r:embed="rId16"/>
                                   <a:stretch>
                                     <a:fillRect/>
                                   </a:stretch>
                                 </pic:blipFill>
-                                <pic:spPr bwMode="auto">
+                                <pic:spPr>
                                   <a:xfrm>
                                     <a:off x="0" y="0"/>
                                     <a:ext cx="179705" cy="179705"/>
@@ -3790,15 +3758,14 @@
                     </w:r>
                     <w:r>
                       <w:rPr>
-                        <w:noProof/>
                         <w:lang w:val="bg-BG" w:eastAsia="bg-BG"/>
                       </w:rPr>
                       <w:drawing>
-                        <wp:inline distT="0" distB="0" distL="0" distR="0" wp14:anchorId="4B74D22C" wp14:editId="5BAFC783">
+                        <wp:inline distT="0" distB="0" distL="0" distR="0">
                           <wp:extent cx="179705" cy="179705"/>
                           <wp:effectExtent l="0" t="0" r="0" b="0"/>
                           <wp:docPr id="12" name="Picture 23">
-                            <a:hlinkClick xmlns:a="http://schemas.openxmlformats.org/drawingml/2006/main" r:id="rId18"/>
+                            <a:hlinkClick xmlns:a="http://schemas.openxmlformats.org/drawingml/2006/main" r:id="rId17"/>
                           </wp:docPr>
                           <wp:cNvGraphicFramePr>
                             <a:graphicFrameLocks xmlns:a="http://schemas.openxmlformats.org/drawingml/2006/main" noChangeAspect="1"/>
@@ -3807,20 +3774,18 @@
                             <a:graphicData uri="http://schemas.openxmlformats.org/drawingml/2006/picture">
                               <pic:pic xmlns:pic="http://schemas.openxmlformats.org/drawingml/2006/picture">
                                 <pic:nvPicPr>
-                                  <pic:cNvPr id="12" name="Picture 23">
-                                    <a:hlinkClick r:id="rId18"/>
-                                  </pic:cNvPr>
+                                  <pic:cNvPr id="12" name="Picture 23"/>
                                   <pic:cNvPicPr>
                                     <a:picLocks noChangeAspect="1" noChangeArrowheads="1"/>
                                   </pic:cNvPicPr>
                                 </pic:nvPicPr>
                                 <pic:blipFill>
-                                  <a:blip r:embed="rId19"/>
+                                  <a:blip r:embed="rId18"/>
                                   <a:stretch>
                                     <a:fillRect/>
                                   </a:stretch>
                                 </pic:blipFill>
-                                <pic:spPr bwMode="auto">
+                                <pic:spPr>
                                   <a:xfrm>
                                     <a:off x="0" y="0"/>
                                     <a:ext cx="179705" cy="179705"/>
@@ -3845,13 +3810,12 @@
     </w:r>
     <w:r>
       <w:rPr>
-        <w:noProof/>
         <w:lang w:val="bg-BG" w:eastAsia="bg-BG"/>
       </w:rPr>
       <mc:AlternateContent>
         <mc:Choice Requires="wps">
           <w:drawing>
-            <wp:anchor distT="0" distB="0" distL="0" distR="0" simplePos="0" relativeHeight="10" behindDoc="1" locked="0" layoutInCell="1" allowOverlap="1" wp14:anchorId="0F9F8655" wp14:editId="75F1167C">
+            <wp:anchor distT="0" distB="0" distL="0" distR="0" simplePos="0" relativeHeight="251659264" behindDoc="1" locked="0" layoutInCell="1" allowOverlap="1">
               <wp:simplePos x="0" y="0"/>
               <wp:positionH relativeFrom="column">
                 <wp:posOffset>1395095</wp:posOffset>
@@ -3897,7 +3861,7 @@
                       <w:txbxContent>
                         <w:p>
                           <w:pPr>
-                            <w:pStyle w:val="FrameContents"/>
+                            <w:pStyle w:val="38"/>
                             <w:spacing w:before="0" w:after="0" w:line="240" w:lineRule="auto"/>
                             <w:rPr>
                               <w:sz w:val="17"/>
@@ -3916,9 +3880,6 @@
                       </w:txbxContent>
                     </wps:txbx>
                     <wps:bodyPr lIns="17640" tIns="0" rIns="0" bIns="0" anchor="ctr">
-                      <a:prstTxWarp prst="textNoShape">
-                        <a:avLst/>
-                      </a:prstTxWarp>
                       <a:noAutofit/>
                     </wps:bodyPr>
                   </wps:wsp>
@@ -3929,12 +3890,16 @@
         </mc:Choice>
         <mc:Fallback>
           <w:pict>
-            <v:rect w14:anchorId="0F9F8655" id="Text Box 6" o:spid="_x0000_s1027" style="position:absolute;margin-left:109.85pt;margin-top:28.05pt;width:40.2pt;height:13.05pt;z-index:-503316470;visibility:visible;mso-wrap-style:square;mso-wrap-distance-left:0;mso-wrap-distance-top:0;mso-wrap-distance-right:0;mso-wrap-distance-bottom:0;mso-position-horizontal:absolute;mso-position-horizontal-relative:text;mso-position-vertical:absolute;mso-position-vertical-relative:text;v-text-anchor:middle" o:gfxdata="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" filled="f" stroked="f" strokeweight=".18mm">
-              <v:textbox inset=".49mm,0,0,0">
+            <v:rect id="Text Box 6" o:spid="_x0000_s1026" o:spt="1" style="position:absolute;left:0pt;margin-left:109.85pt;margin-top:28.05pt;height:13.05pt;width:40.2pt;z-index:-251657216;v-text-anchor:middle;mso-width-relative:page;mso-height-relative:page;" filled="f" stroked="f" coordsize="21600,21600" o:gfxdata="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">
+              <v:fill on="f" focussize="0,0"/>
+              <v:stroke on="f" weight="0.510236220472441pt"/>
+              <v:imagedata o:title=""/>
+              <o:lock v:ext="edit" aspectratio="f"/>
+              <v:textbox inset="0.49mm,0mm,0mm,0mm">
                 <w:txbxContent>
                   <w:p>
                     <w:pPr>
-                      <w:pStyle w:val="FrameContents"/>
+                      <w:pStyle w:val="38"/>
                       <w:spacing w:before="0" w:after="0" w:line="240" w:lineRule="auto"/>
                       <w:rPr>
                         <w:sz w:val="17"/>
@@ -3959,13 +3924,12 @@
     </w:r>
     <w:r>
       <w:rPr>
-        <w:noProof/>
         <w:lang w:val="bg-BG" w:eastAsia="bg-BG"/>
       </w:rPr>
       <mc:AlternateContent>
         <mc:Choice Requires="wps">
           <w:drawing>
-            <wp:anchor distT="0" distB="0" distL="0" distR="0" simplePos="0" relativeHeight="13" behindDoc="1" locked="0" layoutInCell="1" allowOverlap="1" wp14:anchorId="3CF8884F" wp14:editId="259222E1">
+            <wp:anchor distT="0" distB="0" distL="0" distR="0" simplePos="0" relativeHeight="251659264" behindDoc="1" locked="0" layoutInCell="1" allowOverlap="1">
               <wp:simplePos x="0" y="0"/>
               <wp:positionH relativeFrom="column">
                 <wp:posOffset>5647055</wp:posOffset>
@@ -4011,7 +3975,7 @@
                       <w:txbxContent>
                         <w:p>
                           <w:pPr>
-                            <w:pStyle w:val="FrameContents"/>
+                            <w:pStyle w:val="38"/>
                             <w:spacing w:after="0" w:line="240" w:lineRule="auto"/>
                             <w:jc w:val="right"/>
                             <w:rPr>
@@ -4039,7 +4003,7 @@
                               <w:sz w:val="18"/>
                               <w:szCs w:val="18"/>
                             </w:rPr>
-                            <w:instrText>PAGE</w:instrText>
+                            <w:instrText xml:space="preserve">PAGE</w:instrText>
                           </w:r>
                           <w:r>
                             <w:rPr>
@@ -4050,7 +4014,6 @@
                           </w:r>
                           <w:r>
                             <w:rPr>
-                              <w:noProof/>
                               <w:sz w:val="18"/>
                               <w:szCs w:val="18"/>
                             </w:rPr>
@@ -4084,7 +4047,7 @@
                               <w:sz w:val="18"/>
                               <w:szCs w:val="18"/>
                             </w:rPr>
-                            <w:instrText>NUMPAGES</w:instrText>
+                            <w:instrText xml:space="preserve">NUMPAGES</w:instrText>
                           </w:r>
                           <w:r>
                             <w:rPr>
@@ -4095,7 +4058,6 @@
                           </w:r>
                           <w:r>
                             <w:rPr>
-                              <w:noProof/>
                               <w:sz w:val="18"/>
                               <w:szCs w:val="18"/>
                             </w:rPr>
@@ -4112,9 +4074,6 @@
                       </w:txbxContent>
                     </wps:txbx>
                     <wps:bodyPr lIns="0" tIns="0" rIns="0" bIns="0" anchor="ctr">
-                      <a:prstTxWarp prst="textNoShape">
-                        <a:avLst/>
-                      </a:prstTxWarp>
                       <a:noAutofit/>
                     </wps:bodyPr>
                   </wps:wsp>
@@ -4125,12 +4084,16 @@
         </mc:Choice>
         <mc:Fallback>
           <w:pict>
-            <v:rect w14:anchorId="3CF8884F" id="Text Box 4" o:spid="_x0000_s1028" style="position:absolute;margin-left:444.65pt;margin-top:26.95pt;width:70.95pt;height:15.95pt;z-index:-503316467;visibility:visible;mso-wrap-style:square;mso-wrap-distance-left:0;mso-wrap-distance-top:0;mso-wrap-distance-right:0;mso-wrap-distance-bottom:0;mso-position-horizontal:absolute;mso-position-horizontal-relative:text;mso-position-vertical:absolute;mso-position-vertical-relative:text;v-text-anchor:middle" o:gfxdata="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" filled="f" stroked="f" strokeweight=".18mm">
-              <v:textbox inset="0,0,0,0">
+            <v:rect id="Text Box 4" o:spid="_x0000_s1026" o:spt="1" style="position:absolute;left:0pt;margin-left:444.65pt;margin-top:26.95pt;height:15.95pt;width:70.95pt;z-index:-251657216;v-text-anchor:middle;mso-width-relative:page;mso-height-relative:page;" filled="f" stroked="f" coordsize="21600,21600" o:gfxdata="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">
+              <v:fill on="f" focussize="0,0"/>
+              <v:stroke on="f" weight="0.510236220472441pt"/>
+              <v:imagedata o:title=""/>
+              <o:lock v:ext="edit" aspectratio="f"/>
+              <v:textbox inset="0mm,0mm,0mm,0mm">
                 <w:txbxContent>
                   <w:p>
                     <w:pPr>
-                      <w:pStyle w:val="FrameContents"/>
+                      <w:pStyle w:val="38"/>
                       <w:spacing w:after="0" w:line="240" w:lineRule="auto"/>
                       <w:jc w:val="right"/>
                       <w:rPr>
@@ -4158,7 +4121,7 @@
                         <w:sz w:val="18"/>
                         <w:szCs w:val="18"/>
                       </w:rPr>
-                      <w:instrText>PAGE</w:instrText>
+                      <w:instrText xml:space="preserve">PAGE</w:instrText>
                     </w:r>
                     <w:r>
                       <w:rPr>
@@ -4169,7 +4132,6 @@
                     </w:r>
                     <w:r>
                       <w:rPr>
-                        <w:noProof/>
                         <w:sz w:val="18"/>
                         <w:szCs w:val="18"/>
                       </w:rPr>
@@ -4203,7 +4165,7 @@
                         <w:sz w:val="18"/>
                         <w:szCs w:val="18"/>
                       </w:rPr>
-                      <w:instrText>NUMPAGES</w:instrText>
+                      <w:instrText xml:space="preserve">NUMPAGES</w:instrText>
                     </w:r>
                     <w:r>
                       <w:rPr>
@@ -4214,7 +4176,6 @@
                     </w:r>
                     <w:r>
                       <w:rPr>
-                        <w:noProof/>
                         <w:sz w:val="18"/>
                         <w:szCs w:val="18"/>
                       </w:rPr>
@@ -4237,11 +4198,10 @@
     </w:r>
     <w:r>
       <w:rPr>
-        <w:noProof/>
         <w:lang w:val="bg-BG" w:eastAsia="bg-BG"/>
       </w:rPr>
       <w:drawing>
-        <wp:anchor distT="0" distB="0" distL="114300" distR="114300" simplePos="0" relativeHeight="16" behindDoc="1" locked="0" layoutInCell="1" allowOverlap="1" wp14:anchorId="7250E5F4" wp14:editId="2492C824">
+        <wp:anchor distT="0" distB="0" distL="114300" distR="114300" simplePos="0" relativeHeight="251659264" behindDoc="1" locked="0" layoutInCell="1" allowOverlap="1">
           <wp:simplePos x="0" y="0"/>
           <wp:positionH relativeFrom="column">
             <wp:posOffset>-10795</wp:posOffset>
@@ -4253,7 +4213,7 @@
           <wp:effectExtent l="0" t="0" r="0" b="0"/>
           <wp:wrapSquare wrapText="bothSides"/>
           <wp:docPr id="26" name="Picture 1">
-            <a:hlinkClick xmlns:a="http://schemas.openxmlformats.org/drawingml/2006/main" r:id="rId2"/>
+            <a:hlinkClick xmlns:a="http://schemas.openxmlformats.org/drawingml/2006/main" r:id="rId1"/>
           </wp:docPr>
           <wp:cNvGraphicFramePr>
             <a:graphicFrameLocks xmlns:a="http://schemas.openxmlformats.org/drawingml/2006/main" noChangeAspect="1"/>
@@ -4262,20 +4222,18 @@
             <a:graphicData uri="http://schemas.openxmlformats.org/drawingml/2006/picture">
               <pic:pic xmlns:pic="http://schemas.openxmlformats.org/drawingml/2006/picture">
                 <pic:nvPicPr>
-                  <pic:cNvPr id="26" name="Picture 1">
-                    <a:hlinkClick r:id="rId2"/>
-                  </pic:cNvPr>
+                  <pic:cNvPr id="26" name="Picture 1"/>
                   <pic:cNvPicPr>
                     <a:picLocks noChangeAspect="1" noChangeArrowheads="1"/>
                   </pic:cNvPicPr>
                 </pic:nvPicPr>
                 <pic:blipFill>
-                  <a:blip r:embed="rId21"/>
+                  <a:blip r:embed="rId19"/>
                   <a:stretch>
                     <a:fillRect/>
                   </a:stretch>
                 </pic:blipFill>
-                <pic:spPr bwMode="auto">
+                <pic:spPr>
                   <a:xfrm>
                     <a:off x="0" y="0"/>
                     <a:ext cx="1252855" cy="432435"/>
@@ -4294,32 +4252,42 @@
 </w:ftr>
 </file>
 
-<file path=word/footer3.xml><?xml version="1.0" encoding="utf-8"?>
-<w:ftr xmlns:wpc="http://schemas.microsoft.com/office/word/2010/wordprocessingCanvas" xmlns:cx="http://schemas.microsoft.com/office/drawing/2014/chartex" xmlns:cx1="http://schemas.microsoft.com/office/drawing/2015/9/8/chartex" xmlns:cx2="http://schemas.microsoft.com/office/drawing/2015/10/21/chartex" xmlns:cx3="http://schemas.microsoft.com/office/drawing/2016/5/9/chartex" xmlns:cx4="http://schemas.microsoft.com/office/drawing/2016/5/10/chartex" xmlns:cx5="http://schemas.microsoft.com/office/drawing/2016/5/11/chartex" xmlns:cx6="http://schemas.microsoft.com/office/drawing/2016/5/12/chartex" xmlns:cx7="http://schemas.microsoft.com/office/drawing/2016/5/13/chartex" xmlns:cx8="http://schemas.microsoft.com/office/drawing/2016/5/14/chartex" xmlns:mc="http://schemas.openxmlformats.org/markup-compatibility/2006" xmlns:aink="http://schemas.microsoft.com/office/drawing/2016/ink" xmlns:am3d="http://schemas.microsoft.com/office/drawing/2017/model3d" xmlns:o="urn:schemas-microsoft-com:office:office" xmlns:r="http://schemas.openxmlformats.org/officeDocument/2006/relationships" xmlns:m="http://schemas.openxmlformats.org/officeDocument/2006/math" xmlns:v="urn:schemas-microsoft-com:vml" xmlns:wp14="http://schemas.microsoft.com/office/word/2010/wordprocessingDrawing" xmlns:wp="http://schemas.openxmlformats.org/drawingml/2006/wordprocessingDrawing" xmlns:w10="urn:schemas-microsoft-com:office:word" xmlns:w="http://schemas.openxmlformats.org/wordprocessingml/2006/main" xmlns:w14="http://schemas.microsoft.com/office/word/2010/wordml" xmlns:w15="http://schemas.microsoft.com/office/word/2012/wordml" xmlns:w16cex="http://schemas.microsoft.com/office/word/2018/wordml/cex" xmlns:w16cid="http://schemas.microsoft.com/office/word/2016/wordml/cid" xmlns:w16="http://schemas.microsoft.com/office/word/2018/wordml" xmlns:w16sdtdh="http://schemas.microsoft.com/office/word/2020/wordml/sdtdatahash" xmlns:w16se="http://schemas.microsoft.com/office/word/2015/wordml/symex" xmlns:wpg="http://schemas.microsoft.com/office/word/2010/wordprocessingGroup" xmlns:wpi="http://schemas.microsoft.com/office/word/2010/wordprocessingInk" xmlns:wne="http://schemas.microsoft.com/office/word/2006/wordml" xmlns:wps="http://schemas.microsoft.com/office/word/2010/wordprocessingShape" mc:Ignorable="w14 w15 w16se w16cid w16 w16cex w16sdtdh wp14">
+<file path=word/footer2.xml><?xml version="1.0" encoding="utf-8"?>
+<w:ftr xmlns:wpc="http://schemas.microsoft.com/office/word/2010/wordprocessingCanvas" xmlns:mc="http://schemas.openxmlformats.org/markup-compatibility/2006" xmlns:o="urn:schemas-microsoft-com:office:office" xmlns:r="http://schemas.openxmlformats.org/officeDocument/2006/relationships" xmlns:m="http://schemas.openxmlformats.org/officeDocument/2006/math" xmlns:v="urn:schemas-microsoft-com:vml" xmlns:wp14="http://schemas.microsoft.com/office/word/2010/wordprocessingDrawing" xmlns:wp="http://schemas.openxmlformats.org/drawingml/2006/wordprocessingDrawing" xmlns:w10="urn:schemas-microsoft-com:office:word" xmlns:w="http://schemas.openxmlformats.org/wordprocessingml/2006/main" xmlns:w14="http://schemas.microsoft.com/office/word/2010/wordml" xmlns:w15="http://schemas.microsoft.com/office/word/2012/wordml" xmlns:wpg="http://schemas.microsoft.com/office/word/2010/wordprocessingGroup" xmlns:wpi="http://schemas.microsoft.com/office/word/2010/wordprocessingInk" xmlns:wne="http://schemas.microsoft.com/office/word/2006/wordml" xmlns:wps="http://schemas.microsoft.com/office/word/2010/wordprocessingShape" xmlns:wpsCustomData="http://www.wps.cn/officeDocument/2013/wpsCustomData" mc:Ignorable="w14 w15 wp14">
   <w:p>
     <w:pPr>
-      <w:pStyle w:val="Footer"/>
+      <w:pStyle w:val="13"/>
+    </w:pPr>
+  </w:p>
+</w:ftr>
+</file>
+
+<file path=word/footer3.xml><?xml version="1.0" encoding="utf-8"?>
+<w:ftr xmlns:wpc="http://schemas.microsoft.com/office/word/2010/wordprocessingCanvas" xmlns:mc="http://schemas.openxmlformats.org/markup-compatibility/2006" xmlns:o="urn:schemas-microsoft-com:office:office" xmlns:r="http://schemas.openxmlformats.org/officeDocument/2006/relationships" xmlns:m="http://schemas.openxmlformats.org/officeDocument/2006/math" xmlns:v="urn:schemas-microsoft-com:vml" xmlns:wp14="http://schemas.microsoft.com/office/word/2010/wordprocessingDrawing" xmlns:wp="http://schemas.openxmlformats.org/drawingml/2006/wordprocessingDrawing" xmlns:w10="urn:schemas-microsoft-com:office:word" xmlns:w="http://schemas.openxmlformats.org/wordprocessingml/2006/main" xmlns:w14="http://schemas.microsoft.com/office/word/2010/wordml" xmlns:w15="http://schemas.microsoft.com/office/word/2012/wordml" xmlns:wpg="http://schemas.microsoft.com/office/word/2010/wordprocessingGroup" xmlns:wpi="http://schemas.microsoft.com/office/word/2010/wordprocessingInk" xmlns:wne="http://schemas.microsoft.com/office/word/2006/wordml" xmlns:wps="http://schemas.microsoft.com/office/word/2010/wordprocessingShape" xmlns:wpsCustomData="http://www.wps.cn/officeDocument/2013/wpsCustomData" mc:Ignorable="w14 w15 wp14">
+  <w:p>
+    <w:pPr>
+      <w:pStyle w:val="13"/>
     </w:pPr>
   </w:p>
 </w:ftr>
 </file>
 
 <file path=word/footnotes.xml><?xml version="1.0" encoding="utf-8"?>
-<w:footnotes xmlns:wpc="http://schemas.microsoft.com/office/word/2010/wordprocessingCanvas" xmlns:cx="http://schemas.microsoft.com/office/drawing/2014/chartex" xmlns:cx1="http://schemas.microsoft.com/office/drawing/2015/9/8/chartex" xmlns:cx2="http://schemas.microsoft.com/office/drawing/2015/10/21/chartex" xmlns:cx3="http://schemas.microsoft.com/office/drawing/2016/5/9/chartex" xmlns:cx4="http://schemas.microsoft.com/office/drawing/2016/5/10/chartex" xmlns:cx5="http://schemas.microsoft.com/office/drawing/2016/5/11/chartex" xmlns:cx6="http://schemas.microsoft.com/office/drawing/2016/5/12/chartex" xmlns:cx7="http://schemas.microsoft.com/office/drawing/2016/5/13/chartex" xmlns:cx8="http://schemas.microsoft.com/office/drawing/2016/5/14/chartex" xmlns:mc="http://schemas.openxmlformats.org/markup-compatibility/2006" xmlns:aink="http://schemas.microsoft.com/office/drawing/2016/ink" xmlns:am3d="http://schemas.microsoft.com/office/drawing/2017/model3d" xmlns:o="urn:schemas-microsoft-com:office:office" xmlns:r="http://schemas.openxmlformats.org/officeDocument/2006/relationships" xmlns:m="http://schemas.openxmlformats.org/officeDocument/2006/math" xmlns:v="urn:schemas-microsoft-com:vml" xmlns:wp14="http://schemas.microsoft.com/office/word/2010/wordprocessingDrawing" xmlns:wp="http://schemas.openxmlformats.org/drawingml/2006/wordprocessingDrawing" xmlns:w10="urn:schemas-microsoft-com:office:word" xmlns:w="http://schemas.openxmlformats.org/wordprocessingml/2006/main" xmlns:w14="http://schemas.microsoft.com/office/word/2010/wordml" xmlns:w15="http://schemas.microsoft.com/office/word/2012/wordml" xmlns:w16cex="http://schemas.microsoft.com/office/word/2018/wordml/cex" xmlns:w16cid="http://schemas.microsoft.com/office/word/2016/wordml/cid" xmlns:w16="http://schemas.microsoft.com/office/word/2018/wordml" xmlns:w16sdtdh="http://schemas.microsoft.com/office/word/2020/wordml/sdtdatahash" xmlns:w16se="http://schemas.microsoft.com/office/word/2015/wordml/symex" xmlns:wpg="http://schemas.microsoft.com/office/word/2010/wordprocessingGroup" xmlns:wpi="http://schemas.microsoft.com/office/word/2010/wordprocessingInk" xmlns:wne="http://schemas.microsoft.com/office/word/2006/wordml" xmlns:wps="http://schemas.microsoft.com/office/word/2010/wordprocessingShape" mc:Ignorable="w14 w15 w16se w16cid w16 w16cex w16sdtdh wp14">
-  <w:footnote w:type="separator" w:id="-1">
+<w:footnotes xmlns:wpc="http://schemas.microsoft.com/office/word/2010/wordprocessingCanvas" xmlns:mc="http://schemas.openxmlformats.org/markup-compatibility/2006" xmlns:o="urn:schemas-microsoft-com:office:office" xmlns:r="http://schemas.openxmlformats.org/officeDocument/2006/relationships" xmlns:m="http://schemas.openxmlformats.org/officeDocument/2006/math" xmlns:v="urn:schemas-microsoft-com:vml" xmlns:wp14="http://schemas.microsoft.com/office/word/2010/wordprocessingDrawing" xmlns:wp="http://schemas.openxmlformats.org/drawingml/2006/wordprocessingDrawing" xmlns:w="http://schemas.openxmlformats.org/wordprocessingml/2006/main" xmlns:w14="http://schemas.microsoft.com/office/word/2010/wordml" xmlns:w15="http://schemas.microsoft.com/office/word/2012/wordml" xmlns:w10="urn:schemas-microsoft-com:office:word" xmlns:wpg="http://schemas.microsoft.com/office/word/2010/wordprocessingGroup" xmlns:wpi="http://schemas.microsoft.com/office/word/2010/wordprocessingInk" xmlns:wne="http://schemas.microsoft.com/office/word/2006/wordml" xmlns:wps="http://schemas.microsoft.com/office/word/2010/wordprocessingShape" xmlns:wpsCustomData="http://www.wps.cn/officeDocument/2013/wpsCustomData" mc:Ignorable="w14 w15 wp14">
+  <w:footnote w:type="separator" w:id="0">
     <w:p>
       <w:pPr>
-        <w:spacing w:before="0" w:after="0" w:line="240" w:lineRule="auto"/>
+        <w:spacing w:before="0" w:after="0" w:line="276" w:lineRule="auto"/>
       </w:pPr>
       <w:r>
         <w:separator/>
       </w:r>
     </w:p>
   </w:footnote>
-  <w:footnote w:type="continuationSeparator" w:id="0">
+  <w:footnote w:type="continuationSeparator" w:id="1">
     <w:p>
       <w:pPr>
-        <w:spacing w:before="0" w:after="0" w:line="240" w:lineRule="auto"/>
+        <w:spacing w:before="0" w:after="0" w:line="276" w:lineRule="auto"/>
       </w:pPr>
       <w:r>
         <w:continuationSeparator/>
@@ -4330,269 +4298,43 @@
 </file>
 
 <file path=word/header1.xml><?xml version="1.0" encoding="utf-8"?>
-<w:hdr xmlns:wpc="http://schemas.microsoft.com/office/word/2010/wordprocessingCanvas" xmlns:cx="http://schemas.microsoft.com/office/drawing/2014/chartex" xmlns:cx1="http://schemas.microsoft.com/office/drawing/2015/9/8/chartex" xmlns:cx2="http://schemas.microsoft.com/office/drawing/2015/10/21/chartex" xmlns:cx3="http://schemas.microsoft.com/office/drawing/2016/5/9/chartex" xmlns:cx4="http://schemas.microsoft.com/office/drawing/2016/5/10/chartex" xmlns:cx5="http://schemas.microsoft.com/office/drawing/2016/5/11/chartex" xmlns:cx6="http://schemas.microsoft.com/office/drawing/2016/5/12/chartex" xmlns:cx7="http://schemas.microsoft.com/office/drawing/2016/5/13/chartex" xmlns:cx8="http://schemas.microsoft.com/office/drawing/2016/5/14/chartex" xmlns:mc="http://schemas.openxmlformats.org/markup-compatibility/2006" xmlns:aink="http://schemas.microsoft.com/office/drawing/2016/ink" xmlns:am3d="http://schemas.microsoft.com/office/drawing/2017/model3d" xmlns:o="urn:schemas-microsoft-com:office:office" xmlns:r="http://schemas.openxmlformats.org/officeDocument/2006/relationships" xmlns:m="http://schemas.openxmlformats.org/officeDocument/2006/math" xmlns:v="urn:schemas-microsoft-com:vml" xmlns:wp14="http://schemas.microsoft.com/office/word/2010/wordprocessingDrawing" xmlns:wp="http://schemas.openxmlformats.org/drawingml/2006/wordprocessingDrawing" xmlns:w10="urn:schemas-microsoft-com:office:word" xmlns:w="http://schemas.openxmlformats.org/wordprocessingml/2006/main" xmlns:w14="http://schemas.microsoft.com/office/word/2010/wordml" xmlns:w15="http://schemas.microsoft.com/office/word/2012/wordml" xmlns:w16cex="http://schemas.microsoft.com/office/word/2018/wordml/cex" xmlns:w16cid="http://schemas.microsoft.com/office/word/2016/wordml/cid" xmlns:w16="http://schemas.microsoft.com/office/word/2018/wordml" xmlns:w16sdtdh="http://schemas.microsoft.com/office/word/2020/wordml/sdtdatahash" xmlns:w16se="http://schemas.microsoft.com/office/word/2015/wordml/symex" xmlns:wpg="http://schemas.microsoft.com/office/word/2010/wordprocessingGroup" xmlns:wpi="http://schemas.microsoft.com/office/word/2010/wordprocessingInk" xmlns:wne="http://schemas.microsoft.com/office/word/2006/wordml" xmlns:wps="http://schemas.microsoft.com/office/word/2010/wordprocessingShape" mc:Ignorable="w14 w15 w16se w16cid w16 w16cex w16sdtdh wp14">
+<w:hdr xmlns:wpc="http://schemas.microsoft.com/office/word/2010/wordprocessingCanvas" xmlns:mc="http://schemas.openxmlformats.org/markup-compatibility/2006" xmlns:o="urn:schemas-microsoft-com:office:office" xmlns:r="http://schemas.openxmlformats.org/officeDocument/2006/relationships" xmlns:m="http://schemas.openxmlformats.org/officeDocument/2006/math" xmlns:v="urn:schemas-microsoft-com:vml" xmlns:wp14="http://schemas.microsoft.com/office/word/2010/wordprocessingDrawing" xmlns:wp="http://schemas.openxmlformats.org/drawingml/2006/wordprocessingDrawing" xmlns:w10="urn:schemas-microsoft-com:office:word" xmlns:w="http://schemas.openxmlformats.org/wordprocessingml/2006/main" xmlns:w14="http://schemas.microsoft.com/office/word/2010/wordml" xmlns:w15="http://schemas.microsoft.com/office/word/2012/wordml" xmlns:wpg="http://schemas.microsoft.com/office/word/2010/wordprocessingGroup" xmlns:wpi="http://schemas.microsoft.com/office/word/2010/wordprocessingInk" xmlns:wne="http://schemas.microsoft.com/office/word/2006/wordml" xmlns:wps="http://schemas.microsoft.com/office/word/2010/wordprocessingShape" xmlns:wpsCustomData="http://www.wps.cn/officeDocument/2013/wpsCustomData" mc:Ignorable="w14 w15 wp14">
   <w:p>
     <w:pPr>
-      <w:pStyle w:val="Header"/>
+      <w:pStyle w:val="14"/>
+      <w:ind w:hanging="1134"/>
     </w:pPr>
   </w:p>
 </w:hdr>
 </file>
 
 <file path=word/header2.xml><?xml version="1.0" encoding="utf-8"?>
-<w:hdr xmlns:wpc="http://schemas.microsoft.com/office/word/2010/wordprocessingCanvas" xmlns:cx="http://schemas.microsoft.com/office/drawing/2014/chartex" xmlns:cx1="http://schemas.microsoft.com/office/drawing/2015/9/8/chartex" xmlns:cx2="http://schemas.microsoft.com/office/drawing/2015/10/21/chartex" xmlns:cx3="http://schemas.microsoft.com/office/drawing/2016/5/9/chartex" xmlns:cx4="http://schemas.microsoft.com/office/drawing/2016/5/10/chartex" xmlns:cx5="http://schemas.microsoft.com/office/drawing/2016/5/11/chartex" xmlns:cx6="http://schemas.microsoft.com/office/drawing/2016/5/12/chartex" xmlns:cx7="http://schemas.microsoft.com/office/drawing/2016/5/13/chartex" xmlns:cx8="http://schemas.microsoft.com/office/drawing/2016/5/14/chartex" xmlns:mc="http://schemas.openxmlformats.org/markup-compatibility/2006" xmlns:aink="http://schemas.microsoft.com/office/drawing/2016/ink" xmlns:am3d="http://schemas.microsoft.com/office/drawing/2017/model3d" xmlns:o="urn:schemas-microsoft-com:office:office" xmlns:r="http://schemas.openxmlformats.org/officeDocument/2006/relationships" xmlns:m="http://schemas.openxmlformats.org/officeDocument/2006/math" xmlns:v="urn:schemas-microsoft-com:vml" xmlns:wp14="http://schemas.microsoft.com/office/word/2010/wordprocessingDrawing" xmlns:wp="http://schemas.openxmlformats.org/drawingml/2006/wordprocessingDrawing" xmlns:w10="urn:schemas-microsoft-com:office:word" xmlns:w="http://schemas.openxmlformats.org/wordprocessingml/2006/main" xmlns:w14="http://schemas.microsoft.com/office/word/2010/wordml" xmlns:w15="http://schemas.microsoft.com/office/word/2012/wordml" xmlns:w16cex="http://schemas.microsoft.com/office/word/2018/wordml/cex" xmlns:w16cid="http://schemas.microsoft.com/office/word/2016/wordml/cid" xmlns:w16="http://schemas.microsoft.com/office/word/2018/wordml" xmlns:w16sdtdh="http://schemas.microsoft.com/office/word/2020/wordml/sdtdatahash" xmlns:w16se="http://schemas.microsoft.com/office/word/2015/wordml/symex" xmlns:wpg="http://schemas.microsoft.com/office/word/2010/wordprocessingGroup" xmlns:wpi="http://schemas.microsoft.com/office/word/2010/wordprocessingInk" xmlns:wne="http://schemas.microsoft.com/office/word/2006/wordml" xmlns:wps="http://schemas.microsoft.com/office/word/2010/wordprocessingShape" mc:Ignorable="w14 w15 w16se w16cid w16 w16cex w16sdtdh wp14">
+<w:hdr xmlns:wpc="http://schemas.microsoft.com/office/word/2010/wordprocessingCanvas" xmlns:mc="http://schemas.openxmlformats.org/markup-compatibility/2006" xmlns:o="urn:schemas-microsoft-com:office:office" xmlns:r="http://schemas.openxmlformats.org/officeDocument/2006/relationships" xmlns:m="http://schemas.openxmlformats.org/officeDocument/2006/math" xmlns:v="urn:schemas-microsoft-com:vml" xmlns:wp14="http://schemas.microsoft.com/office/word/2010/wordprocessingDrawing" xmlns:wp="http://schemas.openxmlformats.org/drawingml/2006/wordprocessingDrawing" xmlns:w10="urn:schemas-microsoft-com:office:word" xmlns:w="http://schemas.openxmlformats.org/wordprocessingml/2006/main" xmlns:w14="http://schemas.microsoft.com/office/word/2010/wordml" xmlns:w15="http://schemas.microsoft.com/office/word/2012/wordml" xmlns:wpg="http://schemas.microsoft.com/office/word/2010/wordprocessingGroup" xmlns:wpi="http://schemas.microsoft.com/office/word/2010/wordprocessingInk" xmlns:wne="http://schemas.microsoft.com/office/word/2006/wordml" xmlns:wps="http://schemas.microsoft.com/office/word/2010/wordprocessingShape" xmlns:wpsCustomData="http://www.wps.cn/officeDocument/2013/wpsCustomData" mc:Ignorable="w14 w15 wp14">
   <w:p>
     <w:pPr>
-      <w:pStyle w:val="Header"/>
-      <w:ind w:hanging="1134"/>
+      <w:pStyle w:val="14"/>
     </w:pPr>
   </w:p>
 </w:hdr>
 </file>
 
 <file path=word/header3.xml><?xml version="1.0" encoding="utf-8"?>
-<w:hdr xmlns:wpc="http://schemas.microsoft.com/office/word/2010/wordprocessingCanvas" xmlns:cx="http://schemas.microsoft.com/office/drawing/2014/chartex" xmlns:cx1="http://schemas.microsoft.com/office/drawing/2015/9/8/chartex" xmlns:cx2="http://schemas.microsoft.com/office/drawing/2015/10/21/chartex" xmlns:cx3="http://schemas.microsoft.com/office/drawing/2016/5/9/chartex" xmlns:cx4="http://schemas.microsoft.com/office/drawing/2016/5/10/chartex" xmlns:cx5="http://schemas.microsoft.com/office/drawing/2016/5/11/chartex" xmlns:cx6="http://schemas.microsoft.com/office/drawing/2016/5/12/chartex" xmlns:cx7="http://schemas.microsoft.com/office/drawing/2016/5/13/chartex" xmlns:cx8="http://schemas.microsoft.com/office/drawing/2016/5/14/chartex" xmlns:mc="http://schemas.openxmlformats.org/markup-compatibility/2006" xmlns:aink="http://schemas.microsoft.com/office/drawing/2016/ink" xmlns:am3d="http://schemas.microsoft.com/office/drawing/2017/model3d" xmlns:o="urn:schemas-microsoft-com:office:office" xmlns:r="http://schemas.openxmlformats.org/officeDocument/2006/relationships" xmlns:m="http://schemas.openxmlformats.org/officeDocument/2006/math" xmlns:v="urn:schemas-microsoft-com:vml" xmlns:wp14="http://schemas.microsoft.com/office/word/2010/wordprocessingDrawing" xmlns:wp="http://schemas.openxmlformats.org/drawingml/2006/wordprocessingDrawing" xmlns:w10="urn:schemas-microsoft-com:office:word" xmlns:w="http://schemas.openxmlformats.org/wordprocessingml/2006/main" xmlns:w14="http://schemas.microsoft.com/office/word/2010/wordml" xmlns:w15="http://schemas.microsoft.com/office/word/2012/wordml" xmlns:w16cex="http://schemas.microsoft.com/office/word/2018/wordml/cex" xmlns:w16cid="http://schemas.microsoft.com/office/word/2016/wordml/cid" xmlns:w16="http://schemas.microsoft.com/office/word/2018/wordml" xmlns:w16sdtdh="http://schemas.microsoft.com/office/word/2020/wordml/sdtdatahash" xmlns:w16se="http://schemas.microsoft.com/office/word/2015/wordml/symex" xmlns:wpg="http://schemas.microsoft.com/office/word/2010/wordprocessingGroup" xmlns:wpi="http://schemas.microsoft.com/office/word/2010/wordprocessingInk" xmlns:wne="http://schemas.microsoft.com/office/word/2006/wordml" xmlns:wps="http://schemas.microsoft.com/office/word/2010/wordprocessingShape" mc:Ignorable="w14 w15 w16se w16cid w16 w16cex w16sdtdh wp14">
+<w:hdr xmlns:wpc="http://schemas.microsoft.com/office/word/2010/wordprocessingCanvas" xmlns:mc="http://schemas.openxmlformats.org/markup-compatibility/2006" xmlns:o="urn:schemas-microsoft-com:office:office" xmlns:r="http://schemas.openxmlformats.org/officeDocument/2006/relationships" xmlns:m="http://schemas.openxmlformats.org/officeDocument/2006/math" xmlns:v="urn:schemas-microsoft-com:vml" xmlns:wp14="http://schemas.microsoft.com/office/word/2010/wordprocessingDrawing" xmlns:wp="http://schemas.openxmlformats.org/drawingml/2006/wordprocessingDrawing" xmlns:w10="urn:schemas-microsoft-com:office:word" xmlns:w="http://schemas.openxmlformats.org/wordprocessingml/2006/main" xmlns:w14="http://schemas.microsoft.com/office/word/2010/wordml" xmlns:w15="http://schemas.microsoft.com/office/word/2012/wordml" xmlns:wpg="http://schemas.microsoft.com/office/word/2010/wordprocessingGroup" xmlns:wpi="http://schemas.microsoft.com/office/word/2010/wordprocessingInk" xmlns:wne="http://schemas.microsoft.com/office/word/2006/wordml" xmlns:wps="http://schemas.microsoft.com/office/word/2010/wordprocessingShape" xmlns:wpsCustomData="http://www.wps.cn/officeDocument/2013/wpsCustomData" mc:Ignorable="w14 w15 wp14">
   <w:p>
     <w:pPr>
-      <w:pStyle w:val="Header"/>
+      <w:pStyle w:val="14"/>
     </w:pPr>
   </w:p>
 </w:hdr>
 </file>
 
 <file path=word/numbering.xml><?xml version="1.0" encoding="utf-8"?>
-<w:numbering xmlns:wpc="http://schemas.microsoft.com/office/word/2010/wordprocessingCanvas" xmlns:cx="http://schemas.microsoft.com/office/drawing/2014/chartex" xmlns:cx1="http://schemas.microsoft.com/office/drawing/2015/9/8/chartex" xmlns:cx2="http://schemas.microsoft.com/office/drawing/2015/10/21/chartex" xmlns:cx3="http://schemas.microsoft.com/office/drawing/2016/5/9/chartex" xmlns:cx4="http://schemas.microsoft.com/office/drawing/2016/5/10/chartex" xmlns:cx5="http://schemas.microsoft.com/office/drawing/2016/5/11/chartex" xmlns:cx6="http://schemas.microsoft.com/office/drawing/2016/5/12/chartex" xmlns:cx7="http://schemas.microsoft.com/office/drawing/2016/5/13/chartex" xmlns:cx8="http://schemas.microsoft.com/office/drawing/2016/5/14/chartex" xmlns:mc="http://schemas.openxmlformats.org/markup-compatibility/2006" xmlns:aink="http://schemas.microsoft.com/office/drawing/2016/ink" xmlns:am3d="http://schemas.microsoft.com/office/drawing/2017/model3d" xmlns:o="urn:schemas-microsoft-com:office:office" xmlns:r="http://schemas.openxmlformats.org/officeDocument/2006/relationships" xmlns:m="http://schemas.openxmlformats.org/officeDocument/2006/math" xmlns:v="urn:schemas-microsoft-com:vml" xmlns:wp14="http://schemas.microsoft.com/office/word/2010/wordprocessingDrawing" xmlns:wp="http://schemas.openxmlformats.org/drawingml/2006/wordprocessingDrawing" xmlns:w10="urn:schemas-microsoft-com:office:word" xmlns:w="http://schemas.openxmlformats.org/wordprocessingml/2006/main" xmlns:w14="http://schemas.microsoft.com/office/word/2010/wordml" xmlns:w15="http://schemas.microsoft.com/office/word/2012/wordml" xmlns:w16cex="http://schemas.microsoft.com/office/word/2018/wordml/cex" xmlns:w16cid="http://schemas.microsoft.com/office/word/2016/wordml/cid" xmlns:w16="http://schemas.microsoft.com/office/word/2018/wordml" xmlns:w16sdtdh="http://schemas.microsoft.com/office/word/2020/wordml/sdtdatahash" xmlns:w16se="http://schemas.microsoft.com/office/word/2015/wordml/symex" xmlns:wpg="http://schemas.microsoft.com/office/word/2010/wordprocessingGroup" xmlns:wpi="http://schemas.microsoft.com/office/word/2010/wordprocessingInk" xmlns:wne="http://schemas.microsoft.com/office/word/2006/wordml" xmlns:wps="http://schemas.microsoft.com/office/word/2010/wordprocessingShape" mc:Ignorable="w14 w15 w16se w16cid w16 w16cex w16sdtdh wp14">
-  <w:abstractNum w:abstractNumId="0" w15:restartNumberingAfterBreak="0">
-    <w:nsid w:val="1EB36E0E"/>
-    <w:multiLevelType w:val="multilevel"/>
-    <w:tmpl w:val="CF22E968"/>
-    <w:lvl w:ilvl="0">
-      <w:start w:val="1"/>
-      <w:numFmt w:val="bullet"/>
-      <w:lvlText w:val=""/>
-      <w:lvlJc w:val="left"/>
-      <w:pPr>
-        <w:ind w:left="720" w:hanging="360"/>
-      </w:pPr>
-      <w:rPr>
-        <w:rFonts w:ascii="Symbol" w:hAnsi="Symbol" w:cs="Symbol" w:hint="default"/>
-      </w:rPr>
-    </w:lvl>
-    <w:lvl w:ilvl="1">
-      <w:start w:val="1"/>
-      <w:numFmt w:val="bullet"/>
-      <w:lvlText w:val="o"/>
-      <w:lvlJc w:val="left"/>
-      <w:pPr>
-        <w:ind w:left="1440" w:hanging="360"/>
-      </w:pPr>
-      <w:rPr>
-        <w:rFonts w:ascii="Courier New" w:hAnsi="Courier New" w:cs="Courier New" w:hint="default"/>
-      </w:rPr>
-    </w:lvl>
-    <w:lvl w:ilvl="2">
-      <w:start w:val="1"/>
-      <w:numFmt w:val="bullet"/>
-      <w:lvlText w:val=""/>
-      <w:lvlJc w:val="left"/>
-      <w:pPr>
-        <w:ind w:left="2160" w:hanging="360"/>
-      </w:pPr>
-      <w:rPr>
-        <w:rFonts w:ascii="Wingdings" w:hAnsi="Wingdings" w:cs="Wingdings" w:hint="default"/>
-      </w:rPr>
-    </w:lvl>
-    <w:lvl w:ilvl="3">
-      <w:start w:val="1"/>
-      <w:numFmt w:val="bullet"/>
-      <w:lvlText w:val=""/>
-      <w:lvlJc w:val="left"/>
-      <w:pPr>
-        <w:ind w:left="2880" w:hanging="360"/>
-      </w:pPr>
-      <w:rPr>
-        <w:rFonts w:ascii="Symbol" w:hAnsi="Symbol" w:cs="Symbol" w:hint="default"/>
-      </w:rPr>
-    </w:lvl>
-    <w:lvl w:ilvl="4">
-      <w:start w:val="1"/>
-      <w:numFmt w:val="bullet"/>
-      <w:lvlText w:val="o"/>
-      <w:lvlJc w:val="left"/>
-      <w:pPr>
-        <w:ind w:left="3600" w:hanging="360"/>
-      </w:pPr>
-      <w:rPr>
-        <w:rFonts w:ascii="Courier New" w:hAnsi="Courier New" w:cs="Courier New" w:hint="default"/>
-      </w:rPr>
-    </w:lvl>
-    <w:lvl w:ilvl="5">
-      <w:start w:val="1"/>
-      <w:numFmt w:val="bullet"/>
-      <w:lvlText w:val=""/>
-      <w:lvlJc w:val="left"/>
-      <w:pPr>
-        <w:ind w:left="4320" w:hanging="360"/>
-      </w:pPr>
-      <w:rPr>
-        <w:rFonts w:ascii="Wingdings" w:hAnsi="Wingdings" w:cs="Wingdings" w:hint="default"/>
-      </w:rPr>
-    </w:lvl>
-    <w:lvl w:ilvl="6">
-      <w:start w:val="1"/>
-      <w:numFmt w:val="bullet"/>
-      <w:lvlText w:val=""/>
-      <w:lvlJc w:val="left"/>
-      <w:pPr>
-        <w:ind w:left="5040" w:hanging="360"/>
-      </w:pPr>
-      <w:rPr>
-        <w:rFonts w:ascii="Symbol" w:hAnsi="Symbol" w:cs="Symbol" w:hint="default"/>
-      </w:rPr>
-    </w:lvl>
-    <w:lvl w:ilvl="7">
-      <w:start w:val="1"/>
-      <w:numFmt w:val="bullet"/>
-      <w:lvlText w:val="o"/>
-      <w:lvlJc w:val="left"/>
-      <w:pPr>
-        <w:ind w:left="5760" w:hanging="360"/>
-      </w:pPr>
-      <w:rPr>
-        <w:rFonts w:ascii="Courier New" w:hAnsi="Courier New" w:cs="Courier New" w:hint="default"/>
-      </w:rPr>
-    </w:lvl>
-    <w:lvl w:ilvl="8">
-      <w:start w:val="1"/>
-      <w:numFmt w:val="bullet"/>
-      <w:lvlText w:val=""/>
-      <w:lvlJc w:val="left"/>
-      <w:pPr>
-        <w:ind w:left="6480" w:hanging="360"/>
-      </w:pPr>
-      <w:rPr>
-        <w:rFonts w:ascii="Wingdings" w:hAnsi="Wingdings" w:cs="Wingdings" w:hint="default"/>
-      </w:rPr>
-    </w:lvl>
-  </w:abstractNum>
-  <w:abstractNum w:abstractNumId="1" w15:restartNumberingAfterBreak="0">
-    <w:nsid w:val="211843B3"/>
-    <w:multiLevelType w:val="multilevel"/>
-    <w:tmpl w:val="B6208566"/>
-    <w:lvl w:ilvl="0">
-      <w:start w:val="1"/>
-      <w:numFmt w:val="bullet"/>
-      <w:lvlText w:val=""/>
-      <w:lvlJc w:val="left"/>
-      <w:pPr>
-        <w:ind w:left="720" w:hanging="360"/>
-      </w:pPr>
-      <w:rPr>
-        <w:rFonts w:ascii="Symbol" w:hAnsi="Symbol" w:cs="Symbol" w:hint="default"/>
-      </w:rPr>
-    </w:lvl>
-    <w:lvl w:ilvl="1">
-      <w:start w:val="1"/>
-      <w:numFmt w:val="bullet"/>
-      <w:lvlText w:val="o"/>
-      <w:lvlJc w:val="left"/>
-      <w:pPr>
-        <w:ind w:left="1440" w:hanging="360"/>
-      </w:pPr>
-      <w:rPr>
-        <w:rFonts w:ascii="Courier New" w:hAnsi="Courier New" w:cs="Courier New" w:hint="default"/>
-      </w:rPr>
-    </w:lvl>
-    <w:lvl w:ilvl="2">
-      <w:start w:val="1"/>
-      <w:numFmt w:val="bullet"/>
-      <w:lvlText w:val=""/>
-      <w:lvlJc w:val="left"/>
-      <w:pPr>
-        <w:ind w:left="2160" w:hanging="360"/>
-      </w:pPr>
-      <w:rPr>
-        <w:rFonts w:ascii="Wingdings" w:hAnsi="Wingdings" w:cs="Wingdings" w:hint="default"/>
-      </w:rPr>
-    </w:lvl>
-    <w:lvl w:ilvl="3">
-      <w:start w:val="1"/>
-      <w:numFmt w:val="bullet"/>
-      <w:lvlText w:val=""/>
-      <w:lvlJc w:val="left"/>
-      <w:pPr>
-        <w:ind w:left="2880" w:hanging="360"/>
-      </w:pPr>
-      <w:rPr>
-        <w:rFonts w:ascii="Symbol" w:hAnsi="Symbol" w:cs="Symbol" w:hint="default"/>
-      </w:rPr>
-    </w:lvl>
-    <w:lvl w:ilvl="4">
-      <w:start w:val="1"/>
-      <w:numFmt w:val="bullet"/>
-      <w:lvlText w:val="o"/>
-      <w:lvlJc w:val="left"/>
-      <w:pPr>
-        <w:ind w:left="3600" w:hanging="360"/>
-      </w:pPr>
-      <w:rPr>
-        <w:rFonts w:ascii="Courier New" w:hAnsi="Courier New" w:cs="Courier New" w:hint="default"/>
-      </w:rPr>
-    </w:lvl>
-    <w:lvl w:ilvl="5">
-      <w:start w:val="1"/>
-      <w:numFmt w:val="bullet"/>
-      <w:lvlText w:val=""/>
-      <w:lvlJc w:val="left"/>
-      <w:pPr>
-        <w:ind w:left="4320" w:hanging="360"/>
-      </w:pPr>
-      <w:rPr>
-        <w:rFonts w:ascii="Wingdings" w:hAnsi="Wingdings" w:cs="Wingdings" w:hint="default"/>
-      </w:rPr>
-    </w:lvl>
-    <w:lvl w:ilvl="6">
-      <w:start w:val="1"/>
-      <w:numFmt w:val="bullet"/>
-      <w:lvlText w:val=""/>
-      <w:lvlJc w:val="left"/>
-      <w:pPr>
-        <w:ind w:left="5040" w:hanging="360"/>
-      </w:pPr>
-      <w:rPr>
-        <w:rFonts w:ascii="Symbol" w:hAnsi="Symbol" w:cs="Symbol" w:hint="default"/>
-      </w:rPr>
-    </w:lvl>
-    <w:lvl w:ilvl="7">
-      <w:start w:val="1"/>
-      <w:numFmt w:val="bullet"/>
-      <w:lvlText w:val="o"/>
-      <w:lvlJc w:val="left"/>
-      <w:pPr>
-        <w:ind w:left="5760" w:hanging="360"/>
-      </w:pPr>
-      <w:rPr>
-        <w:rFonts w:ascii="Courier New" w:hAnsi="Courier New" w:cs="Courier New" w:hint="default"/>
-      </w:rPr>
-    </w:lvl>
-    <w:lvl w:ilvl="8">
-      <w:start w:val="1"/>
-      <w:numFmt w:val="bullet"/>
-      <w:lvlText w:val=""/>
-      <w:lvlJc w:val="left"/>
-      <w:pPr>
-        <w:ind w:left="6480" w:hanging="360"/>
-      </w:pPr>
-      <w:rPr>
-        <w:rFonts w:ascii="Wingdings" w:hAnsi="Wingdings" w:cs="Wingdings" w:hint="default"/>
-      </w:rPr>
-    </w:lvl>
-  </w:abstractNum>
-  <w:abstractNum w:abstractNumId="2" w15:restartNumberingAfterBreak="0">
+<w:numbering xmlns:wpc="http://schemas.microsoft.com/office/word/2010/wordprocessingCanvas" xmlns:mc="http://schemas.openxmlformats.org/markup-compatibility/2006" xmlns:o="urn:schemas-microsoft-com:office:office" xmlns:r="http://schemas.openxmlformats.org/officeDocument/2006/relationships" xmlns:m="http://schemas.openxmlformats.org/officeDocument/2006/math" xmlns:v="urn:schemas-microsoft-com:vml" xmlns:wp14="http://schemas.microsoft.com/office/word/2010/wordprocessingDrawing" xmlns:wp="http://schemas.openxmlformats.org/drawingml/2006/wordprocessingDrawing" xmlns:w10="urn:schemas-microsoft-com:office:word" xmlns:w="http://schemas.openxmlformats.org/wordprocessingml/2006/main" xmlns:w14="http://schemas.microsoft.com/office/word/2010/wordml" xmlns:wpg="http://schemas.microsoft.com/office/word/2010/wordprocessingGroup" xmlns:wpi="http://schemas.microsoft.com/office/word/2010/wordprocessingInk" xmlns:wne="http://schemas.microsoft.com/office/word/2006/wordml" xmlns:wps="http://schemas.microsoft.com/office/word/2010/wordprocessingShape" xmlns:wpsCustomData="http://www.wps.cn/officeDocument/2013/wpsCustomData" mc:Ignorable="w14 wp14">
+  <w:abstractNum w:abstractNumId="0">
     <w:nsid w:val="684F6980"/>
     <w:multiLevelType w:val="multilevel"/>
-    <w:tmpl w:val="467C89BA"/>
-    <w:lvl w:ilvl="0">
+    <w:tmpl w:val="684F6980"/>
+    <w:lvl w:ilvl="0" w:tentative="0">
       <w:start w:val="1"/>
       <w:numFmt w:val="decimal"/>
       <w:lvlText w:val="%1."/>
@@ -4601,7 +4343,7 @@
         <w:ind w:left="360" w:hanging="360"/>
       </w:pPr>
     </w:lvl>
-    <w:lvl w:ilvl="1">
+    <w:lvl w:ilvl="1" w:tentative="0">
       <w:start w:val="1"/>
       <w:numFmt w:val="lowerLetter"/>
       <w:lvlText w:val="%2."/>
@@ -4610,7 +4352,7 @@
         <w:ind w:left="-2375" w:hanging="360"/>
       </w:pPr>
     </w:lvl>
-    <w:lvl w:ilvl="2">
+    <w:lvl w:ilvl="2" w:tentative="0">
       <w:start w:val="1"/>
       <w:numFmt w:val="lowerRoman"/>
       <w:lvlText w:val="%3."/>
@@ -4619,7 +4361,7 @@
         <w:ind w:left="-1655" w:hanging="180"/>
       </w:pPr>
     </w:lvl>
-    <w:lvl w:ilvl="3">
+    <w:lvl w:ilvl="3" w:tentative="0">
       <w:start w:val="1"/>
       <w:numFmt w:val="decimal"/>
       <w:lvlText w:val="%4."/>
@@ -4628,7 +4370,7 @@
         <w:ind w:left="-935" w:hanging="360"/>
       </w:pPr>
     </w:lvl>
-    <w:lvl w:ilvl="4">
+    <w:lvl w:ilvl="4" w:tentative="0">
       <w:start w:val="1"/>
       <w:numFmt w:val="lowerLetter"/>
       <w:lvlText w:val="%5."/>
@@ -4637,7 +4379,7 @@
         <w:ind w:left="-215" w:hanging="360"/>
       </w:pPr>
     </w:lvl>
-    <w:lvl w:ilvl="5">
+    <w:lvl w:ilvl="5" w:tentative="0">
       <w:start w:val="1"/>
       <w:numFmt w:val="lowerRoman"/>
       <w:lvlText w:val="%6."/>
@@ -4646,7 +4388,7 @@
         <w:ind w:left="505" w:hanging="180"/>
       </w:pPr>
     </w:lvl>
-    <w:lvl w:ilvl="6">
+    <w:lvl w:ilvl="6" w:tentative="0">
       <w:start w:val="1"/>
       <w:numFmt w:val="decimal"/>
       <w:lvlText w:val="%7."/>
@@ -4655,7 +4397,7 @@
         <w:ind w:left="1225" w:hanging="360"/>
       </w:pPr>
     </w:lvl>
-    <w:lvl w:ilvl="7">
+    <w:lvl w:ilvl="7" w:tentative="0">
       <w:start w:val="1"/>
       <w:numFmt w:val="lowerLetter"/>
       <w:lvlText w:val="%8."/>
@@ -4664,7 +4406,7 @@
         <w:ind w:left="1945" w:hanging="360"/>
       </w:pPr>
     </w:lvl>
-    <w:lvl w:ilvl="8">
+    <w:lvl w:ilvl="8" w:tentative="0">
       <w:start w:val="1"/>
       <w:numFmt w:val="lowerRoman"/>
       <w:lvlText w:val="%9."/>
@@ -4674,21 +4416,21 @@
       </w:pPr>
     </w:lvl>
   </w:abstractNum>
-  <w:abstractNum w:abstractNumId="3" w15:restartNumberingAfterBreak="0">
+  <w:abstractNum w:abstractNumId="1">
     <w:nsid w:val="6D1500C5"/>
     <w:multiLevelType w:val="multilevel"/>
-    <w:tmpl w:val="560692B6"/>
-    <w:lvl w:ilvl="0">
+    <w:tmpl w:val="6D1500C5"/>
+    <w:lvl w:ilvl="0" w:tentative="0">
       <w:start w:val="1"/>
       <w:numFmt w:val="decimal"/>
-      <w:pStyle w:val="Heading2"/>
+      <w:pStyle w:val="3"/>
       <w:lvlText w:val="%1."/>
       <w:lvlJc w:val="left"/>
       <w:pPr>
         <w:ind w:left="360" w:hanging="360"/>
       </w:pPr>
     </w:lvl>
-    <w:lvl w:ilvl="1">
+    <w:lvl w:ilvl="1" w:tentative="0">
       <w:start w:val="1"/>
       <w:numFmt w:val="none"/>
       <w:suff w:val="nothing"/>
@@ -4698,7 +4440,7 @@
         <w:ind w:left="0" w:firstLine="0"/>
       </w:pPr>
     </w:lvl>
-    <w:lvl w:ilvl="2">
+    <w:lvl w:ilvl="2" w:tentative="0">
       <w:start w:val="1"/>
       <w:numFmt w:val="none"/>
       <w:suff w:val="nothing"/>
@@ -4708,7 +4450,7 @@
         <w:ind w:left="0" w:firstLine="0"/>
       </w:pPr>
     </w:lvl>
-    <w:lvl w:ilvl="3">
+    <w:lvl w:ilvl="3" w:tentative="0">
       <w:start w:val="1"/>
       <w:numFmt w:val="none"/>
       <w:suff w:val="nothing"/>
@@ -4718,7 +4460,7 @@
         <w:ind w:left="0" w:firstLine="0"/>
       </w:pPr>
     </w:lvl>
-    <w:lvl w:ilvl="4">
+    <w:lvl w:ilvl="4" w:tentative="0">
       <w:start w:val="1"/>
       <w:numFmt w:val="none"/>
       <w:suff w:val="nothing"/>
@@ -4728,7 +4470,7 @@
         <w:ind w:left="0" w:firstLine="0"/>
       </w:pPr>
     </w:lvl>
-    <w:lvl w:ilvl="5">
+    <w:lvl w:ilvl="5" w:tentative="0">
       <w:start w:val="1"/>
       <w:numFmt w:val="none"/>
       <w:suff w:val="nothing"/>
@@ -4738,7 +4480,7 @@
         <w:ind w:left="0" w:firstLine="0"/>
       </w:pPr>
     </w:lvl>
-    <w:lvl w:ilvl="6">
+    <w:lvl w:ilvl="6" w:tentative="0">
       <w:start w:val="1"/>
       <w:numFmt w:val="none"/>
       <w:suff w:val="nothing"/>
@@ -4748,7 +4490,7 @@
         <w:ind w:left="0" w:firstLine="0"/>
       </w:pPr>
     </w:lvl>
-    <w:lvl w:ilvl="7">
+    <w:lvl w:ilvl="7" w:tentative="0">
       <w:start w:val="1"/>
       <w:numFmt w:val="none"/>
       <w:suff w:val="nothing"/>
@@ -4758,7 +4500,7 @@
         <w:ind w:left="0" w:firstLine="0"/>
       </w:pPr>
     </w:lvl>
-    <w:lvl w:ilvl="8">
+    <w:lvl w:ilvl="8" w:tentative="0">
       <w:start w:val="1"/>
       <w:numFmt w:val="none"/>
       <w:suff w:val="nothing"/>
@@ -4769,11 +4511,11 @@
       </w:pPr>
     </w:lvl>
   </w:abstractNum>
-  <w:abstractNum w:abstractNumId="4" w15:restartNumberingAfterBreak="0">
+  <w:abstractNum w:abstractNumId="2">
     <w:nsid w:val="7C6B67F4"/>
     <w:multiLevelType w:val="multilevel"/>
-    <w:tmpl w:val="76088488"/>
-    <w:lvl w:ilvl="0">
+    <w:tmpl w:val="7C6B67F4"/>
+    <w:lvl w:ilvl="0" w:tentative="0">
       <w:start w:val="1"/>
       <w:numFmt w:val="bullet"/>
       <w:lvlText w:val=""/>
@@ -4782,10 +4524,10 @@
         <w:ind w:left="720" w:hanging="360"/>
       </w:pPr>
       <w:rPr>
-        <w:rFonts w:ascii="Symbol" w:hAnsi="Symbol" w:cs="Symbol" w:hint="default"/>
+        <w:rFonts w:hint="default" w:ascii="Symbol" w:hAnsi="Symbol" w:cs="Symbol"/>
       </w:rPr>
     </w:lvl>
-    <w:lvl w:ilvl="1">
+    <w:lvl w:ilvl="1" w:tentative="0">
       <w:start w:val="1"/>
       <w:numFmt w:val="bullet"/>
       <w:lvlText w:val="o"/>
@@ -4794,10 +4536,10 @@
         <w:ind w:left="1440" w:hanging="360"/>
       </w:pPr>
       <w:rPr>
-        <w:rFonts w:ascii="Courier New" w:hAnsi="Courier New" w:cs="Courier New" w:hint="default"/>
+        <w:rFonts w:hint="default" w:ascii="Courier New" w:hAnsi="Courier New" w:cs="Courier New"/>
       </w:rPr>
     </w:lvl>
-    <w:lvl w:ilvl="2">
+    <w:lvl w:ilvl="2" w:tentative="0">
       <w:start w:val="1"/>
       <w:numFmt w:val="bullet"/>
       <w:lvlText w:val=""/>
@@ -4806,10 +4548,10 @@
         <w:ind w:left="2160" w:hanging="360"/>
       </w:pPr>
       <w:rPr>
-        <w:rFonts w:ascii="Wingdings" w:hAnsi="Wingdings" w:cs="Wingdings" w:hint="default"/>
+        <w:rFonts w:hint="default" w:ascii="Wingdings" w:hAnsi="Wingdings" w:cs="Wingdings"/>
       </w:rPr>
     </w:lvl>
-    <w:lvl w:ilvl="3">
+    <w:lvl w:ilvl="3" w:tentative="0">
       <w:start w:val="1"/>
       <w:numFmt w:val="bullet"/>
       <w:lvlText w:val=""/>
@@ -4818,10 +4560,10 @@
         <w:ind w:left="2880" w:hanging="360"/>
       </w:pPr>
       <w:rPr>
-        <w:rFonts w:ascii="Symbol" w:hAnsi="Symbol" w:cs="Symbol" w:hint="default"/>
+        <w:rFonts w:hint="default" w:ascii="Symbol" w:hAnsi="Symbol" w:cs="Symbol"/>
       </w:rPr>
     </w:lvl>
-    <w:lvl w:ilvl="4">
+    <w:lvl w:ilvl="4" w:tentative="0">
       <w:start w:val="1"/>
       <w:numFmt w:val="bullet"/>
       <w:lvlText w:val="o"/>
@@ -4830,10 +4572,10 @@
         <w:ind w:left="3600" w:hanging="360"/>
       </w:pPr>
       <w:rPr>
-        <w:rFonts w:ascii="Courier New" w:hAnsi="Courier New" w:cs="Courier New" w:hint="default"/>
+        <w:rFonts w:hint="default" w:ascii="Courier New" w:hAnsi="Courier New" w:cs="Courier New"/>
       </w:rPr>
     </w:lvl>
-    <w:lvl w:ilvl="5">
+    <w:lvl w:ilvl="5" w:tentative="0">
       <w:start w:val="1"/>
       <w:numFmt w:val="bullet"/>
       <w:lvlText w:val=""/>
@@ -4842,10 +4584,10 @@
         <w:ind w:left="4320" w:hanging="360"/>
       </w:pPr>
       <w:rPr>
-        <w:rFonts w:ascii="Wingdings" w:hAnsi="Wingdings" w:cs="Wingdings" w:hint="default"/>
+        <w:rFonts w:hint="default" w:ascii="Wingdings" w:hAnsi="Wingdings" w:cs="Wingdings"/>
       </w:rPr>
     </w:lvl>
-    <w:lvl w:ilvl="6">
+    <w:lvl w:ilvl="6" w:tentative="0">
       <w:start w:val="1"/>
       <w:numFmt w:val="bullet"/>
       <w:lvlText w:val=""/>
@@ -4854,10 +4596,10 @@
         <w:ind w:left="5040" w:hanging="360"/>
       </w:pPr>
       <w:rPr>
-        <w:rFonts w:ascii="Symbol" w:hAnsi="Symbol" w:cs="Symbol" w:hint="default"/>
+        <w:rFonts w:hint="default" w:ascii="Symbol" w:hAnsi="Symbol" w:cs="Symbol"/>
       </w:rPr>
     </w:lvl>
-    <w:lvl w:ilvl="7">
+    <w:lvl w:ilvl="7" w:tentative="0">
       <w:start w:val="1"/>
       <w:numFmt w:val="bullet"/>
       <w:lvlText w:val="o"/>
@@ -4866,10 +4608,10 @@
         <w:ind w:left="5760" w:hanging="360"/>
       </w:pPr>
       <w:rPr>
-        <w:rFonts w:ascii="Courier New" w:hAnsi="Courier New" w:cs="Courier New" w:hint="default"/>
+        <w:rFonts w:hint="default" w:ascii="Courier New" w:hAnsi="Courier New" w:cs="Courier New"/>
       </w:rPr>
     </w:lvl>
-    <w:lvl w:ilvl="8">
+    <w:lvl w:ilvl="8" w:tentative="0">
       <w:start w:val="1"/>
       <w:numFmt w:val="bullet"/>
       <w:lvlText w:val=""/>
@@ -4878,435 +4620,304 @@
         <w:ind w:left="6480" w:hanging="360"/>
       </w:pPr>
       <w:rPr>
-        <w:rFonts w:ascii="Wingdings" w:hAnsi="Wingdings" w:cs="Wingdings" w:hint="default"/>
+        <w:rFonts w:hint="default" w:ascii="Wingdings" w:hAnsi="Wingdings" w:cs="Wingdings"/>
       </w:rPr>
     </w:lvl>
   </w:abstractNum>
   <w:num w:numId="1">
-    <w:abstractNumId w:val="3"/>
+    <w:abstractNumId w:val="1"/>
   </w:num>
   <w:num w:numId="2">
-    <w:abstractNumId w:val="2"/>
+    <w:abstractNumId w:val="0"/>
   </w:num>
   <w:num w:numId="3">
-    <w:abstractNumId w:val="1"/>
-  </w:num>
-  <w:num w:numId="4">
-    <w:abstractNumId w:val="0"/>
-  </w:num>
-  <w:num w:numId="5">
-    <w:abstractNumId w:val="4"/>
+    <w:abstractNumId w:val="2"/>
   </w:num>
 </w:numbering>
 </file>
 
 <file path=word/styles.xml><?xml version="1.0" encoding="utf-8"?>
-<w:styles xmlns:mc="http://schemas.openxmlformats.org/markup-compatibility/2006" xmlns:r="http://schemas.openxmlformats.org/officeDocument/2006/relationships" xmlns:w="http://schemas.openxmlformats.org/wordprocessingml/2006/main" xmlns:w14="http://schemas.microsoft.com/office/word/2010/wordml" xmlns:w15="http://schemas.microsoft.com/office/word/2012/wordml" xmlns:w16cex="http://schemas.microsoft.com/office/word/2018/wordml/cex" xmlns:w16cid="http://schemas.microsoft.com/office/word/2016/wordml/cid" xmlns:w16="http://schemas.microsoft.com/office/word/2018/wordml" xmlns:w16sdtdh="http://schemas.microsoft.com/office/word/2020/wordml/sdtdatahash" xmlns:w16se="http://schemas.microsoft.com/office/word/2015/wordml/symex" mc:Ignorable="w14 w15 w16se w16cid w16 w16cex w16sdtdh">
+<w:styles xmlns:mc="http://schemas.openxmlformats.org/markup-compatibility/2006" xmlns:o="urn:schemas-microsoft-com:office:office" xmlns:r="http://schemas.openxmlformats.org/officeDocument/2006/relationships" xmlns:m="http://schemas.openxmlformats.org/officeDocument/2006/math" xmlns:v="urn:schemas-microsoft-com:vml" xmlns:w="http://schemas.openxmlformats.org/wordprocessingml/2006/main" xmlns:w14="http://schemas.microsoft.com/office/word/2010/wordml" xmlns:w10="urn:schemas-microsoft-com:office:word" xmlns:sl="http://schemas.openxmlformats.org/schemaLibrary/2006/main" xmlns:wpsCustomData="http://www.wps.cn/officeDocument/2013/wpsCustomData" mc:Ignorable="w14">
   <w:docDefaults>
     <w:rPrDefault>
       <w:rPr>
-        <w:rFonts w:asciiTheme="minorHAnsi" w:eastAsiaTheme="minorHAnsi" w:hAnsiTheme="minorHAnsi" w:cstheme="minorBidi"/>
-        <w:sz w:val="22"/>
-        <w:szCs w:val="22"/>
-        <w:lang w:val="en-US" w:eastAsia="en-US" w:bidi="ar-SA"/>
+        <w:rFonts w:asciiTheme="minorHAnsi" w:hAnsiTheme="minorHAnsi" w:eastAsiaTheme="minorHAnsi" w:cstheme="minorBidi"/>
       </w:rPr>
     </w:rPrDefault>
     <w:pPrDefault/>
   </w:docDefaults>
-  <w:latentStyles w:defLockedState="0" w:defUIPriority="99" w:defSemiHidden="0" w:defUnhideWhenUsed="0" w:defQFormat="0" w:count="376">
-    <w:lsdException w:name="Normal" w:uiPriority="0" w:qFormat="1"/>
-    <w:lsdException w:name="heading 1" w:uiPriority="9" w:qFormat="1"/>
-    <w:lsdException w:name="heading 2" w:semiHidden="1" w:uiPriority="9" w:unhideWhenUsed="1" w:qFormat="1"/>
-    <w:lsdException w:name="heading 3" w:semiHidden="1" w:uiPriority="9" w:unhideWhenUsed="1" w:qFormat="1"/>
-    <w:lsdException w:name="heading 4" w:semiHidden="1" w:uiPriority="9" w:unhideWhenUsed="1" w:qFormat="1"/>
-    <w:lsdException w:name="heading 5" w:semiHidden="1" w:uiPriority="9" w:unhideWhenUsed="1" w:qFormat="1"/>
-    <w:lsdException w:name="heading 6" w:semiHidden="1" w:uiPriority="9" w:unhideWhenUsed="1" w:qFormat="1"/>
-    <w:lsdException w:name="heading 7" w:semiHidden="1" w:uiPriority="9" w:unhideWhenUsed="1" w:qFormat="1"/>
-    <w:lsdException w:name="heading 8" w:semiHidden="1" w:uiPriority="9" w:unhideWhenUsed="1" w:qFormat="1"/>
-    <w:lsdException w:name="heading 9" w:semiHidden="1" w:uiPriority="9" w:unhideWhenUsed="1" w:qFormat="1"/>
-    <w:lsdException w:name="index 1" w:semiHidden="1" w:unhideWhenUsed="1"/>
-    <w:lsdException w:name="index 2" w:semiHidden="1" w:unhideWhenUsed="1"/>
-    <w:lsdException w:name="index 3" w:semiHidden="1" w:unhideWhenUsed="1"/>
-    <w:lsdException w:name="index 4" w:semiHidden="1" w:unhideWhenUsed="1"/>
-    <w:lsdException w:name="index 5" w:semiHidden="1" w:unhideWhenUsed="1"/>
-    <w:lsdException w:name="index 6" w:semiHidden="1" w:unhideWhenUsed="1"/>
-    <w:lsdException w:name="index 7" w:semiHidden="1" w:unhideWhenUsed="1"/>
-    <w:lsdException w:name="index 8" w:semiHidden="1" w:unhideWhenUsed="1"/>
-    <w:lsdException w:name="index 9" w:semiHidden="1" w:unhideWhenUsed="1"/>
-    <w:lsdException w:name="toc 1" w:semiHidden="1" w:uiPriority="39" w:unhideWhenUsed="1"/>
-    <w:lsdException w:name="toc 2" w:semiHidden="1" w:uiPriority="39" w:unhideWhenUsed="1"/>
-    <w:lsdException w:name="toc 3" w:semiHidden="1" w:uiPriority="39" w:unhideWhenUsed="1"/>
-    <w:lsdException w:name="toc 4" w:semiHidden="1" w:uiPriority="39" w:unhideWhenUsed="1"/>
-    <w:lsdException w:name="toc 5" w:semiHidden="1" w:uiPriority="39" w:unhideWhenUsed="1"/>
-    <w:lsdException w:name="toc 6" w:semiHidden="1" w:uiPriority="39" w:unhideWhenUsed="1"/>
-    <w:lsdException w:name="toc 7" w:semiHidden="1" w:uiPriority="39" w:unhideWhenUsed="1"/>
-    <w:lsdException w:name="toc 8" w:semiHidden="1" w:uiPriority="39" w:unhideWhenUsed="1"/>
-    <w:lsdException w:name="toc 9" w:semiHidden="1" w:uiPriority="39" w:unhideWhenUsed="1"/>
-    <w:lsdException w:name="Normal Indent" w:semiHidden="1" w:unhideWhenUsed="1"/>
-    <w:lsdException w:name="footnote text" w:semiHidden="1" w:unhideWhenUsed="1"/>
-    <w:lsdException w:name="annotation text" w:semiHidden="1" w:unhideWhenUsed="1"/>
-    <w:lsdException w:name="header" w:semiHidden="1" w:unhideWhenUsed="1"/>
-    <w:lsdException w:name="footer" w:semiHidden="1" w:unhideWhenUsed="1"/>
-    <w:lsdException w:name="index heading" w:semiHidden="1" w:unhideWhenUsed="1"/>
-    <w:lsdException w:name="caption" w:semiHidden="1" w:uiPriority="35" w:unhideWhenUsed="1" w:qFormat="1"/>
-    <w:lsdException w:name="table of figures" w:semiHidden="1" w:unhideWhenUsed="1"/>
-    <w:lsdException w:name="envelope address" w:semiHidden="1" w:unhideWhenUsed="1"/>
-    <w:lsdException w:name="envelope return" w:semiHidden="1" w:unhideWhenUsed="1"/>
-    <w:lsdException w:name="footnote reference" w:semiHidden="1" w:unhideWhenUsed="1"/>
-    <w:lsdException w:name="annotation reference" w:semiHidden="1" w:unhideWhenUsed="1"/>
-    <w:lsdException w:name="line number" w:semiHidden="1" w:unhideWhenUsed="1"/>
-    <w:lsdException w:name="page number" w:semiHidden="1" w:unhideWhenUsed="1"/>
-    <w:lsdException w:name="endnote reference" w:semiHidden="1" w:unhideWhenUsed="1"/>
-    <w:lsdException w:name="endnote text" w:semiHidden="1" w:unhideWhenUsed="1"/>
-    <w:lsdException w:name="table of authorities" w:semiHidden="1" w:unhideWhenUsed="1"/>
-    <w:lsdException w:name="macro" w:semiHidden="1" w:unhideWhenUsed="1"/>
-    <w:lsdException w:name="toa heading" w:semiHidden="1" w:unhideWhenUsed="1"/>
-    <w:lsdException w:name="List" w:semiHidden="1" w:unhideWhenUsed="1"/>
-    <w:lsdException w:name="List Bullet" w:semiHidden="1" w:unhideWhenUsed="1"/>
-    <w:lsdException w:name="List Number" w:semiHidden="1" w:unhideWhenUsed="1"/>
-    <w:lsdException w:name="List 2" w:semiHidden="1" w:unhideWhenUsed="1"/>
-    <w:lsdException w:name="List 3" w:semiHidden="1" w:unhideWhenUsed="1"/>
-    <w:lsdException w:name="List 4" w:semiHidden="1" w:unhideWhenUsed="1"/>
-    <w:lsdException w:name="List 5" w:semiHidden="1" w:unhideWhenUsed="1"/>
-    <w:lsdException w:name="List Bullet 2" w:semiHidden="1" w:unhideWhenUsed="1"/>
-    <w:lsdException w:name="List Bullet 3" w:semiHidden="1" w:unhideWhenUsed="1"/>
-    <w:lsdException w:name="List Bullet 4" w:semiHidden="1" w:unhideWhenUsed="1"/>
-    <w:lsdException w:name="List Bullet 5" w:semiHidden="1" w:unhideWhenUsed="1"/>
-    <w:lsdException w:name="List Number 2" w:semiHidden="1" w:unhideWhenUsed="1"/>
-    <w:lsdException w:name="List Number 3" w:semiHidden="1" w:unhideWhenUsed="1"/>
-    <w:lsdException w:name="List Number 4" w:semiHidden="1" w:unhideWhenUsed="1"/>
-    <w:lsdException w:name="List Number 5" w:semiHidden="1" w:unhideWhenUsed="1"/>
-    <w:lsdException w:name="Title" w:uiPriority="10"/>
-    <w:lsdException w:name="Closing" w:semiHidden="1" w:unhideWhenUsed="1"/>
-    <w:lsdException w:name="Signature" w:semiHidden="1" w:unhideWhenUsed="1"/>
-    <w:lsdException w:name="Default Paragraph Font" w:semiHidden="1" w:uiPriority="1" w:unhideWhenUsed="1"/>
-    <w:lsdException w:name="Body Text" w:semiHidden="1" w:unhideWhenUsed="1"/>
-    <w:lsdException w:name="Body Text Indent" w:semiHidden="1" w:unhideWhenUsed="1"/>
-    <w:lsdException w:name="List Continue" w:semiHidden="1" w:unhideWhenUsed="1"/>
-    <w:lsdException w:name="List Continue 2" w:semiHidden="1" w:unhideWhenUsed="1"/>
-    <w:lsdException w:name="List Continue 3" w:semiHidden="1" w:unhideWhenUsed="1"/>
-    <w:lsdException w:name="List Continue 4" w:semiHidden="1" w:unhideWhenUsed="1"/>
-    <w:lsdException w:name="List Continue 5" w:semiHidden="1" w:unhideWhenUsed="1"/>
-    <w:lsdException w:name="Message Header" w:semiHidden="1" w:unhideWhenUsed="1"/>
-    <w:lsdException w:name="Subtitle" w:uiPriority="11"/>
-    <w:lsdException w:name="Salutation" w:semiHidden="1" w:unhideWhenUsed="1"/>
-    <w:lsdException w:name="Date" w:semiHidden="1" w:unhideWhenUsed="1"/>
-    <w:lsdException w:name="Body Text First Indent" w:semiHidden="1" w:unhideWhenUsed="1"/>
-    <w:lsdException w:name="Body Text First Indent 2" w:semiHidden="1" w:unhideWhenUsed="1"/>
-    <w:lsdException w:name="Note Heading" w:semiHidden="1" w:unhideWhenUsed="1"/>
-    <w:lsdException w:name="Body Text 2" w:semiHidden="1" w:unhideWhenUsed="1"/>
-    <w:lsdException w:name="Body Text 3" w:semiHidden="1" w:unhideWhenUsed="1"/>
-    <w:lsdException w:name="Body Text Indent 2" w:semiHidden="1" w:unhideWhenUsed="1"/>
-    <w:lsdException w:name="Body Text Indent 3" w:semiHidden="1" w:unhideWhenUsed="1"/>
-    <w:lsdException w:name="Block Text" w:semiHidden="1" w:unhideWhenUsed="1"/>
-    <w:lsdException w:name="Hyperlink" w:semiHidden="1" w:unhideWhenUsed="1"/>
-    <w:lsdException w:name="FollowedHyperlink" w:semiHidden="1" w:unhideWhenUsed="1"/>
-    <w:lsdException w:name="Strong" w:uiPriority="22" w:qFormat="1"/>
-    <w:lsdException w:name="Emphasis" w:uiPriority="20"/>
-    <w:lsdException w:name="Document Map" w:semiHidden="1" w:unhideWhenUsed="1"/>
-    <w:lsdException w:name="Plain Text" w:semiHidden="1" w:unhideWhenUsed="1"/>
-    <w:lsdException w:name="E-mail Signature" w:semiHidden="1" w:unhideWhenUsed="1"/>
-    <w:lsdException w:name="HTML Top of Form" w:semiHidden="1" w:unhideWhenUsed="1"/>
-    <w:lsdException w:name="HTML Bottom of Form" w:semiHidden="1" w:unhideWhenUsed="1"/>
-    <w:lsdException w:name="Normal (Web)" w:semiHidden="1" w:unhideWhenUsed="1"/>
-    <w:lsdException w:name="HTML Acronym" w:semiHidden="1" w:unhideWhenUsed="1"/>
-    <w:lsdException w:name="HTML Address" w:semiHidden="1" w:unhideWhenUsed="1"/>
-    <w:lsdException w:name="HTML Cite" w:semiHidden="1" w:unhideWhenUsed="1"/>
-    <w:lsdException w:name="HTML Code" w:semiHidden="1" w:unhideWhenUsed="1"/>
-    <w:lsdException w:name="HTML Definition" w:semiHidden="1" w:unhideWhenUsed="1"/>
-    <w:lsdException w:name="HTML Keyboard" w:semiHidden="1" w:unhideWhenUsed="1"/>
-    <w:lsdException w:name="HTML Preformatted" w:semiHidden="1" w:unhideWhenUsed="1"/>
-    <w:lsdException w:name="HTML Sample" w:semiHidden="1" w:unhideWhenUsed="1"/>
-    <w:lsdException w:name="HTML Typewriter" w:semiHidden="1" w:unhideWhenUsed="1"/>
-    <w:lsdException w:name="HTML Variable" w:semiHidden="1" w:unhideWhenUsed="1"/>
-    <w:lsdException w:name="Normal Table" w:semiHidden="1" w:unhideWhenUsed="1"/>
-    <w:lsdException w:name="annotation subject" w:semiHidden="1" w:unhideWhenUsed="1"/>
-    <w:lsdException w:name="No List" w:semiHidden="1" w:unhideWhenUsed="1"/>
-    <w:lsdException w:name="Outline List 1" w:semiHidden="1" w:unhideWhenUsed="1"/>
-    <w:lsdException w:name="Outline List 2" w:semiHidden="1" w:unhideWhenUsed="1"/>
-    <w:lsdException w:name="Outline List 3" w:semiHidden="1" w:unhideWhenUsed="1"/>
-    <w:lsdException w:name="Table Simple 1" w:semiHidden="1" w:unhideWhenUsed="1"/>
-    <w:lsdException w:name="Table Simple 2" w:semiHidden="1" w:unhideWhenUsed="1"/>
-    <w:lsdException w:name="Table Simple 3" w:semiHidden="1" w:unhideWhenUsed="1"/>
-    <w:lsdException w:name="Table Classic 1" w:semiHidden="1" w:unhideWhenUsed="1"/>
-    <w:lsdException w:name="Table Classic 2" w:semiHidden="1" w:unhideWhenUsed="1"/>
-    <w:lsdException w:name="Table Classic 3" w:semiHidden="1" w:unhideWhenUsed="1"/>
-    <w:lsdException w:name="Table Classic 4" w:semiHidden="1" w:unhideWhenUsed="1"/>
-    <w:lsdException w:name="Table Colorful 1" w:semiHidden="1" w:unhideWhenUsed="1"/>
-    <w:lsdException w:name="Table Colorful 2" w:semiHidden="1" w:unhideWhenUsed="1"/>
-    <w:lsdException w:name="Table Colorful 3" w:semiHidden="1" w:unhideWhenUsed="1"/>
-    <w:lsdException w:name="Table Columns 1" w:semiHidden="1" w:unhideWhenUsed="1"/>
-    <w:lsdException w:name="Table Columns 2" w:semiHidden="1" w:unhideWhenUsed="1"/>
-    <w:lsdException w:name="Table Columns 3" w:semiHidden="1" w:unhideWhenUsed="1"/>
-    <w:lsdException w:name="Table Columns 4" w:semiHidden="1" w:unhideWhenUsed="1"/>
-    <w:lsdException w:name="Table Columns 5" w:semiHidden="1" w:unhideWhenUsed="1"/>
-    <w:lsdException w:name="Table Grid 1" w:semiHidden="1" w:unhideWhenUsed="1"/>
-    <w:lsdException w:name="Table Grid 2" w:semiHidden="1" w:unhideWhenUsed="1"/>
-    <w:lsdException w:name="Table Grid 3" w:semiHidden="1" w:unhideWhenUsed="1"/>
-    <w:lsdException w:name="Table Grid 4" w:semiHidden="1" w:unhideWhenUsed="1"/>
-    <w:lsdException w:name="Table Grid 5" w:semiHidden="1" w:unhideWhenUsed="1"/>
-    <w:lsdException w:name="Table Grid 6" w:semiHidden="1" w:unhideWhenUsed="1"/>
-    <w:lsdException w:name="Table Grid 7" w:semiHidden="1" w:unhideWhenUsed="1"/>
-    <w:lsdException w:name="Table Grid 8" w:semiHidden="1" w:unhideWhenUsed="1"/>
-    <w:lsdException w:name="Table List 1" w:semiHidden="1" w:unhideWhenUsed="1"/>
-    <w:lsdException w:name="Table List 2" w:semiHidden="1" w:unhideWhenUsed="1"/>
-    <w:lsdException w:name="Table List 3" w:semiHidden="1" w:unhideWhenUsed="1"/>
-    <w:lsdException w:name="Table List 4" w:semiHidden="1" w:unhideWhenUsed="1"/>
-    <w:lsdException w:name="Table List 5" w:semiHidden="1" w:unhideWhenUsed="1"/>
-    <w:lsdException w:name="Table List 6" w:semiHidden="1" w:unhideWhenUsed="1"/>
-    <w:lsdException w:name="Table List 7" w:semiHidden="1" w:unhideWhenUsed="1"/>
-    <w:lsdException w:name="Table List 8" w:semiHidden="1" w:unhideWhenUsed="1"/>
-    <w:lsdException w:name="Table 3D effects 1" w:semiHidden="1" w:unhideWhenUsed="1"/>
-    <w:lsdException w:name="Table 3D effects 2" w:semiHidden="1" w:unhideWhenUsed="1"/>
-    <w:lsdException w:name="Table 3D effects 3" w:semiHidden="1" w:unhideWhenUsed="1"/>
-    <w:lsdException w:name="Table Contemporary" w:semiHidden="1" w:unhideWhenUsed="1"/>
-    <w:lsdException w:name="Table Elegant" w:semiHidden="1" w:unhideWhenUsed="1"/>
-    <w:lsdException w:name="Table Professional" w:semiHidden="1" w:unhideWhenUsed="1"/>
-    <w:lsdException w:name="Table Subtle 1" w:semiHidden="1" w:unhideWhenUsed="1"/>
-    <w:lsdException w:name="Table Subtle 2" w:semiHidden="1" w:unhideWhenUsed="1"/>
-    <w:lsdException w:name="Table Web 1" w:semiHidden="1" w:unhideWhenUsed="1"/>
-    <w:lsdException w:name="Table Web 2" w:semiHidden="1" w:unhideWhenUsed="1"/>
-    <w:lsdException w:name="Table Web 3" w:semiHidden="1" w:unhideWhenUsed="1"/>
-    <w:lsdException w:name="Balloon Text" w:semiHidden="1" w:unhideWhenUsed="1"/>
-    <w:lsdException w:name="Table Grid" w:uiPriority="59"/>
-    <w:lsdException w:name="Table Theme" w:semiHidden="1" w:unhideWhenUsed="1"/>
-    <w:lsdException w:name="Placeholder Text" w:semiHidden="1"/>
-    <w:lsdException w:name="No Spacing" w:uiPriority="1"/>
-    <w:lsdException w:name="Light Shading" w:uiPriority="60"/>
-    <w:lsdException w:name="Light List" w:uiPriority="61"/>
-    <w:lsdException w:name="Light Grid" w:uiPriority="62"/>
-    <w:lsdException w:name="Medium Shading 1" w:uiPriority="63"/>
-    <w:lsdException w:name="Medium Shading 2" w:uiPriority="64"/>
-    <w:lsdException w:name="Medium List 1" w:uiPriority="65"/>
-    <w:lsdException w:name="Medium List 2" w:uiPriority="66"/>
-    <w:lsdException w:name="Medium Grid 1" w:uiPriority="67"/>
-    <w:lsdException w:name="Medium Grid 2" w:uiPriority="68"/>
-    <w:lsdException w:name="Medium Grid 3" w:uiPriority="69"/>
-    <w:lsdException w:name="Dark List" w:uiPriority="70"/>
-    <w:lsdException w:name="Colorful Shading" w:uiPriority="71"/>
-    <w:lsdException w:name="Colorful List" w:uiPriority="72"/>
-    <w:lsdException w:name="Colorful Grid" w:uiPriority="73"/>
-    <w:lsdException w:name="Light Shading Accent 1" w:uiPriority="60"/>
-    <w:lsdException w:name="Light List Accent 1" w:uiPriority="61"/>
-    <w:lsdException w:name="Light Grid Accent 1" w:uiPriority="62"/>
-    <w:lsdException w:name="Medium Shading 1 Accent 1" w:uiPriority="63"/>
-    <w:lsdException w:name="Medium Shading 2 Accent 1" w:uiPriority="64"/>
-    <w:lsdException w:name="Medium List 1 Accent 1" w:uiPriority="65"/>
-    <w:lsdException w:name="Revision" w:semiHidden="1"/>
-    <w:lsdException w:name="List Paragraph" w:uiPriority="34" w:qFormat="1"/>
-    <w:lsdException w:name="Quote" w:uiPriority="29"/>
-    <w:lsdException w:name="Intense Quote" w:uiPriority="30"/>
-    <w:lsdException w:name="Medium List 2 Accent 1" w:uiPriority="66"/>
-    <w:lsdException w:name="Medium Grid 1 Accent 1" w:uiPriority="67"/>
-    <w:lsdException w:name="Medium Grid 2 Accent 1" w:uiPriority="68"/>
-    <w:lsdException w:name="Medium Grid 3 Accent 1" w:uiPriority="69"/>
-    <w:lsdException w:name="Dark List Accent 1" w:uiPriority="70"/>
-    <w:lsdException w:name="Colorful Shading Accent 1" w:uiPriority="71"/>
-    <w:lsdException w:name="Colorful List Accent 1" w:uiPriority="72"/>
-    <w:lsdException w:name="Colorful Grid Accent 1" w:uiPriority="73"/>
-    <w:lsdException w:name="Light Shading Accent 2" w:uiPriority="60"/>
-    <w:lsdException w:name="Light List Accent 2" w:uiPriority="61"/>
-    <w:lsdException w:name="Light Grid Accent 2" w:uiPriority="62"/>
-    <w:lsdException w:name="Medium Shading 1 Accent 2" w:uiPriority="63"/>
-    <w:lsdException w:name="Medium Shading 2 Accent 2" w:uiPriority="64"/>
-    <w:lsdException w:name="Medium List 1 Accent 2" w:uiPriority="65"/>
-    <w:lsdException w:name="Medium List 2 Accent 2" w:uiPriority="66"/>
-    <w:lsdException w:name="Medium Grid 1 Accent 2" w:uiPriority="67"/>
-    <w:lsdException w:name="Medium Grid 2 Accent 2" w:uiPriority="68"/>
-    <w:lsdException w:name="Medium Grid 3 Accent 2" w:uiPriority="69"/>
-    <w:lsdException w:name="Dark List Accent 2" w:uiPriority="70"/>
-    <w:lsdException w:name="Colorful Shading Accent 2" w:uiPriority="71"/>
-    <w:lsdException w:name="Colorful List Accent 2" w:uiPriority="72"/>
-    <w:lsdException w:name="Colorful Grid Accent 2" w:uiPriority="73"/>
-    <w:lsdException w:name="Light Shading Accent 3" w:uiPriority="60"/>
-    <w:lsdException w:name="Light List Accent 3" w:uiPriority="61"/>
-    <w:lsdException w:name="Light Grid Accent 3" w:uiPriority="62"/>
-    <w:lsdException w:name="Medium Shading 1 Accent 3" w:uiPriority="63"/>
-    <w:lsdException w:name="Medium Shading 2 Accent 3" w:uiPriority="64"/>
-    <w:lsdException w:name="Medium List 1 Accent 3" w:uiPriority="65"/>
-    <w:lsdException w:name="Medium List 2 Accent 3" w:uiPriority="66"/>
-    <w:lsdException w:name="Medium Grid 1 Accent 3" w:uiPriority="67"/>
-    <w:lsdException w:name="Medium Grid 2 Accent 3" w:uiPriority="68"/>
-    <w:lsdException w:name="Medium Grid 3 Accent 3" w:uiPriority="69"/>
-    <w:lsdException w:name="Dark List Accent 3" w:uiPriority="70"/>
-    <w:lsdException w:name="Colorful Shading Accent 3" w:uiPriority="71"/>
-    <w:lsdException w:name="Colorful List Accent 3" w:uiPriority="72"/>
-    <w:lsdException w:name="Colorful Grid Accent 3" w:uiPriority="73"/>
-    <w:lsdException w:name="Light Shading Accent 4" w:uiPriority="60"/>
-    <w:lsdException w:name="Light List Accent 4" w:uiPriority="61"/>
-    <w:lsdException w:name="Light Grid Accent 4" w:uiPriority="62"/>
-    <w:lsdException w:name="Medium Shading 1 Accent 4" w:uiPriority="63"/>
-    <w:lsdException w:name="Medium Shading 2 Accent 4" w:uiPriority="64"/>
-    <w:lsdException w:name="Medium List 1 Accent 4" w:uiPriority="65"/>
-    <w:lsdException w:name="Medium List 2 Accent 4" w:uiPriority="66"/>
-    <w:lsdException w:name="Medium Grid 1 Accent 4" w:uiPriority="67"/>
-    <w:lsdException w:name="Medium Grid 2 Accent 4" w:uiPriority="68"/>
-    <w:lsdException w:name="Medium Grid 3 Accent 4" w:uiPriority="69"/>
-    <w:lsdException w:name="Dark List Accent 4" w:uiPriority="70"/>
-    <w:lsdException w:name="Colorful Shading Accent 4" w:uiPriority="71"/>
-    <w:lsdException w:name="Colorful List Accent 4" w:uiPriority="72"/>
-    <w:lsdException w:name="Colorful Grid Accent 4" w:uiPriority="73"/>
-    <w:lsdException w:name="Light Shading Accent 5" w:uiPriority="60"/>
-    <w:lsdException w:name="Light List Accent 5" w:uiPriority="61"/>
-    <w:lsdException w:name="Light Grid Accent 5" w:uiPriority="62"/>
-    <w:lsdException w:name="Medium Shading 1 Accent 5" w:uiPriority="63"/>
-    <w:lsdException w:name="Medium Shading 2 Accent 5" w:uiPriority="64"/>
-    <w:lsdException w:name="Medium List 1 Accent 5" w:uiPriority="65"/>
-    <w:lsdException w:name="Medium List 2 Accent 5" w:uiPriority="66"/>
-    <w:lsdException w:name="Medium Grid 1 Accent 5" w:uiPriority="67"/>
-    <w:lsdException w:name="Medium Grid 2 Accent 5" w:uiPriority="68"/>
-    <w:lsdException w:name="Medium Grid 3 Accent 5" w:uiPriority="69"/>
-    <w:lsdException w:name="Dark List Accent 5" w:uiPriority="70"/>
-    <w:lsdException w:name="Colorful Shading Accent 5" w:uiPriority="71"/>
-    <w:lsdException w:name="Colorful List Accent 5" w:uiPriority="72"/>
-    <w:lsdException w:name="Colorful Grid Accent 5" w:uiPriority="73"/>
-    <w:lsdException w:name="Light Shading Accent 6" w:uiPriority="60"/>
-    <w:lsdException w:name="Light List Accent 6" w:uiPriority="61"/>
-    <w:lsdException w:name="Light Grid Accent 6" w:uiPriority="62"/>
-    <w:lsdException w:name="Medium Shading 1 Accent 6" w:uiPriority="63"/>
-    <w:lsdException w:name="Medium Shading 2 Accent 6" w:uiPriority="64"/>
-    <w:lsdException w:name="Medium List 1 Accent 6" w:uiPriority="65"/>
-    <w:lsdException w:name="Medium List 2 Accent 6" w:uiPriority="66"/>
-    <w:lsdException w:name="Medium Grid 1 Accent 6" w:uiPriority="67"/>
-    <w:lsdException w:name="Medium Grid 2 Accent 6" w:uiPriority="68"/>
-    <w:lsdException w:name="Medium Grid 3 Accent 6" w:uiPriority="69"/>
-    <w:lsdException w:name="Dark List Accent 6" w:uiPriority="70"/>
-    <w:lsdException w:name="Colorful Shading Accent 6" w:uiPriority="71"/>
-    <w:lsdException w:name="Colorful List Accent 6" w:uiPriority="72"/>
-    <w:lsdException w:name="Colorful Grid Accent 6" w:uiPriority="73"/>
-    <w:lsdException w:name="Subtle Emphasis" w:uiPriority="19"/>
-    <w:lsdException w:name="Intense Emphasis" w:uiPriority="21"/>
-    <w:lsdException w:name="Subtle Reference" w:uiPriority="31"/>
-    <w:lsdException w:name="Intense Reference" w:uiPriority="32"/>
-    <w:lsdException w:name="Book Title" w:uiPriority="33"/>
-    <w:lsdException w:name="Bibliography" w:semiHidden="1" w:uiPriority="37" w:unhideWhenUsed="1"/>
-    <w:lsdException w:name="TOC Heading" w:semiHidden="1" w:uiPriority="39" w:unhideWhenUsed="1" w:qFormat="1"/>
-    <w:lsdException w:name="Plain Table 1" w:uiPriority="41"/>
-    <w:lsdException w:name="Plain Table 2" w:uiPriority="42"/>
-    <w:lsdException w:name="Plain Table 3" w:uiPriority="43"/>
-    <w:lsdException w:name="Plain Table 4" w:uiPriority="44"/>
-    <w:lsdException w:name="Plain Table 5" w:uiPriority="45"/>
-    <w:lsdException w:name="Grid Table Light" w:uiPriority="40"/>
-    <w:lsdException w:name="Grid Table 1 Light" w:uiPriority="46"/>
-    <w:lsdException w:name="Grid Table 2" w:uiPriority="47"/>
-    <w:lsdException w:name="Grid Table 3" w:uiPriority="48"/>
-    <w:lsdException w:name="Grid Table 4" w:uiPriority="49"/>
-    <w:lsdException w:name="Grid Table 5 Dark" w:uiPriority="50"/>
-    <w:lsdException w:name="Grid Table 6 Colorful" w:uiPriority="51"/>
-    <w:lsdException w:name="Grid Table 7 Colorful" w:uiPriority="52"/>
-    <w:lsdException w:name="Grid Table 1 Light Accent 1" w:uiPriority="46"/>
-    <w:lsdException w:name="Grid Table 2 Accent 1" w:uiPriority="47"/>
-    <w:lsdException w:name="Grid Table 3 Accent 1" w:uiPriority="48"/>
-    <w:lsdException w:name="Grid Table 4 Accent 1" w:uiPriority="49"/>
-    <w:lsdException w:name="Grid Table 5 Dark Accent 1" w:uiPriority="50"/>
-    <w:lsdException w:name="Grid Table 6 Colorful Accent 1" w:uiPriority="51"/>
-    <w:lsdException w:name="Grid Table 7 Colorful Accent 1" w:uiPriority="52"/>
-    <w:lsdException w:name="Grid Table 1 Light Accent 2" w:uiPriority="46"/>
-    <w:lsdException w:name="Grid Table 2 Accent 2" w:uiPriority="47"/>
-    <w:lsdException w:name="Grid Table 3 Accent 2" w:uiPriority="48"/>
-    <w:lsdException w:name="Grid Table 4 Accent 2" w:uiPriority="49"/>
-    <w:lsdException w:name="Grid Table 5 Dark Accent 2" w:uiPriority="50"/>
-    <w:lsdException w:name="Grid Table 6 Colorful Accent 2" w:uiPriority="51"/>
-    <w:lsdException w:name="Grid Table 7 Colorful Accent 2" w:uiPriority="52"/>
-    <w:lsdException w:name="Grid Table 1 Light Accent 3" w:uiPriority="46"/>
-    <w:lsdException w:name="Grid Table 2 Accent 3" w:uiPriority="47"/>
-    <w:lsdException w:name="Grid Table 3 Accent 3" w:uiPriority="48"/>
-    <w:lsdException w:name="Grid Table 4 Accent 3" w:uiPriority="49"/>
-    <w:lsdException w:name="Grid Table 5 Dark Accent 3" w:uiPriority="50"/>
-    <w:lsdException w:name="Grid Table 6 Colorful Accent 3" w:uiPriority="51"/>
-    <w:lsdException w:name="Grid Table 7 Colorful Accent 3" w:uiPriority="52"/>
-    <w:lsdException w:name="Grid Table 1 Light Accent 4" w:uiPriority="46"/>
-    <w:lsdException w:name="Grid Table 2 Accent 4" w:uiPriority="47"/>
-    <w:lsdException w:name="Grid Table 3 Accent 4" w:uiPriority="48"/>
-    <w:lsdException w:name="Grid Table 4 Accent 4" w:uiPriority="49"/>
-    <w:lsdException w:name="Grid Table 5 Dark Accent 4" w:uiPriority="50"/>
-    <w:lsdException w:name="Grid Table 6 Colorful Accent 4" w:uiPriority="51"/>
-    <w:lsdException w:name="Grid Table 7 Colorful Accent 4" w:uiPriority="52"/>
-    <w:lsdException w:name="Grid Table 1 Light Accent 5" w:uiPriority="46"/>
-    <w:lsdException w:name="Grid Table 2 Accent 5" w:uiPriority="47"/>
-    <w:lsdException w:name="Grid Table 3 Accent 5" w:uiPriority="48"/>
-    <w:lsdException w:name="Grid Table 4 Accent 5" w:uiPriority="49"/>
-    <w:lsdException w:name="Grid Table 5 Dark Accent 5" w:uiPriority="50"/>
-    <w:lsdException w:name="Grid Table 6 Colorful Accent 5" w:uiPriority="51"/>
-    <w:lsdException w:name="Grid Table 7 Colorful Accent 5" w:uiPriority="52"/>
-    <w:lsdException w:name="Grid Table 1 Light Accent 6" w:uiPriority="46"/>
-    <w:lsdException w:name="Grid Table 2 Accent 6" w:uiPriority="47"/>
-    <w:lsdException w:name="Grid Table 3 Accent 6" w:uiPriority="48"/>
-    <w:lsdException w:name="Grid Table 4 Accent 6" w:uiPriority="49"/>
-    <w:lsdException w:name="Grid Table 5 Dark Accent 6" w:uiPriority="50"/>
-    <w:lsdException w:name="Grid Table 6 Colorful Accent 6" w:uiPriority="51"/>
-    <w:lsdException w:name="Grid Table 7 Colorful Accent 6" w:uiPriority="52"/>
-    <w:lsdException w:name="List Table 1 Light" w:uiPriority="46"/>
-    <w:lsdException w:name="List Table 2" w:uiPriority="47"/>
-    <w:lsdException w:name="List Table 3" w:uiPriority="48"/>
-    <w:lsdException w:name="List Table 4" w:uiPriority="49"/>
-    <w:lsdException w:name="List Table 5 Dark" w:uiPriority="50"/>
-    <w:lsdException w:name="List Table 6 Colorful" w:uiPriority="51"/>
-    <w:lsdException w:name="List Table 7 Colorful" w:uiPriority="52"/>
-    <w:lsdException w:name="List Table 1 Light Accent 1" w:uiPriority="46"/>
-    <w:lsdException w:name="List Table 2 Accent 1" w:uiPriority="47"/>
-    <w:lsdException w:name="List Table 3 Accent 1" w:uiPriority="48"/>
-    <w:lsdException w:name="List Table 4 Accent 1" w:uiPriority="49"/>
-    <w:lsdException w:name="List Table 5 Dark Accent 1" w:uiPriority="50"/>
-    <w:lsdException w:name="List Table 6 Colorful Accent 1" w:uiPriority="51"/>
-    <w:lsdException w:name="List Table 7 Colorful Accent 1" w:uiPriority="52"/>
-    <w:lsdException w:name="List Table 1 Light Accent 2" w:uiPriority="46"/>
-    <w:lsdException w:name="List Table 2 Accent 2" w:uiPriority="47"/>
-    <w:lsdException w:name="List Table 3 Accent 2" w:uiPriority="48"/>
-    <w:lsdException w:name="List Table 4 Accent 2" w:uiPriority="49"/>
-    <w:lsdException w:name="List Table 5 Dark Accent 2" w:uiPriority="50"/>
-    <w:lsdException w:name="List Table 6 Colorful Accent 2" w:uiPriority="51"/>
-    <w:lsdException w:name="List Table 7 Colorful Accent 2" w:uiPriority="52"/>
-    <w:lsdException w:name="List Table 1 Light Accent 3" w:uiPriority="46"/>
-    <w:lsdException w:name="List Table 2 Accent 3" w:uiPriority="47"/>
-    <w:lsdException w:name="List Table 3 Accent 3" w:uiPriority="48"/>
-    <w:lsdException w:name="List Table 4 Accent 3" w:uiPriority="49"/>
-    <w:lsdException w:name="List Table 5 Dark Accent 3" w:uiPriority="50"/>
-    <w:lsdException w:name="List Table 6 Colorful Accent 3" w:uiPriority="51"/>
-    <w:lsdException w:name="List Table 7 Colorful Accent 3" w:uiPriority="52"/>
-    <w:lsdException w:name="List Table 1 Light Accent 4" w:uiPriority="46"/>
-    <w:lsdException w:name="List Table 2 Accent 4" w:uiPriority="47"/>
-    <w:lsdException w:name="List Table 3 Accent 4" w:uiPriority="48"/>
-    <w:lsdException w:name="List Table 4 Accent 4" w:uiPriority="49"/>
-    <w:lsdException w:name="List Table 5 Dark Accent 4" w:uiPriority="50"/>
-    <w:lsdException w:name="List Table 6 Colorful Accent 4" w:uiPriority="51"/>
-    <w:lsdException w:name="List Table 7 Colorful Accent 4" w:uiPriority="52"/>
-    <w:lsdException w:name="List Table 1 Light Accent 5" w:uiPriority="46"/>
-    <w:lsdException w:name="List Table 2 Accent 5" w:uiPriority="47"/>
-    <w:lsdException w:name="List Table 3 Accent 5" w:uiPriority="48"/>
-    <w:lsdException w:name="List Table 4 Accent 5" w:uiPriority="49"/>
-    <w:lsdException w:name="List Table 5 Dark Accent 5" w:uiPriority="50"/>
-    <w:lsdException w:name="List Table 6 Colorful Accent 5" w:uiPriority="51"/>
-    <w:lsdException w:name="List Table 7 Colorful Accent 5" w:uiPriority="52"/>
-    <w:lsdException w:name="List Table 1 Light Accent 6" w:uiPriority="46"/>
-    <w:lsdException w:name="List Table 2 Accent 6" w:uiPriority="47"/>
-    <w:lsdException w:name="List Table 3 Accent 6" w:uiPriority="48"/>
-    <w:lsdException w:name="List Table 4 Accent 6" w:uiPriority="49"/>
-    <w:lsdException w:name="List Table 5 Dark Accent 6" w:uiPriority="50"/>
-    <w:lsdException w:name="List Table 6 Colorful Accent 6" w:uiPriority="51"/>
-    <w:lsdException w:name="List Table 7 Colorful Accent 6" w:uiPriority="52"/>
-    <w:lsdException w:name="Mention" w:semiHidden="1" w:unhideWhenUsed="1"/>
-    <w:lsdException w:name="Smart Hyperlink" w:semiHidden="1" w:unhideWhenUsed="1"/>
-    <w:lsdException w:name="Hashtag" w:semiHidden="1" w:unhideWhenUsed="1"/>
-    <w:lsdException w:name="Unresolved Mention" w:semiHidden="1" w:unhideWhenUsed="1"/>
-    <w:lsdException w:name="Smart Link" w:semiHidden="1" w:unhideWhenUsed="1"/>
+  <w:latentStyles w:count="260" w:defQFormat="0" w:defUnhideWhenUsed="1" w:defSemiHidden="1" w:defUIPriority="99" w:defLockedState="0">
+    <w:lsdException w:qFormat="1" w:unhideWhenUsed="0" w:uiPriority="0" w:semiHidden="0" w:name="Normal"/>
+    <w:lsdException w:qFormat="1" w:unhideWhenUsed="0" w:uiPriority="9" w:semiHidden="0" w:name="heading 1"/>
+    <w:lsdException w:qFormat="1" w:unhideWhenUsed="0" w:uiPriority="9" w:semiHidden="0" w:name="heading 2"/>
+    <w:lsdException w:qFormat="1" w:uiPriority="9" w:semiHidden="0" w:name="heading 3"/>
+    <w:lsdException w:qFormat="1" w:uiPriority="9" w:semiHidden="0" w:name="heading 4"/>
+    <w:lsdException w:qFormat="1" w:uiPriority="9" w:name="heading 5"/>
+    <w:lsdException w:qFormat="1" w:uiPriority="9" w:name="heading 6"/>
+    <w:lsdException w:qFormat="1" w:uiPriority="9" w:name="heading 7"/>
+    <w:lsdException w:qFormat="1" w:uiPriority="9" w:name="heading 8"/>
+    <w:lsdException w:qFormat="1" w:uiPriority="9" w:name="heading 9"/>
+    <w:lsdException w:uiPriority="99" w:name="index 1"/>
+    <w:lsdException w:uiPriority="99" w:name="index 2"/>
+    <w:lsdException w:uiPriority="99" w:name="index 3"/>
+    <w:lsdException w:uiPriority="99" w:name="index 4"/>
+    <w:lsdException w:uiPriority="99" w:name="index 5"/>
+    <w:lsdException w:uiPriority="99" w:name="index 6"/>
+    <w:lsdException w:uiPriority="99" w:name="index 7"/>
+    <w:lsdException w:uiPriority="99" w:name="index 8"/>
+    <w:lsdException w:uiPriority="99" w:name="index 9"/>
+    <w:lsdException w:uiPriority="39" w:name="toc 1"/>
+    <w:lsdException w:uiPriority="39" w:name="toc 2"/>
+    <w:lsdException w:uiPriority="39" w:name="toc 3"/>
+    <w:lsdException w:uiPriority="39" w:name="toc 4"/>
+    <w:lsdException w:uiPriority="39" w:name="toc 5"/>
+    <w:lsdException w:uiPriority="39" w:name="toc 6"/>
+    <w:lsdException w:uiPriority="39" w:name="toc 7"/>
+    <w:lsdException w:uiPriority="39" w:name="toc 8"/>
+    <w:lsdException w:uiPriority="39" w:name="toc 9"/>
+    <w:lsdException w:uiPriority="99" w:name="Normal Indent"/>
+    <w:lsdException w:uiPriority="99" w:name="footnote text"/>
+    <w:lsdException w:uiPriority="99" w:name="annotation text"/>
+    <w:lsdException w:uiPriority="99" w:semiHidden="0" w:name="header"/>
+    <w:lsdException w:uiPriority="99" w:semiHidden="0" w:name="footer"/>
+    <w:lsdException w:uiPriority="99" w:name="index heading"/>
+    <w:lsdException w:qFormat="1" w:unhideWhenUsed="0" w:uiPriority="0" w:semiHidden="0" w:name="caption"/>
+    <w:lsdException w:uiPriority="99" w:name="table of figures"/>
+    <w:lsdException w:uiPriority="99" w:name="envelope address"/>
+    <w:lsdException w:uiPriority="99" w:name="envelope return"/>
+    <w:lsdException w:uiPriority="99" w:name="footnote reference"/>
+    <w:lsdException w:uiPriority="99" w:name="annotation reference"/>
+    <w:lsdException w:uiPriority="99" w:name="line number"/>
+    <w:lsdException w:uiPriority="99" w:name="page number"/>
+    <w:lsdException w:uiPriority="99" w:name="endnote reference"/>
+    <w:lsdException w:uiPriority="99" w:name="endnote text"/>
+    <w:lsdException w:uiPriority="99" w:name="table of authorities"/>
+    <w:lsdException w:uiPriority="99" w:name="macro"/>
+    <w:lsdException w:uiPriority="99" w:name="toa heading"/>
+    <w:lsdException w:unhideWhenUsed="0" w:uiPriority="0" w:semiHidden="0" w:name="List"/>
+    <w:lsdException w:uiPriority="99" w:name="List Bullet"/>
+    <w:lsdException w:uiPriority="99" w:name="List Number"/>
+    <w:lsdException w:uiPriority="99" w:name="List 2"/>
+    <w:lsdException w:uiPriority="99" w:name="List 3"/>
+    <w:lsdException w:uiPriority="99" w:name="List 4"/>
+    <w:lsdException w:uiPriority="99" w:name="List 5"/>
+    <w:lsdException w:uiPriority="99" w:name="List Bullet 2"/>
+    <w:lsdException w:uiPriority="99" w:name="List Bullet 3"/>
+    <w:lsdException w:uiPriority="99" w:name="List Bullet 4"/>
+    <w:lsdException w:uiPriority="99" w:name="List Bullet 5"/>
+    <w:lsdException w:uiPriority="99" w:name="List Number 2"/>
+    <w:lsdException w:uiPriority="99" w:name="List Number 3"/>
+    <w:lsdException w:uiPriority="99" w:name="List Number 4"/>
+    <w:lsdException w:uiPriority="99" w:name="List Number 5"/>
+    <w:lsdException w:unhideWhenUsed="0" w:uiPriority="10" w:semiHidden="0" w:name="Title"/>
+    <w:lsdException w:uiPriority="99" w:name="Closing"/>
+    <w:lsdException w:uiPriority="99" w:name="Signature"/>
+    <w:lsdException w:qFormat="1" w:uiPriority="1" w:name="Default Paragraph Font"/>
+    <w:lsdException w:unhideWhenUsed="0" w:uiPriority="0" w:semiHidden="0" w:name="Body Text"/>
+    <w:lsdException w:uiPriority="99" w:name="Body Text Indent"/>
+    <w:lsdException w:uiPriority="99" w:name="List Continue"/>
+    <w:lsdException w:uiPriority="99" w:name="List Continue 2"/>
+    <w:lsdException w:uiPriority="99" w:name="List Continue 3"/>
+    <w:lsdException w:uiPriority="99" w:name="List Continue 4"/>
+    <w:lsdException w:uiPriority="99" w:name="List Continue 5"/>
+    <w:lsdException w:uiPriority="99" w:name="Message Header"/>
+    <w:lsdException w:unhideWhenUsed="0" w:uiPriority="11" w:semiHidden="0" w:name="Subtitle"/>
+    <w:lsdException w:uiPriority="99" w:name="Salutation"/>
+    <w:lsdException w:uiPriority="99" w:name="Date"/>
+    <w:lsdException w:uiPriority="99" w:name="Body Text First Indent"/>
+    <w:lsdException w:uiPriority="99" w:name="Body Text First Indent 2"/>
+    <w:lsdException w:uiPriority="99" w:name="Note Heading"/>
+    <w:lsdException w:uiPriority="99" w:name="Body Text 2"/>
+    <w:lsdException w:uiPriority="99" w:name="Body Text 3"/>
+    <w:lsdException w:uiPriority="99" w:name="Body Text Indent 2"/>
+    <w:lsdException w:uiPriority="99" w:name="Body Text Indent 3"/>
+    <w:lsdException w:uiPriority="99" w:name="Block Text"/>
+    <w:lsdException w:uiPriority="99" w:name="Hyperlink"/>
+    <w:lsdException w:qFormat="1" w:uiPriority="99" w:name="FollowedHyperlink"/>
+    <w:lsdException w:qFormat="1" w:unhideWhenUsed="0" w:uiPriority="22" w:semiHidden="0" w:name="Strong"/>
+    <w:lsdException w:unhideWhenUsed="0" w:uiPriority="20" w:semiHidden="0" w:name="Emphasis"/>
+    <w:lsdException w:uiPriority="99" w:name="Document Map"/>
+    <w:lsdException w:uiPriority="99" w:name="Plain Text"/>
+    <w:lsdException w:uiPriority="99" w:name="E-mail Signature"/>
+    <w:lsdException w:qFormat="1" w:uiPriority="99" w:name="Normal (Web)"/>
+    <w:lsdException w:uiPriority="99" w:name="HTML Acronym"/>
+    <w:lsdException w:uiPriority="99" w:name="HTML Address"/>
+    <w:lsdException w:uiPriority="99" w:name="HTML Cite"/>
+    <w:lsdException w:uiPriority="99" w:name="HTML Code"/>
+    <w:lsdException w:uiPriority="99" w:name="HTML Definition"/>
+    <w:lsdException w:uiPriority="99" w:name="HTML Keyboard"/>
+    <w:lsdException w:uiPriority="99" w:name="HTML Preformatted"/>
+    <w:lsdException w:uiPriority="99" w:name="HTML Sample"/>
+    <w:lsdException w:uiPriority="99" w:name="HTML Typewriter"/>
+    <w:lsdException w:uiPriority="99" w:name="HTML Variable"/>
+    <w:lsdException w:uiPriority="99" w:name="Normal Table"/>
+    <w:lsdException w:uiPriority="99" w:name="annotation subject"/>
+    <w:lsdException w:uiPriority="99" w:name="Table Simple 1"/>
+    <w:lsdException w:uiPriority="99" w:name="Table Simple 2"/>
+    <w:lsdException w:uiPriority="99" w:name="Table Simple 3"/>
+    <w:lsdException w:uiPriority="99" w:name="Table Classic 1"/>
+    <w:lsdException w:uiPriority="99" w:name="Table Classic 2"/>
+    <w:lsdException w:uiPriority="99" w:name="Table Classic 3"/>
+    <w:lsdException w:uiPriority="99" w:name="Table Classic 4"/>
+    <w:lsdException w:uiPriority="99" w:name="Table Colorful 1"/>
+    <w:lsdException w:uiPriority="99" w:name="Table Colorful 2"/>
+    <w:lsdException w:uiPriority="99" w:name="Table Colorful 3"/>
+    <w:lsdException w:uiPriority="99" w:name="Table Columns 1"/>
+    <w:lsdException w:uiPriority="99" w:name="Table Columns 2"/>
+    <w:lsdException w:uiPriority="99" w:name="Table Columns 3"/>
+    <w:lsdException w:uiPriority="99" w:name="Table Columns 4"/>
+    <w:lsdException w:uiPriority="99" w:name="Table Columns 5"/>
+    <w:lsdException w:uiPriority="99" w:name="Table Grid 1"/>
+    <w:lsdException w:uiPriority="99" w:name="Table Grid 2"/>
+    <w:lsdException w:uiPriority="99" w:name="Table Grid 3"/>
+    <w:lsdException w:uiPriority="99" w:name="Table Grid 4"/>
+    <w:lsdException w:uiPriority="99" w:name="Table Grid 5"/>
+    <w:lsdException w:uiPriority="99" w:name="Table Grid 6"/>
+    <w:lsdException w:uiPriority="99" w:name="Table Grid 7"/>
+    <w:lsdException w:uiPriority="99" w:name="Table Grid 8"/>
+    <w:lsdException w:uiPriority="99" w:name="Table List 1"/>
+    <w:lsdException w:uiPriority="99" w:name="Table List 2"/>
+    <w:lsdException w:uiPriority="99" w:name="Table List 3"/>
+    <w:lsdException w:uiPriority="99" w:name="Table List 4"/>
+    <w:lsdException w:uiPriority="99" w:name="Table List 5"/>
+    <w:lsdException w:uiPriority="99" w:name="Table List 6"/>
+    <w:lsdException w:uiPriority="99" w:name="Table List 7"/>
+    <w:lsdException w:uiPriority="99" w:name="Table List 8"/>
+    <w:lsdException w:uiPriority="99" w:name="Table 3D effects 1"/>
+    <w:lsdException w:uiPriority="99" w:name="Table 3D effects 2"/>
+    <w:lsdException w:uiPriority="99" w:name="Table 3D effects 3"/>
+    <w:lsdException w:uiPriority="99" w:name="Table Contemporary"/>
+    <w:lsdException w:uiPriority="99" w:name="Table Elegant"/>
+    <w:lsdException w:uiPriority="99" w:name="Table Professional"/>
+    <w:lsdException w:uiPriority="99" w:name="Table Subtle 1"/>
+    <w:lsdException w:uiPriority="99" w:name="Table Subtle 2"/>
+    <w:lsdException w:uiPriority="99" w:name="Table Web 1"/>
+    <w:lsdException w:uiPriority="99" w:name="Table Web 2"/>
+    <w:lsdException w:uiPriority="99" w:name="Table Web 3"/>
+    <w:lsdException w:qFormat="1" w:uiPriority="99" w:name="Balloon Text"/>
+    <w:lsdException w:unhideWhenUsed="0" w:uiPriority="59" w:semiHidden="0" w:name="Table Grid"/>
+    <w:lsdException w:uiPriority="99" w:name="Table Theme"/>
+    <w:lsdException w:unhideWhenUsed="0" w:uiPriority="60" w:semiHidden="0" w:name="Light Shading"/>
+    <w:lsdException w:unhideWhenUsed="0" w:uiPriority="61" w:semiHidden="0" w:name="Light List"/>
+    <w:lsdException w:unhideWhenUsed="0" w:uiPriority="62" w:semiHidden="0" w:name="Light Grid"/>
+    <w:lsdException w:unhideWhenUsed="0" w:uiPriority="63" w:semiHidden="0" w:name="Medium Shading 1"/>
+    <w:lsdException w:unhideWhenUsed="0" w:uiPriority="64" w:semiHidden="0" w:name="Medium Shading 2"/>
+    <w:lsdException w:unhideWhenUsed="0" w:uiPriority="65" w:semiHidden="0" w:name="Medium List 1"/>
+    <w:lsdException w:unhideWhenUsed="0" w:uiPriority="66" w:semiHidden="0" w:name="Medium List 2"/>
+    <w:lsdException w:unhideWhenUsed="0" w:uiPriority="67" w:semiHidden="0" w:name="Medium Grid 1"/>
+    <w:lsdException w:unhideWhenUsed="0" w:uiPriority="68" w:semiHidden="0" w:name="Medium Grid 2"/>
+    <w:lsdException w:unhideWhenUsed="0" w:uiPriority="69" w:semiHidden="0" w:name="Medium Grid 3"/>
+    <w:lsdException w:unhideWhenUsed="0" w:uiPriority="70" w:semiHidden="0" w:name="Dark List"/>
+    <w:lsdException w:unhideWhenUsed="0" w:uiPriority="71" w:semiHidden="0" w:name="Colorful Shading"/>
+    <w:lsdException w:unhideWhenUsed="0" w:uiPriority="72" w:semiHidden="0" w:name="Colorful List"/>
+    <w:lsdException w:unhideWhenUsed="0" w:uiPriority="73" w:semiHidden="0" w:name="Colorful Grid"/>
+    <w:lsdException w:unhideWhenUsed="0" w:uiPriority="60" w:semiHidden="0" w:name="Light Shading Accent 1"/>
+    <w:lsdException w:unhideWhenUsed="0" w:uiPriority="61" w:semiHidden="0" w:name="Light List Accent 1"/>
+    <w:lsdException w:unhideWhenUsed="0" w:uiPriority="62" w:semiHidden="0" w:name="Light Grid Accent 1"/>
+    <w:lsdException w:unhideWhenUsed="0" w:uiPriority="63" w:semiHidden="0" w:name="Medium Shading 1 Accent 1"/>
+    <w:lsdException w:unhideWhenUsed="0" w:uiPriority="64" w:semiHidden="0" w:name="Medium Shading 2 Accent 1"/>
+    <w:lsdException w:unhideWhenUsed="0" w:uiPriority="65" w:semiHidden="0" w:name="Medium List 1 Accent 1"/>
+    <w:lsdException w:qFormat="1" w:unhideWhenUsed="0" w:uiPriority="34" w:semiHidden="0" w:name="List Paragraph"/>
+    <w:lsdException w:unhideWhenUsed="0" w:uiPriority="66" w:semiHidden="0" w:name="Medium List 2 Accent 1"/>
+    <w:lsdException w:unhideWhenUsed="0" w:uiPriority="67" w:semiHidden="0" w:name="Medium Grid 1 Accent 1"/>
+    <w:lsdException w:unhideWhenUsed="0" w:uiPriority="68" w:semiHidden="0" w:name="Medium Grid 2 Accent 1"/>
+    <w:lsdException w:unhideWhenUsed="0" w:uiPriority="69" w:semiHidden="0" w:name="Medium Grid 3 Accent 1"/>
+    <w:lsdException w:unhideWhenUsed="0" w:uiPriority="70" w:semiHidden="0" w:name="Dark List Accent 1"/>
+    <w:lsdException w:unhideWhenUsed="0" w:uiPriority="71" w:semiHidden="0" w:name="Colorful Shading Accent 1"/>
+    <w:lsdException w:unhideWhenUsed="0" w:uiPriority="72" w:semiHidden="0" w:name="Colorful List Accent 1"/>
+    <w:lsdException w:unhideWhenUsed="0" w:uiPriority="73" w:semiHidden="0" w:name="Colorful Grid Accent 1"/>
+    <w:lsdException w:unhideWhenUsed="0" w:uiPriority="60" w:semiHidden="0" w:name="Light Shading Accent 2"/>
+    <w:lsdException w:unhideWhenUsed="0" w:uiPriority="61" w:semiHidden="0" w:name="Light List Accent 2"/>
+    <w:lsdException w:unhideWhenUsed="0" w:uiPriority="62" w:semiHidden="0" w:name="Light Grid Accent 2"/>
+    <w:lsdException w:unhideWhenUsed="0" w:uiPriority="63" w:semiHidden="0" w:name="Medium Shading 1 Accent 2"/>
+    <w:lsdException w:unhideWhenUsed="0" w:uiPriority="64" w:semiHidden="0" w:name="Medium Shading 2 Accent 2"/>
+    <w:lsdException w:unhideWhenUsed="0" w:uiPriority="65" w:semiHidden="0" w:name="Medium List 1 Accent 2"/>
+    <w:lsdException w:unhideWhenUsed="0" w:uiPriority="66" w:semiHidden="0" w:name="Medium List 2 Accent 2"/>
+    <w:lsdException w:unhideWhenUsed="0" w:uiPriority="67" w:semiHidden="0" w:name="Medium Grid 1 Accent 2"/>
+    <w:lsdException w:unhideWhenUsed="0" w:uiPriority="68" w:semiHidden="0" w:name="Medium Grid 2 Accent 2"/>
+    <w:lsdException w:unhideWhenUsed="0" w:uiPriority="69" w:semiHidden="0" w:name="Medium Grid 3 Accent 2"/>
+    <w:lsdException w:unhideWhenUsed="0" w:uiPriority="70" w:semiHidden="0" w:name="Dark List Accent 2"/>
+    <w:lsdException w:unhideWhenUsed="0" w:uiPriority="71" w:semiHidden="0" w:name="Colorful Shading Accent 2"/>
+    <w:lsdException w:unhideWhenUsed="0" w:uiPriority="72" w:semiHidden="0" w:name="Colorful List Accent 2"/>
+    <w:lsdException w:unhideWhenUsed="0" w:uiPriority="73" w:semiHidden="0" w:name="Colorful Grid Accent 2"/>
+    <w:lsdException w:unhideWhenUsed="0" w:uiPriority="60" w:semiHidden="0" w:name="Light Shading Accent 3"/>
+    <w:lsdException w:unhideWhenUsed="0" w:uiPriority="61" w:semiHidden="0" w:name="Light List Accent 3"/>
+    <w:lsdException w:unhideWhenUsed="0" w:uiPriority="62" w:semiHidden="0" w:name="Light Grid Accent 3"/>
+    <w:lsdException w:unhideWhenUsed="0" w:uiPriority="63" w:semiHidden="0" w:name="Medium Shading 1 Accent 3"/>
+    <w:lsdException w:unhideWhenUsed="0" w:uiPriority="64" w:semiHidden="0" w:name="Medium Shading 2 Accent 3"/>
+    <w:lsdException w:unhideWhenUsed="0" w:uiPriority="65" w:semiHidden="0" w:name="Medium List 1 Accent 3"/>
+    <w:lsdException w:unhideWhenUsed="0" w:uiPriority="66" w:semiHidden="0" w:name="Medium List 2 Accent 3"/>
+    <w:lsdException w:unhideWhenUsed="0" w:uiPriority="67" w:semiHidden="0" w:name="Medium Grid 1 Accent 3"/>
+    <w:lsdException w:unhideWhenUsed="0" w:uiPriority="68" w:semiHidden="0" w:name="Medium Grid 2 Accent 3"/>
+    <w:lsdException w:unhideWhenUsed="0" w:uiPriority="69" w:semiHidden="0" w:name="Medium Grid 3 Accent 3"/>
+    <w:lsdException w:unhideWhenUsed="0" w:uiPriority="70" w:semiHidden="0" w:name="Dark List Accent 3"/>
+    <w:lsdException w:unhideWhenUsed="0" w:uiPriority="71" w:semiHidden="0" w:name="Colorful Shading Accent 3"/>
+    <w:lsdException w:unhideWhenUsed="0" w:uiPriority="72" w:semiHidden="0" w:name="Colorful List Accent 3"/>
+    <w:lsdException w:unhideWhenUsed="0" w:uiPriority="73" w:semiHidden="0" w:name="Colorful Grid Accent 3"/>
+    <w:lsdException w:unhideWhenUsed="0" w:uiPriority="60" w:semiHidden="0" w:name="Light Shading Accent 4"/>
+    <w:lsdException w:unhideWhenUsed="0" w:uiPriority="61" w:semiHidden="0" w:name="Light List Accent 4"/>
+    <w:lsdException w:unhideWhenUsed="0" w:uiPriority="62" w:semiHidden="0" w:name="Light Grid Accent 4"/>
+    <w:lsdException w:unhideWhenUsed="0" w:uiPriority="63" w:semiHidden="0" w:name="Medium Shading 1 Accent 4"/>
+    <w:lsdException w:unhideWhenUsed="0" w:uiPriority="64" w:semiHidden="0" w:name="Medium Shading 2 Accent 4"/>
+    <w:lsdException w:unhideWhenUsed="0" w:uiPriority="65" w:semiHidden="0" w:name="Medium List 1 Accent 4"/>
+    <w:lsdException w:unhideWhenUsed="0" w:uiPriority="66" w:semiHidden="0" w:name="Medium List 2 Accent 4"/>
+    <w:lsdException w:unhideWhenUsed="0" w:uiPriority="67" w:semiHidden="0" w:name="Medium Grid 1 Accent 4"/>
+    <w:lsdException w:unhideWhenUsed="0" w:uiPriority="68" w:semiHidden="0" w:name="Medium Grid 2 Accent 4"/>
+    <w:lsdException w:unhideWhenUsed="0" w:uiPriority="69" w:semiHidden="0" w:name="Medium Grid 3 Accent 4"/>
+    <w:lsdException w:unhideWhenUsed="0" w:uiPriority="70" w:semiHidden="0" w:name="Dark List Accent 4"/>
+    <w:lsdException w:unhideWhenUsed="0" w:uiPriority="71" w:semiHidden="0" w:name="Colorful Shading Accent 4"/>
+    <w:lsdException w:unhideWhenUsed="0" w:uiPriority="72" w:semiHidden="0" w:name="Colorful List Accent 4"/>
+    <w:lsdException w:unhideWhenUsed="0" w:uiPriority="73" w:semiHidden="0" w:name="Colorful Grid Accent 4"/>
+    <w:lsdException w:unhideWhenUsed="0" w:uiPriority="60" w:semiHidden="0" w:name="Light Shading Accent 5"/>
+    <w:lsdException w:unhideWhenUsed="0" w:uiPriority="61" w:semiHidden="0" w:name="Light List Accent 5"/>
+    <w:lsdException w:unhideWhenUsed="0" w:uiPriority="62" w:semiHidden="0" w:name="Light Grid Accent 5"/>
+    <w:lsdException w:unhideWhenUsed="0" w:uiPriority="63" w:semiHidden="0" w:name="Medium Shading 1 Accent 5"/>
+    <w:lsdException w:unhideWhenUsed="0" w:uiPriority="64" w:semiHidden="0" w:name="Medium Shading 2 Accent 5"/>
+    <w:lsdException w:unhideWhenUsed="0" w:uiPriority="65" w:semiHidden="0" w:name="Medium List 1 Accent 5"/>
+    <w:lsdException w:unhideWhenUsed="0" w:uiPriority="66" w:semiHidden="0" w:name="Medium List 2 Accent 5"/>
+    <w:lsdException w:unhideWhenUsed="0" w:uiPriority="67" w:semiHidden="0" w:name="Medium Grid 1 Accent 5"/>
+    <w:lsdException w:unhideWhenUsed="0" w:uiPriority="68" w:semiHidden="0" w:name="Medium Grid 2 Accent 5"/>
+    <w:lsdException w:unhideWhenUsed="0" w:uiPriority="69" w:semiHidden="0" w:name="Medium Grid 3 Accent 5"/>
+    <w:lsdException w:unhideWhenUsed="0" w:uiPriority="70" w:semiHidden="0" w:name="Dark List Accent 5"/>
+    <w:lsdException w:unhideWhenUsed="0" w:uiPriority="71" w:semiHidden="0" w:name="Colorful Shading Accent 5"/>
+    <w:lsdException w:unhideWhenUsed="0" w:uiPriority="72" w:semiHidden="0" w:name="Colorful List Accent 5"/>
+    <w:lsdException w:unhideWhenUsed="0" w:uiPriority="73" w:semiHidden="0" w:name="Colorful Grid Accent 5"/>
+    <w:lsdException w:unhideWhenUsed="0" w:uiPriority="60" w:semiHidden="0" w:name="Light Shading Accent 6"/>
+    <w:lsdException w:unhideWhenUsed="0" w:uiPriority="61" w:semiHidden="0" w:name="Light List Accent 6"/>
+    <w:lsdException w:unhideWhenUsed="0" w:uiPriority="62" w:semiHidden="0" w:name="Light Grid Accent 6"/>
+    <w:lsdException w:unhideWhenUsed="0" w:uiPriority="63" w:semiHidden="0" w:name="Medium Shading 1 Accent 6"/>
+    <w:lsdException w:unhideWhenUsed="0" w:uiPriority="64" w:semiHidden="0" w:name="Medium Shading 2 Accent 6"/>
+    <w:lsdException w:unhideWhenUsed="0" w:uiPriority="65" w:semiHidden="0" w:name="Medium List 1 Accent 6"/>
+    <w:lsdException w:unhideWhenUsed="0" w:uiPriority="66" w:semiHidden="0" w:name="Medium List 2 Accent 6"/>
+    <w:lsdException w:unhideWhenUsed="0" w:uiPriority="67" w:semiHidden="0" w:name="Medium Grid 1 Accent 6"/>
+    <w:lsdException w:unhideWhenUsed="0" w:uiPriority="68" w:semiHidden="0" w:name="Medium Grid 2 Accent 6"/>
+    <w:lsdException w:unhideWhenUsed="0" w:uiPriority="69" w:semiHidden="0" w:name="Medium Grid 3 Accent 6"/>
+    <w:lsdException w:unhideWhenUsed="0" w:uiPriority="70" w:semiHidden="0" w:name="Dark List Accent 6"/>
+    <w:lsdException w:unhideWhenUsed="0" w:uiPriority="71" w:semiHidden="0" w:name="Colorful Shading Accent 6"/>
+    <w:lsdException w:unhideWhenUsed="0" w:uiPriority="72" w:semiHidden="0" w:name="Colorful List Accent 6"/>
+    <w:lsdException w:unhideWhenUsed="0" w:uiPriority="73" w:semiHidden="0" w:name="Colorful Grid Accent 6"/>
   </w:latentStyles>
-  <w:style w:type="paragraph" w:default="1" w:styleId="Normal">
+  <w:style w:type="paragraph" w:default="1" w:styleId="1">
     <w:name w:val="Normal"/>
     <w:qFormat/>
-    <w:rsid w:val="008063E1"/>
+    <w:uiPriority w:val="0"/>
     <w:pPr>
       <w:spacing w:before="80" w:after="120" w:line="276" w:lineRule="auto"/>
     </w:pPr>
+    <w:rPr>
+      <w:rFonts w:asciiTheme="minorHAnsi" w:hAnsiTheme="minorHAnsi" w:eastAsiaTheme="minorHAnsi" w:cstheme="minorBidi"/>
+      <w:sz w:val="22"/>
+      <w:szCs w:val="22"/>
+      <w:lang w:val="en-US" w:eastAsia="en-US" w:bidi="ar-SA"/>
+    </w:rPr>
   </w:style>
-  <w:style w:type="paragraph" w:styleId="Heading1">
+  <w:style w:type="paragraph" w:styleId="2">
     <w:name w:val="heading 1"/>
-    <w:basedOn w:val="Normal"/>
-    <w:next w:val="Normal"/>
-    <w:link w:val="Heading1Char"/>
+    <w:basedOn w:val="1"/>
+    <w:next w:val="1"/>
+    <w:link w:val="24"/>
+    <w:qFormat/>
     <w:uiPriority w:val="9"/>
-    <w:qFormat/>
-    <w:rsid w:val="009254B7"/>
     <w:pPr>
       <w:keepNext/>
       <w:keepLines/>
@@ -5321,18 +4932,18 @@
       <w:szCs w:val="32"/>
     </w:rPr>
   </w:style>
-  <w:style w:type="paragraph" w:styleId="Heading2">
+  <w:style w:type="paragraph" w:styleId="3">
     <w:name w:val="heading 2"/>
-    <w:basedOn w:val="Normal"/>
-    <w:next w:val="Normal"/>
-    <w:link w:val="Heading2Char"/>
+    <w:basedOn w:val="1"/>
+    <w:next w:val="1"/>
+    <w:link w:val="25"/>
+    <w:qFormat/>
     <w:uiPriority w:val="9"/>
-    <w:qFormat/>
-    <w:rsid w:val="006E55B4"/>
     <w:pPr>
       <w:keepNext/>
       <w:keepLines/>
       <w:numPr>
+        <w:ilvl w:val="0"/>
         <w:numId w:val="1"/>
       </w:numPr>
       <w:spacing w:before="200" w:after="40"/>
@@ -5347,15 +4958,14 @@
       <w:szCs w:val="36"/>
     </w:rPr>
   </w:style>
-  <w:style w:type="paragraph" w:styleId="Heading3">
+  <w:style w:type="paragraph" w:styleId="4">
     <w:name w:val="heading 3"/>
-    <w:basedOn w:val="Normal"/>
-    <w:next w:val="Normal"/>
-    <w:link w:val="Heading3Char"/>
-    <w:uiPriority w:val="9"/>
+    <w:basedOn w:val="1"/>
+    <w:next w:val="1"/>
+    <w:link w:val="26"/>
     <w:unhideWhenUsed/>
     <w:qFormat/>
-    <w:rsid w:val="008C5930"/>
+    <w:uiPriority w:val="9"/>
     <w:pPr>
       <w:keepNext/>
       <w:keepLines/>
@@ -5370,15 +4980,14 @@
       <w:szCs w:val="32"/>
     </w:rPr>
   </w:style>
-  <w:style w:type="paragraph" w:styleId="Heading4">
+  <w:style w:type="paragraph" w:styleId="5">
     <w:name w:val="heading 4"/>
-    <w:basedOn w:val="Normal"/>
-    <w:next w:val="Normal"/>
-    <w:link w:val="Heading4Char"/>
-    <w:uiPriority w:val="9"/>
+    <w:basedOn w:val="1"/>
+    <w:next w:val="1"/>
+    <w:link w:val="27"/>
     <w:unhideWhenUsed/>
     <w:qFormat/>
-    <w:rsid w:val="008C5930"/>
+    <w:uiPriority w:val="9"/>
     <w:pPr>
       <w:keepNext/>
       <w:keepLines/>
@@ -5393,16 +5002,15 @@
       <w:sz w:val="28"/>
     </w:rPr>
   </w:style>
-  <w:style w:type="paragraph" w:styleId="Heading5">
+  <w:style w:type="paragraph" w:styleId="6">
     <w:name w:val="heading 5"/>
-    <w:basedOn w:val="Normal"/>
-    <w:next w:val="Normal"/>
-    <w:link w:val="Heading5Char"/>
-    <w:uiPriority w:val="9"/>
+    <w:basedOn w:val="1"/>
+    <w:next w:val="1"/>
+    <w:link w:val="28"/>
     <w:semiHidden/>
     <w:unhideWhenUsed/>
     <w:qFormat/>
-    <w:rsid w:val="008C5930"/>
+    <w:uiPriority w:val="9"/>
     <w:pPr>
       <w:keepNext/>
       <w:keepLines/>
@@ -5415,19 +5023,19 @@
       <w:color w:val="B2500E"/>
     </w:rPr>
   </w:style>
-  <w:style w:type="character" w:default="1" w:styleId="DefaultParagraphFont">
+  <w:style w:type="character" w:default="1" w:styleId="7">
     <w:name w:val="Default Paragraph Font"/>
-    <w:uiPriority w:val="1"/>
     <w:semiHidden/>
     <w:unhideWhenUsed/>
+    <w:qFormat/>
+    <w:uiPriority w:val="1"/>
   </w:style>
-  <w:style w:type="table" w:default="1" w:styleId="TableNormal">
+  <w:style w:type="table" w:default="1" w:styleId="8">
     <w:name w:val="Normal Table"/>
-    <w:uiPriority w:val="99"/>
     <w:semiHidden/>
     <w:unhideWhenUsed/>
+    <w:uiPriority w:val="99"/>
     <w:tblPr>
-      <w:tblInd w:w="0" w:type="dxa"/>
       <w:tblCellMar>
         <w:top w:w="0" w:type="dxa"/>
         <w:left w:w="108" w:type="dxa"/>
@@ -5436,223 +5044,36 @@
       </w:tblCellMar>
     </w:tblPr>
   </w:style>
-  <w:style w:type="numbering" w:default="1" w:styleId="NoList">
-    <w:name w:val="No List"/>
-    <w:uiPriority w:val="99"/>
+  <w:style w:type="paragraph" w:styleId="9">
+    <w:name w:val="Balloon Text"/>
+    <w:basedOn w:val="1"/>
+    <w:link w:val="22"/>
     <w:semiHidden/>
     <w:unhideWhenUsed/>
-  </w:style>
-  <w:style w:type="character" w:customStyle="1" w:styleId="HeaderChar">
-    <w:name w:val="Header Char"/>
-    <w:basedOn w:val="DefaultParagraphFont"/>
-    <w:link w:val="Header"/>
+    <w:qFormat/>
     <w:uiPriority w:val="99"/>
-    <w:qFormat/>
-    <w:rsid w:val="008068A2"/>
-  </w:style>
-  <w:style w:type="character" w:customStyle="1" w:styleId="FooterChar">
-    <w:name w:val="Footer Char"/>
-    <w:basedOn w:val="DefaultParagraphFont"/>
-    <w:link w:val="Footer"/>
-    <w:uiPriority w:val="99"/>
-    <w:qFormat/>
-    <w:rsid w:val="008068A2"/>
-  </w:style>
-  <w:style w:type="character" w:customStyle="1" w:styleId="BalloonTextChar">
-    <w:name w:val="Balloon Text Char"/>
-    <w:basedOn w:val="DefaultParagraphFont"/>
-    <w:link w:val="BalloonText"/>
-    <w:uiPriority w:val="99"/>
-    <w:semiHidden/>
-    <w:qFormat/>
-    <w:rsid w:val="00564D7B"/>
+    <w:pPr>
+      <w:spacing w:after="0" w:line="240" w:lineRule="auto"/>
+    </w:pPr>
     <w:rPr>
       <w:rFonts w:ascii="Tahoma" w:hAnsi="Tahoma" w:cs="Tahoma"/>
       <w:sz w:val="16"/>
       <w:szCs w:val="16"/>
     </w:rPr>
   </w:style>
-  <w:style w:type="character" w:customStyle="1" w:styleId="InternetLink">
-    <w:name w:val="Internet Link"/>
-    <w:basedOn w:val="DefaultParagraphFont"/>
-    <w:uiPriority w:val="99"/>
-    <w:unhideWhenUsed/>
-    <w:rsid w:val="005054C7"/>
-    <w:rPr>
-      <w:color w:val="0000FF" w:themeColor="hyperlink"/>
-      <w:u w:val="single"/>
-    </w:rPr>
-  </w:style>
-  <w:style w:type="character" w:customStyle="1" w:styleId="Heading1Char">
-    <w:name w:val="Heading 1 Char"/>
-    <w:basedOn w:val="DefaultParagraphFont"/>
-    <w:link w:val="Heading1"/>
-    <w:uiPriority w:val="9"/>
-    <w:qFormat/>
-    <w:rsid w:val="009254B7"/>
-    <w:rPr>
-      <w:rFonts w:eastAsiaTheme="majorEastAsia" w:cstheme="majorBidi"/>
-      <w:b/>
-      <w:color w:val="642D08"/>
-      <w:sz w:val="40"/>
-      <w:szCs w:val="32"/>
-    </w:rPr>
-  </w:style>
-  <w:style w:type="character" w:customStyle="1" w:styleId="Heading2Char">
-    <w:name w:val="Heading 2 Char"/>
-    <w:basedOn w:val="DefaultParagraphFont"/>
-    <w:link w:val="Heading2"/>
-    <w:uiPriority w:val="9"/>
-    <w:qFormat/>
-    <w:rsid w:val="006E55B4"/>
-    <w:rPr>
-      <w:rFonts w:eastAsiaTheme="majorEastAsia" w:cstheme="majorBidi"/>
-      <w:b/>
-      <w:bCs/>
-      <w:color w:val="7C380A"/>
-      <w:sz w:val="36"/>
-      <w:szCs w:val="36"/>
-    </w:rPr>
-  </w:style>
-  <w:style w:type="character" w:styleId="Strong">
-    <w:name w:val="Strong"/>
-    <w:basedOn w:val="DefaultParagraphFont"/>
-    <w:uiPriority w:val="22"/>
-    <w:qFormat/>
-    <w:rsid w:val="00524789"/>
-    <w:rPr>
-      <w:b/>
-      <w:bCs/>
-    </w:rPr>
-  </w:style>
-  <w:style w:type="character" w:customStyle="1" w:styleId="Heading3Char">
-    <w:name w:val="Heading 3 Char"/>
-    <w:basedOn w:val="DefaultParagraphFont"/>
-    <w:link w:val="Heading3"/>
-    <w:uiPriority w:val="9"/>
-    <w:qFormat/>
-    <w:rsid w:val="008C5930"/>
-    <w:rPr>
-      <w:rFonts w:eastAsiaTheme="majorEastAsia" w:cstheme="majorBidi"/>
-      <w:b/>
-      <w:color w:val="8F400B"/>
-      <w:sz w:val="32"/>
-      <w:szCs w:val="32"/>
-    </w:rPr>
-  </w:style>
-  <w:style w:type="character" w:customStyle="1" w:styleId="Heading4Char">
-    <w:name w:val="Heading 4 Char"/>
-    <w:basedOn w:val="DefaultParagraphFont"/>
-    <w:link w:val="Heading4"/>
-    <w:uiPriority w:val="9"/>
-    <w:qFormat/>
-    <w:rsid w:val="008C5930"/>
-    <w:rPr>
-      <w:rFonts w:eastAsiaTheme="majorEastAsia" w:cstheme="majorBidi"/>
-      <w:b/>
-      <w:iCs/>
-      <w:color w:val="A34A0D"/>
-      <w:sz w:val="28"/>
-    </w:rPr>
-  </w:style>
-  <w:style w:type="character" w:styleId="FollowedHyperlink">
-    <w:name w:val="FollowedHyperlink"/>
-    <w:basedOn w:val="DefaultParagraphFont"/>
-    <w:uiPriority w:val="99"/>
-    <w:semiHidden/>
-    <w:unhideWhenUsed/>
-    <w:qFormat/>
-    <w:rsid w:val="00C0490B"/>
-    <w:rPr>
-      <w:color w:val="800080" w:themeColor="followedHyperlink"/>
-      <w:u w:val="single"/>
-    </w:rPr>
-  </w:style>
-  <w:style w:type="character" w:customStyle="1" w:styleId="Heading5Char">
-    <w:name w:val="Heading 5 Char"/>
-    <w:basedOn w:val="DefaultParagraphFont"/>
-    <w:link w:val="Heading5"/>
-    <w:uiPriority w:val="9"/>
-    <w:semiHidden/>
-    <w:qFormat/>
-    <w:rsid w:val="008C5930"/>
-    <w:rPr>
-      <w:rFonts w:eastAsiaTheme="majorEastAsia" w:cstheme="majorBidi"/>
-      <w:b/>
-      <w:color w:val="B2500E"/>
-    </w:rPr>
-  </w:style>
-  <w:style w:type="character" w:customStyle="1" w:styleId="CodeChar">
-    <w:name w:val="Code Char"/>
-    <w:basedOn w:val="DefaultParagraphFont"/>
-    <w:link w:val="Code"/>
-    <w:qFormat/>
-    <w:rsid w:val="008063E1"/>
-    <w:rPr>
-      <w:rFonts w:ascii="Consolas" w:hAnsi="Consolas"/>
-      <w:b/>
-    </w:rPr>
-  </w:style>
-  <w:style w:type="character" w:customStyle="1" w:styleId="tgc">
-    <w:name w:val="_tgc"/>
-    <w:basedOn w:val="DefaultParagraphFont"/>
-    <w:qFormat/>
-    <w:rsid w:val="00D8395C"/>
-  </w:style>
-  <w:style w:type="character" w:customStyle="1" w:styleId="ListParagraphChar">
-    <w:name w:val="List Paragraph Char"/>
-    <w:basedOn w:val="DefaultParagraphFont"/>
-    <w:link w:val="ListParagraph"/>
-    <w:uiPriority w:val="34"/>
-    <w:qFormat/>
-    <w:rsid w:val="005054C7"/>
-  </w:style>
-  <w:style w:type="character" w:customStyle="1" w:styleId="UnresolvedMention1">
-    <w:name w:val="Unresolved Mention1"/>
-    <w:basedOn w:val="DefaultParagraphFont"/>
-    <w:uiPriority w:val="99"/>
-    <w:semiHidden/>
-    <w:unhideWhenUsed/>
-    <w:qFormat/>
-    <w:rsid w:val="00527BE8"/>
-    <w:rPr>
-      <w:color w:val="605E5C"/>
-      <w:shd w:val="clear" w:color="auto" w:fill="E1DFDD"/>
-    </w:rPr>
-  </w:style>
-  <w:style w:type="paragraph" w:customStyle="1" w:styleId="Heading">
-    <w:name w:val="Heading"/>
-    <w:basedOn w:val="Normal"/>
-    <w:next w:val="BodyText"/>
-    <w:qFormat/>
-    <w:pPr>
-      <w:keepNext/>
-      <w:spacing w:before="240"/>
-    </w:pPr>
-    <w:rPr>
-      <w:rFonts w:ascii="Liberation Sans" w:eastAsia="Noto Sans CJK SC" w:hAnsi="Liberation Sans" w:cs="Lohit Devanagari"/>
-      <w:sz w:val="28"/>
-      <w:szCs w:val="28"/>
-    </w:rPr>
-  </w:style>
-  <w:style w:type="paragraph" w:styleId="BodyText">
+  <w:style w:type="paragraph" w:styleId="10">
     <w:name w:val="Body Text"/>
-    <w:basedOn w:val="Normal"/>
+    <w:basedOn w:val="1"/>
+    <w:uiPriority w:val="0"/>
     <w:pPr>
       <w:spacing w:before="0" w:after="140"/>
     </w:pPr>
   </w:style>
-  <w:style w:type="paragraph" w:styleId="List">
-    <w:name w:val="List"/>
-    <w:basedOn w:val="BodyText"/>
-    <w:rPr>
-      <w:rFonts w:cs="Lohit Devanagari"/>
-    </w:rPr>
-  </w:style>
-  <w:style w:type="paragraph" w:styleId="Caption">
+  <w:style w:type="paragraph" w:styleId="11">
     <w:name w:val="caption"/>
-    <w:basedOn w:val="Normal"/>
+    <w:basedOn w:val="1"/>
     <w:qFormat/>
+    <w:uiPriority w:val="0"/>
     <w:pPr>
       <w:suppressLineNumbers/>
       <w:spacing w:before="120"/>
@@ -5665,11 +5086,308 @@
       <w:szCs w:val="24"/>
     </w:rPr>
   </w:style>
-  <w:style w:type="paragraph" w:customStyle="1" w:styleId="Index">
+  <w:style w:type="character" w:styleId="12">
+    <w:name w:val="FollowedHyperlink"/>
+    <w:basedOn w:val="7"/>
+    <w:semiHidden/>
+    <w:unhideWhenUsed/>
+    <w:qFormat/>
+    <w:uiPriority w:val="99"/>
+    <w:rPr>
+      <w:color w:val="800080" w:themeColor="followedHyperlink"/>
+      <w:u w:val="single"/>
+      <w14:textFill>
+        <w14:solidFill>
+          <w14:schemeClr w14:val="folHlink"/>
+        </w14:solidFill>
+      </w14:textFill>
+    </w:rPr>
+  </w:style>
+  <w:style w:type="paragraph" w:styleId="13">
+    <w:name w:val="footer"/>
+    <w:basedOn w:val="1"/>
+    <w:link w:val="21"/>
+    <w:unhideWhenUsed/>
+    <w:uiPriority w:val="99"/>
+    <w:pPr>
+      <w:tabs>
+        <w:tab w:val="center" w:pos="4680"/>
+        <w:tab w:val="right" w:pos="9360"/>
+      </w:tabs>
+      <w:spacing w:after="0" w:line="240" w:lineRule="auto"/>
+    </w:pPr>
+  </w:style>
+  <w:style w:type="paragraph" w:styleId="14">
+    <w:name w:val="header"/>
+    <w:basedOn w:val="1"/>
+    <w:link w:val="20"/>
+    <w:unhideWhenUsed/>
+    <w:uiPriority w:val="99"/>
+    <w:pPr>
+      <w:tabs>
+        <w:tab w:val="center" w:pos="4680"/>
+        <w:tab w:val="right" w:pos="9360"/>
+      </w:tabs>
+      <w:spacing w:after="0" w:line="240" w:lineRule="auto"/>
+    </w:pPr>
+  </w:style>
+  <w:style w:type="character" w:styleId="15">
+    <w:name w:val="Hyperlink"/>
+    <w:basedOn w:val="7"/>
+    <w:semiHidden/>
+    <w:unhideWhenUsed/>
+    <w:uiPriority w:val="99"/>
+    <w:rPr>
+      <w:color w:val="0000FF" w:themeColor="hyperlink"/>
+      <w:u w:val="single"/>
+      <w14:textFill>
+        <w14:solidFill>
+          <w14:schemeClr w14:val="hlink"/>
+        </w14:solidFill>
+      </w14:textFill>
+    </w:rPr>
+  </w:style>
+  <w:style w:type="paragraph" w:styleId="16">
+    <w:name w:val="List"/>
+    <w:basedOn w:val="10"/>
+    <w:uiPriority w:val="0"/>
+    <w:rPr>
+      <w:rFonts w:cs="Lohit Devanagari"/>
+    </w:rPr>
+  </w:style>
+  <w:style w:type="paragraph" w:styleId="17">
+    <w:name w:val="Normal (Web)"/>
+    <w:basedOn w:val="1"/>
+    <w:semiHidden/>
+    <w:unhideWhenUsed/>
+    <w:qFormat/>
+    <w:uiPriority w:val="99"/>
+    <w:pPr>
+      <w:spacing w:beforeAutospacing="1" w:afterAutospacing="1" w:line="240" w:lineRule="auto"/>
+    </w:pPr>
+    <w:rPr>
+      <w:rFonts w:ascii="Times New Roman" w:hAnsi="Times New Roman" w:eastAsia="Times New Roman" w:cs="Times New Roman"/>
+      <w:sz w:val="24"/>
+      <w:szCs w:val="24"/>
+    </w:rPr>
+  </w:style>
+  <w:style w:type="character" w:styleId="18">
+    <w:name w:val="Strong"/>
+    <w:basedOn w:val="7"/>
+    <w:qFormat/>
+    <w:uiPriority w:val="22"/>
+    <w:rPr>
+      <w:b/>
+      <w:bCs/>
+    </w:rPr>
+  </w:style>
+  <w:style w:type="table" w:styleId="19">
+    <w:name w:val="Table Grid"/>
+    <w:basedOn w:val="8"/>
+    <w:uiPriority w:val="59"/>
+    <w:tblPr>
+      <w:tblBorders>
+        <w:top w:val="single" w:color="auto" w:sz="4" w:space="0"/>
+        <w:left w:val="single" w:color="auto" w:sz="4" w:space="0"/>
+        <w:bottom w:val="single" w:color="auto" w:sz="4" w:space="0"/>
+        <w:right w:val="single" w:color="auto" w:sz="4" w:space="0"/>
+        <w:insideH w:val="single" w:color="auto" w:sz="4" w:space="0"/>
+        <w:insideV w:val="single" w:color="auto" w:sz="4" w:space="0"/>
+      </w:tblBorders>
+    </w:tblPr>
+  </w:style>
+  <w:style w:type="character" w:customStyle="1" w:styleId="20">
+    <w:name w:val="Header Char"/>
+    <w:basedOn w:val="7"/>
+    <w:link w:val="14"/>
+    <w:qFormat/>
+    <w:uiPriority w:val="99"/>
+  </w:style>
+  <w:style w:type="character" w:customStyle="1" w:styleId="21">
+    <w:name w:val="Footer Char"/>
+    <w:basedOn w:val="7"/>
+    <w:link w:val="13"/>
+    <w:qFormat/>
+    <w:uiPriority w:val="99"/>
+  </w:style>
+  <w:style w:type="character" w:customStyle="1" w:styleId="22">
+    <w:name w:val="Balloon Text Char"/>
+    <w:basedOn w:val="7"/>
+    <w:link w:val="9"/>
+    <w:semiHidden/>
+    <w:qFormat/>
+    <w:uiPriority w:val="99"/>
+    <w:rPr>
+      <w:rFonts w:ascii="Tahoma" w:hAnsi="Tahoma" w:cs="Tahoma"/>
+      <w:sz w:val="16"/>
+      <w:szCs w:val="16"/>
+    </w:rPr>
+  </w:style>
+  <w:style w:type="character" w:customStyle="1" w:styleId="23">
+    <w:name w:val="Internet Link"/>
+    <w:basedOn w:val="7"/>
+    <w:unhideWhenUsed/>
+    <w:qFormat/>
+    <w:uiPriority w:val="99"/>
+    <w:rPr>
+      <w:color w:val="0000FF" w:themeColor="hyperlink"/>
+      <w:u w:val="single"/>
+      <w14:textFill>
+        <w14:solidFill>
+          <w14:schemeClr w14:val="hlink"/>
+        </w14:solidFill>
+      </w14:textFill>
+    </w:rPr>
+  </w:style>
+  <w:style w:type="character" w:customStyle="1" w:styleId="24">
+    <w:name w:val="Heading 1 Char"/>
+    <w:basedOn w:val="7"/>
+    <w:link w:val="2"/>
+    <w:qFormat/>
+    <w:uiPriority w:val="9"/>
+    <w:rPr>
+      <w:rFonts w:eastAsiaTheme="majorEastAsia" w:cstheme="majorBidi"/>
+      <w:b/>
+      <w:color w:val="642D08"/>
+      <w:sz w:val="40"/>
+      <w:szCs w:val="32"/>
+    </w:rPr>
+  </w:style>
+  <w:style w:type="character" w:customStyle="1" w:styleId="25">
+    <w:name w:val="Heading 2 Char"/>
+    <w:basedOn w:val="7"/>
+    <w:link w:val="3"/>
+    <w:qFormat/>
+    <w:uiPriority w:val="9"/>
+    <w:rPr>
+      <w:rFonts w:eastAsiaTheme="majorEastAsia" w:cstheme="majorBidi"/>
+      <w:b/>
+      <w:bCs/>
+      <w:color w:val="7C380A"/>
+      <w:sz w:val="36"/>
+      <w:szCs w:val="36"/>
+    </w:rPr>
+  </w:style>
+  <w:style w:type="character" w:customStyle="1" w:styleId="26">
+    <w:name w:val="Heading 3 Char"/>
+    <w:basedOn w:val="7"/>
+    <w:link w:val="4"/>
+    <w:qFormat/>
+    <w:uiPriority w:val="9"/>
+    <w:rPr>
+      <w:rFonts w:eastAsiaTheme="majorEastAsia" w:cstheme="majorBidi"/>
+      <w:b/>
+      <w:color w:val="8F400B"/>
+      <w:sz w:val="32"/>
+      <w:szCs w:val="32"/>
+    </w:rPr>
+  </w:style>
+  <w:style w:type="character" w:customStyle="1" w:styleId="27">
+    <w:name w:val="Heading 4 Char"/>
+    <w:basedOn w:val="7"/>
+    <w:link w:val="5"/>
+    <w:qFormat/>
+    <w:uiPriority w:val="9"/>
+    <w:rPr>
+      <w:rFonts w:eastAsiaTheme="majorEastAsia" w:cstheme="majorBidi"/>
+      <w:b/>
+      <w:iCs/>
+      <w:color w:val="A34A0D"/>
+      <w:sz w:val="28"/>
+    </w:rPr>
+  </w:style>
+  <w:style w:type="character" w:customStyle="1" w:styleId="28">
+    <w:name w:val="Heading 5 Char"/>
+    <w:basedOn w:val="7"/>
+    <w:link w:val="6"/>
+    <w:semiHidden/>
+    <w:qFormat/>
+    <w:uiPriority w:val="9"/>
+    <w:rPr>
+      <w:rFonts w:eastAsiaTheme="majorEastAsia" w:cstheme="majorBidi"/>
+      <w:b/>
+      <w:color w:val="B2500E"/>
+    </w:rPr>
+  </w:style>
+  <w:style w:type="character" w:customStyle="1" w:styleId="29">
+    <w:name w:val="Code Char"/>
+    <w:basedOn w:val="7"/>
+    <w:link w:val="30"/>
+    <w:qFormat/>
+    <w:uiPriority w:val="0"/>
+    <w:rPr>
+      <w:rFonts w:ascii="Consolas" w:hAnsi="Consolas"/>
+      <w:b/>
+    </w:rPr>
+  </w:style>
+  <w:style w:type="paragraph" w:customStyle="1" w:styleId="30">
+    <w:name w:val="Code"/>
+    <w:basedOn w:val="1"/>
+    <w:link w:val="29"/>
+    <w:qFormat/>
+    <w:uiPriority w:val="0"/>
+    <w:rPr>
+      <w:rFonts w:ascii="Consolas" w:hAnsi="Consolas"/>
+      <w:b/>
+    </w:rPr>
+  </w:style>
+  <w:style w:type="character" w:customStyle="1" w:styleId="31">
+    <w:name w:val="_tgc"/>
+    <w:basedOn w:val="7"/>
+    <w:qFormat/>
+    <w:uiPriority w:val="0"/>
+  </w:style>
+  <w:style w:type="character" w:customStyle="1" w:styleId="32">
+    <w:name w:val="List Paragraph Char"/>
+    <w:basedOn w:val="7"/>
+    <w:link w:val="33"/>
+    <w:qFormat/>
+    <w:uiPriority w:val="34"/>
+  </w:style>
+  <w:style w:type="paragraph" w:styleId="33">
+    <w:name w:val="List Paragraph"/>
+    <w:basedOn w:val="1"/>
+    <w:link w:val="32"/>
+    <w:qFormat/>
+    <w:uiPriority w:val="34"/>
+    <w:pPr>
+      <w:ind w:left="720"/>
+      <w:contextualSpacing/>
+    </w:pPr>
+  </w:style>
+  <w:style w:type="character" w:customStyle="1" w:styleId="34">
+    <w:name w:val="Unresolved Mention1"/>
+    <w:basedOn w:val="7"/>
+    <w:semiHidden/>
+    <w:unhideWhenUsed/>
+    <w:qFormat/>
+    <w:uiPriority w:val="99"/>
+    <w:rPr>
+      <w:color w:val="605E5C"/>
+      <w:shd w:val="clear" w:color="auto" w:fill="E1DFDD"/>
+    </w:rPr>
+  </w:style>
+  <w:style w:type="paragraph" w:customStyle="1" w:styleId="35">
+    <w:name w:val="Heading"/>
+    <w:basedOn w:val="1"/>
+    <w:next w:val="10"/>
+    <w:qFormat/>
+    <w:uiPriority w:val="0"/>
+    <w:pPr>
+      <w:keepNext/>
+      <w:spacing w:before="240"/>
+    </w:pPr>
+    <w:rPr>
+      <w:rFonts w:ascii="Liberation Sans" w:hAnsi="Liberation Sans" w:eastAsia="Noto Sans CJK SC" w:cs="Lohit Devanagari"/>
+      <w:sz w:val="28"/>
+      <w:szCs w:val="28"/>
+    </w:rPr>
+  </w:style>
+  <w:style w:type="paragraph" w:customStyle="1" w:styleId="36">
     <w:name w:val="Index"/>
-    <w:basedOn w:val="Normal"/>
+    <w:basedOn w:val="1"/>
     <w:qFormat/>
-    <w:rsid w:val="005054C7"/>
+    <w:uiPriority w:val="0"/>
     <w:pPr>
       <w:suppressLineNumbers/>
       <w:spacing w:before="0" w:after="200"/>
@@ -5678,184 +5396,65 @@
       <w:rFonts w:cs="FreeSans"/>
     </w:rPr>
   </w:style>
-  <w:style w:type="paragraph" w:customStyle="1" w:styleId="HeaderandFooter">
+  <w:style w:type="paragraph" w:customStyle="1" w:styleId="37">
     <w:name w:val="Header and Footer"/>
-    <w:basedOn w:val="Normal"/>
+    <w:basedOn w:val="1"/>
     <w:qFormat/>
+    <w:uiPriority w:val="0"/>
   </w:style>
-  <w:style w:type="paragraph" w:styleId="Header">
-    <w:name w:val="header"/>
-    <w:basedOn w:val="Normal"/>
-    <w:link w:val="HeaderChar"/>
-    <w:uiPriority w:val="99"/>
-    <w:unhideWhenUsed/>
-    <w:rsid w:val="008068A2"/>
-    <w:pPr>
-      <w:tabs>
-        <w:tab w:val="center" w:pos="4680"/>
-        <w:tab w:val="right" w:pos="9360"/>
-      </w:tabs>
-      <w:spacing w:after="0" w:line="240" w:lineRule="auto"/>
-    </w:pPr>
+  <w:style w:type="paragraph" w:customStyle="1" w:styleId="38">
+    <w:name w:val="Frame Contents"/>
+    <w:basedOn w:val="1"/>
+    <w:qFormat/>
+    <w:uiPriority w:val="0"/>
   </w:style>
-  <w:style w:type="paragraph" w:styleId="Footer">
-    <w:name w:val="footer"/>
-    <w:basedOn w:val="Normal"/>
-    <w:link w:val="FooterChar"/>
-    <w:uiPriority w:val="99"/>
-    <w:unhideWhenUsed/>
-    <w:rsid w:val="008068A2"/>
-    <w:pPr>
-      <w:tabs>
-        <w:tab w:val="center" w:pos="4680"/>
-        <w:tab w:val="right" w:pos="9360"/>
-      </w:tabs>
-      <w:spacing w:after="0" w:line="240" w:lineRule="auto"/>
-    </w:pPr>
-  </w:style>
-  <w:style w:type="paragraph" w:styleId="BalloonText">
-    <w:name w:val="Balloon Text"/>
-    <w:basedOn w:val="Normal"/>
-    <w:link w:val="BalloonTextChar"/>
-    <w:uiPriority w:val="99"/>
-    <w:semiHidden/>
-    <w:unhideWhenUsed/>
-    <w:qFormat/>
-    <w:rsid w:val="00564D7B"/>
-    <w:pPr>
-      <w:spacing w:after="0" w:line="240" w:lineRule="auto"/>
-    </w:pPr>
-    <w:rPr>
-      <w:rFonts w:ascii="Tahoma" w:hAnsi="Tahoma" w:cs="Tahoma"/>
-      <w:sz w:val="16"/>
-      <w:szCs w:val="16"/>
-    </w:rPr>
-  </w:style>
-  <w:style w:type="paragraph" w:styleId="NormalWeb">
-    <w:name w:val="Normal (Web)"/>
-    <w:basedOn w:val="Normal"/>
-    <w:uiPriority w:val="99"/>
-    <w:semiHidden/>
-    <w:unhideWhenUsed/>
-    <w:qFormat/>
-    <w:rsid w:val="00524789"/>
-    <w:pPr>
-      <w:spacing w:beforeAutospacing="1" w:afterAutospacing="1" w:line="240" w:lineRule="auto"/>
-    </w:pPr>
-    <w:rPr>
-      <w:rFonts w:ascii="Times New Roman" w:eastAsia="Times New Roman" w:hAnsi="Times New Roman" w:cs="Times New Roman"/>
-      <w:sz w:val="24"/>
-      <w:szCs w:val="24"/>
-    </w:rPr>
-  </w:style>
-  <w:style w:type="paragraph" w:styleId="ListParagraph">
-    <w:name w:val="List Paragraph"/>
-    <w:basedOn w:val="Normal"/>
-    <w:link w:val="ListParagraphChar"/>
-    <w:uiPriority w:val="34"/>
-    <w:qFormat/>
-    <w:rsid w:val="008617B5"/>
-    <w:pPr>
-      <w:ind w:left="720"/>
-      <w:contextualSpacing/>
-    </w:pPr>
-  </w:style>
-  <w:style w:type="paragraph" w:customStyle="1" w:styleId="Code">
-    <w:name w:val="Code"/>
-    <w:basedOn w:val="Normal"/>
-    <w:link w:val="CodeChar"/>
-    <w:qFormat/>
-    <w:rsid w:val="008063E1"/>
-    <w:rPr>
-      <w:rFonts w:ascii="Consolas" w:hAnsi="Consolas"/>
-      <w:b/>
-    </w:rPr>
-  </w:style>
-  <w:style w:type="paragraph" w:customStyle="1" w:styleId="FrameContents">
-    <w:name w:val="Frame Contents"/>
-    <w:basedOn w:val="Normal"/>
-    <w:qFormat/>
-  </w:style>
-  <w:style w:type="table" w:styleId="TableGrid">
-    <w:name w:val="Table Grid"/>
-    <w:basedOn w:val="TableNormal"/>
+  <w:style w:type="table" w:customStyle="1" w:styleId="39">
+    <w:name w:val="Table Grid2"/>
+    <w:basedOn w:val="8"/>
     <w:uiPriority w:val="59"/>
-    <w:rsid w:val="00763912"/>
     <w:tblPr>
       <w:tblBorders>
-        <w:top w:val="single" w:sz="4" w:space="0" w:color="auto"/>
-        <w:left w:val="single" w:sz="4" w:space="0" w:color="auto"/>
-        <w:bottom w:val="single" w:sz="4" w:space="0" w:color="auto"/>
-        <w:right w:val="single" w:sz="4" w:space="0" w:color="auto"/>
-        <w:insideH w:val="single" w:sz="4" w:space="0" w:color="auto"/>
-        <w:insideV w:val="single" w:sz="4" w:space="0" w:color="auto"/>
+        <w:top w:val="single" w:color="auto" w:sz="4" w:space="0"/>
+        <w:left w:val="single" w:color="auto" w:sz="4" w:space="0"/>
+        <w:bottom w:val="single" w:color="auto" w:sz="4" w:space="0"/>
+        <w:right w:val="single" w:color="auto" w:sz="4" w:space="0"/>
+        <w:insideH w:val="single" w:color="auto" w:sz="4" w:space="0"/>
+        <w:insideV w:val="single" w:color="auto" w:sz="4" w:space="0"/>
       </w:tblBorders>
     </w:tblPr>
   </w:style>
-  <w:style w:type="table" w:customStyle="1" w:styleId="TableGrid2">
-    <w:name w:val="Table Grid2"/>
-    <w:basedOn w:val="TableNormal"/>
+  <w:style w:type="table" w:customStyle="1" w:styleId="40">
+    <w:name w:val="Table Grid31"/>
+    <w:basedOn w:val="8"/>
     <w:uiPriority w:val="59"/>
-    <w:rsid w:val="00631880"/>
     <w:tblPr>
-      <w:tblInd w:w="0" w:type="nil"/>
       <w:tblBorders>
-        <w:top w:val="single" w:sz="4" w:space="0" w:color="auto"/>
-        <w:left w:val="single" w:sz="4" w:space="0" w:color="auto"/>
-        <w:bottom w:val="single" w:sz="4" w:space="0" w:color="auto"/>
-        <w:right w:val="single" w:sz="4" w:space="0" w:color="auto"/>
-        <w:insideH w:val="single" w:sz="4" w:space="0" w:color="auto"/>
-        <w:insideV w:val="single" w:sz="4" w:space="0" w:color="auto"/>
+        <w:top w:val="single" w:color="auto" w:sz="4" w:space="0"/>
+        <w:left w:val="single" w:color="auto" w:sz="4" w:space="0"/>
+        <w:bottom w:val="single" w:color="auto" w:sz="4" w:space="0"/>
+        <w:right w:val="single" w:color="auto" w:sz="4" w:space="0"/>
+        <w:insideH w:val="single" w:color="auto" w:sz="4" w:space="0"/>
+        <w:insideV w:val="single" w:color="auto" w:sz="4" w:space="0"/>
       </w:tblBorders>
     </w:tblPr>
   </w:style>
-  <w:style w:type="table" w:customStyle="1" w:styleId="TableGrid31">
-    <w:name w:val="Table Grid31"/>
-    <w:basedOn w:val="TableNormal"/>
+  <w:style w:type="table" w:customStyle="1" w:styleId="41">
+    <w:name w:val="Table Grid4"/>
+    <w:basedOn w:val="8"/>
     <w:uiPriority w:val="59"/>
-    <w:rsid w:val="00631880"/>
-    <w:tblPr>
-      <w:tblBorders>
-        <w:top w:val="single" w:sz="4" w:space="0" w:color="auto"/>
-        <w:left w:val="single" w:sz="4" w:space="0" w:color="auto"/>
-        <w:bottom w:val="single" w:sz="4" w:space="0" w:color="auto"/>
-        <w:right w:val="single" w:sz="4" w:space="0" w:color="auto"/>
-        <w:insideH w:val="single" w:sz="4" w:space="0" w:color="auto"/>
-        <w:insideV w:val="single" w:sz="4" w:space="0" w:color="auto"/>
-      </w:tblBorders>
-    </w:tblPr>
-  </w:style>
-  <w:style w:type="table" w:customStyle="1" w:styleId="TableGrid4">
-    <w:name w:val="Table Grid4"/>
-    <w:basedOn w:val="TableNormal"/>
-    <w:uiPriority w:val="59"/>
-    <w:rsid w:val="00631880"/>
     <w:rPr>
       <w:lang w:val="bg-BG"/>
     </w:rPr>
     <w:tblPr>
-      <w:tblInd w:w="0" w:type="nil"/>
       <w:tblBorders>
-        <w:top w:val="single" w:sz="4" w:space="0" w:color="auto"/>
-        <w:left w:val="single" w:sz="4" w:space="0" w:color="auto"/>
-        <w:bottom w:val="single" w:sz="4" w:space="0" w:color="auto"/>
-        <w:right w:val="single" w:sz="4" w:space="0" w:color="auto"/>
-        <w:insideH w:val="single" w:sz="4" w:space="0" w:color="auto"/>
-        <w:insideV w:val="single" w:sz="4" w:space="0" w:color="auto"/>
+        <w:top w:val="single" w:color="auto" w:sz="4" w:space="0"/>
+        <w:left w:val="single" w:color="auto" w:sz="4" w:space="0"/>
+        <w:bottom w:val="single" w:color="auto" w:sz="4" w:space="0"/>
+        <w:right w:val="single" w:color="auto" w:sz="4" w:space="0"/>
+        <w:insideH w:val="single" w:color="auto" w:sz="4" w:space="0"/>
+        <w:insideV w:val="single" w:color="auto" w:sz="4" w:space="0"/>
       </w:tblBorders>
     </w:tblPr>
-  </w:style>
-  <w:style w:type="character" w:styleId="Hyperlink">
-    <w:name w:val="Hyperlink"/>
-    <w:basedOn w:val="DefaultParagraphFont"/>
-    <w:uiPriority w:val="99"/>
-    <w:semiHidden/>
-    <w:unhideWhenUsed/>
-    <w:rsid w:val="00E21E0B"/>
-    <w:rPr>
-      <w:color w:val="0000FF" w:themeColor="hyperlink"/>
-      <w:u w:val="single"/>
-    </w:rPr>
   </w:style>
 </w:styles>
 </file>
@@ -6141,18 +5740,34 @@
     </a:fmtScheme>
   </a:themeElements>
   <a:objectDefaults/>
-  <a:extraClrSchemeLst/>
 </a:theme>
 </file>
 
 <file path=customXml/item1.xml><?xml version="1.0" encoding="utf-8"?>
+<s:customData xmlns="http://www.wps.cn/officeDocument/2013/wpsCustomData" xmlns:s="http://www.wps.cn/officeDocument/2013/wpsCustomData">
+  <customSectProps>
+    <customSectPr/>
+  </customSectProps>
+  <customShpExts>
+    <customShpInfo spid="_x0000_s1026" textRotate="1"/>
+  </customShpExts>
+</s:customData>
+</file>
+
+<file path=customXml/item2.xml><?xml version="1.0" encoding="utf-8"?>
 <b:Sources xmlns:b="http://schemas.openxmlformats.org/officeDocument/2006/bibliography" xmlns="http://schemas.openxmlformats.org/officeDocument/2006/bibliography" SelectedStyle="\APA.XSL" StyleName="APA"/>
 </file>
 
 <file path=customXml/itemProps1.xml><?xml version="1.0" encoding="utf-8"?>
-<ds:datastoreItem xmlns:ds="http://schemas.openxmlformats.org/officeDocument/2006/customXml" ds:itemID="{8BD9A39B-7263-45C7-9D5B-EA9046A480EA}">
+<ds:datastoreItem xmlns:ds="http://schemas.openxmlformats.org/officeDocument/2006/customXml" ds:itemID="{B1977F7D-205B-4081-913C-38D41E755F92}">
   <ds:schemaRefs>
-    <ds:schemaRef ds:uri="http://schemas.openxmlformats.org/officeDocument/2006/bibliography"/>
+    <ds:schemaRef ds:uri="http://www.wps.cn/officeDocument/2013/wpsCustomData"/>
   </ds:schemaRefs>
 </ds:datastoreItem>
+</file>
+
+<file path=customXml/itemProps2.xml><?xml version="1.0" encoding="utf-8"?>
+<ds:datastoreItem xmlns:ds="http://schemas.openxmlformats.org/officeDocument/2006/customXml" ds:itemID="{8BD9A39B-7263-45C7-9D5B-EA9046A480EA}">
+  <ds:schemaRefs/>
+</ds:datastoreItem>
 </file>
</xml_diff>